<commit_message>
updated plan for semester 2
</commit_message>
<xml_diff>
--- a/Stargazer_Plan.docx
+++ b/Stargazer_Plan.docx
@@ -162,7 +162,6 @@
         <w:spacing w:after="0"/>
         <w:jc w:val="right"/>
         <w:rPr>
-          <w:rStyle w:val="Strong"/>
           <w:rFonts w:ascii="Arial" w:hAnsi="Arial" w:cs="Arial"/>
           <w:i/>
           <w:sz w:val="32"/>
@@ -177,27 +176,6 @@
           <w:szCs w:val="32"/>
         </w:rPr>
         <w:t>Team Members:</w:t>
-      </w:r>
-    </w:p>
-    <w:p>
-      <w:pPr>
-        <w:pStyle w:val="BodyText"/>
-        <w:spacing w:after="0"/>
-        <w:jc w:val="right"/>
-        <w:rPr>
-          <w:rFonts w:ascii="Arial" w:hAnsi="Arial" w:cs="Arial"/>
-          <w:i/>
-          <w:sz w:val="32"/>
-          <w:szCs w:val="32"/>
-        </w:rPr>
-      </w:pPr>
-      <w:r>
-        <w:rPr>
-          <w:rFonts w:ascii="Arial" w:hAnsi="Arial" w:cs="Arial"/>
-          <w:sz w:val="32"/>
-          <w:szCs w:val="32"/>
-        </w:rPr>
-        <w:t>Jason Dunscombe</w:t>
       </w:r>
     </w:p>
     <w:p>
@@ -440,7 +418,7 @@
           <w:sz w:val="32"/>
           <w:szCs w:val="32"/>
         </w:rPr>
-        <w:t>November</w:t>
+        <w:t>January</w:t>
       </w:r>
       <w:r>
         <w:rPr>
@@ -460,17 +438,7 @@
           <w:sz w:val="32"/>
           <w:szCs w:val="32"/>
         </w:rPr>
-        <w:t>2</w:t>
-      </w:r>
-      <w:r>
-        <w:rPr>
-          <w:rStyle w:val="Strong"/>
-          <w:rFonts w:ascii="Arial" w:hAnsi="Arial" w:cs="Arial"/>
-          <w:b w:val="0"/>
-          <w:sz w:val="32"/>
-          <w:szCs w:val="32"/>
-        </w:rPr>
-        <w:t>9</w:t>
+        <w:t>7</w:t>
       </w:r>
       <w:r>
         <w:rPr>
@@ -491,7 +459,17 @@
           <w:sz w:val="32"/>
           <w:szCs w:val="32"/>
         </w:rPr>
-        <w:t>, 2009</w:t>
+        <w:t>, 20</w:t>
+      </w:r>
+      <w:r>
+        <w:rPr>
+          <w:rStyle w:val="Strong"/>
+          <w:rFonts w:ascii="Arial" w:hAnsi="Arial" w:cs="Arial"/>
+          <w:b w:val="0"/>
+          <w:sz w:val="32"/>
+          <w:szCs w:val="32"/>
+        </w:rPr>
+        <w:t>10</w:t>
       </w:r>
       <w:r>
         <w:rPr>
@@ -811,23 +789,7 @@
                 <w:sz w:val="24"/>
                 <w:szCs w:val="24"/>
               </w:rPr>
-              <w:t>11/</w:t>
-            </w:r>
-            <w:r>
-              <w:rPr>
-                <w:rFonts w:ascii="Arial" w:hAnsi="Arial" w:cs="Arial"/>
-                <w:sz w:val="24"/>
-                <w:szCs w:val="24"/>
-              </w:rPr>
-              <w:t>0</w:t>
-            </w:r>
-            <w:r>
-              <w:rPr>
-                <w:rFonts w:ascii="Arial" w:hAnsi="Arial" w:cs="Arial"/>
-                <w:sz w:val="24"/>
-                <w:szCs w:val="24"/>
-              </w:rPr>
-              <w:t>1/2009</w:t>
+              <w:t>11/1/2009</w:t>
             </w:r>
           </w:p>
         </w:tc>
@@ -945,7 +907,15 @@
                 <w:sz w:val="24"/>
                 <w:szCs w:val="24"/>
               </w:rPr>
-              <w:t>11/08/2009</w:t>
+              <w:t>11/</w:t>
+            </w:r>
+            <w:r>
+              <w:rPr>
+                <w:rFonts w:ascii="Arial" w:hAnsi="Arial" w:cs="Arial"/>
+                <w:sz w:val="24"/>
+                <w:szCs w:val="24"/>
+              </w:rPr>
+              <w:t>8/2009</w:t>
             </w:r>
           </w:p>
         </w:tc>
@@ -1407,6 +1377,107 @@
                 <w:szCs w:val="24"/>
               </w:rPr>
               <w:t>Added some changes.</w:t>
+            </w:r>
+          </w:p>
+        </w:tc>
+        <w:tc>
+          <w:tcPr>
+            <w:tcW w:w="2304" w:type="dxa"/>
+          </w:tcPr>
+          <w:p>
+            <w:pPr>
+              <w:pStyle w:val="Tabletext"/>
+              <w:spacing w:before="120"/>
+              <w:jc w:val="center"/>
+              <w:rPr>
+                <w:rFonts w:ascii="Arial" w:hAnsi="Arial" w:cs="Arial"/>
+                <w:sz w:val="24"/>
+                <w:szCs w:val="24"/>
+              </w:rPr>
+            </w:pPr>
+            <w:r>
+              <w:rPr>
+                <w:rFonts w:ascii="Arial" w:hAnsi="Arial" w:cs="Arial"/>
+                <w:sz w:val="24"/>
+                <w:szCs w:val="24"/>
+              </w:rPr>
+              <w:t>Rob</w:t>
+            </w:r>
+          </w:p>
+        </w:tc>
+      </w:tr>
+      <w:tr>
+        <w:tc>
+          <w:tcPr>
+            <w:tcW w:w="2304" w:type="dxa"/>
+          </w:tcPr>
+          <w:p>
+            <w:pPr>
+              <w:pStyle w:val="Tabletext"/>
+              <w:spacing w:before="120"/>
+              <w:jc w:val="center"/>
+              <w:rPr>
+                <w:rFonts w:ascii="Arial" w:hAnsi="Arial" w:cs="Arial"/>
+                <w:sz w:val="24"/>
+                <w:szCs w:val="24"/>
+              </w:rPr>
+            </w:pPr>
+            <w:r>
+              <w:rPr>
+                <w:rFonts w:ascii="Arial" w:hAnsi="Arial" w:cs="Arial"/>
+                <w:sz w:val="24"/>
+                <w:szCs w:val="24"/>
+              </w:rPr>
+              <w:t>1/7/2010</w:t>
+            </w:r>
+          </w:p>
+        </w:tc>
+        <w:tc>
+          <w:tcPr>
+            <w:tcW w:w="1152" w:type="dxa"/>
+          </w:tcPr>
+          <w:p>
+            <w:pPr>
+              <w:pStyle w:val="Tabletext"/>
+              <w:spacing w:before="120"/>
+              <w:jc w:val="center"/>
+              <w:rPr>
+                <w:rFonts w:ascii="Arial" w:hAnsi="Arial" w:cs="Arial"/>
+                <w:sz w:val="24"/>
+                <w:szCs w:val="24"/>
+              </w:rPr>
+            </w:pPr>
+            <w:r>
+              <w:rPr>
+                <w:rFonts w:ascii="Arial" w:hAnsi="Arial" w:cs="Arial"/>
+                <w:sz w:val="24"/>
+                <w:szCs w:val="24"/>
+              </w:rPr>
+              <w:t>1.7</w:t>
+            </w:r>
+          </w:p>
+        </w:tc>
+        <w:tc>
+          <w:tcPr>
+            <w:tcW w:w="3744" w:type="dxa"/>
+          </w:tcPr>
+          <w:p>
+            <w:pPr>
+              <w:pStyle w:val="Tabletext"/>
+              <w:spacing w:before="120"/>
+              <w:rPr>
+                <w:rFonts w:ascii="Arial" w:hAnsi="Arial" w:cs="Arial"/>
+                <w:sz w:val="24"/>
+                <w:szCs w:val="24"/>
+              </w:rPr>
+            </w:pPr>
+            <w:r>
+              <w:rPr>
+                <w:rFonts w:ascii="Arial" w:hAnsi="Arial" w:cs="Arial"/>
+                <w:sz w:val="24"/>
+                <w:szCs w:val="24"/>
+              </w:rPr>
+              <w:t>Plans for the second semester.</w:t>
             </w:r>
           </w:p>
         </w:tc>
@@ -1953,6 +2024,270 @@
           </w:p>
         </w:tc>
       </w:tr>
+      <w:tr>
+        <w:tc>
+          <w:tcPr>
+            <w:tcW w:w="8208" w:type="dxa"/>
+            <w:tcBorders>
+              <w:top w:val="nil"/>
+              <w:left w:val="nil"/>
+              <w:bottom w:val="nil"/>
+              <w:right w:val="single" w:sz="4" w:space="0" w:color="auto"/>
+            </w:tcBorders>
+          </w:tcPr>
+          <w:p>
+            <w:pPr>
+              <w:pStyle w:val="ListParagraph"/>
+              <w:spacing w:before="120" w:after="120"/>
+              <w:ind w:left="0"/>
+              <w:rPr>
+                <w:rFonts w:ascii="Arial" w:hAnsi="Arial" w:cs="Arial"/>
+                <w:sz w:val="24"/>
+                <w:szCs w:val="24"/>
+              </w:rPr>
+            </w:pPr>
+            <w:r>
+              <w:rPr>
+                <w:rFonts w:ascii="Arial" w:hAnsi="Arial" w:cs="Arial"/>
+                <w:sz w:val="24"/>
+                <w:szCs w:val="24"/>
+              </w:rPr>
+              <w:t xml:space="preserve">Iteration 5: </w:t>
+            </w:r>
+            <w:r>
+              <w:rPr>
+                <w:rFonts w:ascii="Arial" w:hAnsi="Arial" w:cs="Arial"/>
+                <w:sz w:val="24"/>
+                <w:szCs w:val="24"/>
+              </w:rPr>
+              <w:t>Prototype (Release #3)</w:t>
+            </w:r>
+          </w:p>
+        </w:tc>
+        <w:tc>
+          <w:tcPr>
+            <w:tcW w:w="648" w:type="dxa"/>
+            <w:tcBorders>
+              <w:top w:val="single" w:sz="4" w:space="0" w:color="auto"/>
+              <w:left w:val="single" w:sz="4" w:space="0" w:color="auto"/>
+              <w:bottom w:val="single" w:sz="4" w:space="0" w:color="auto"/>
+              <w:right w:val="single" w:sz="4" w:space="0" w:color="auto"/>
+            </w:tcBorders>
+            <w:shd w:val="clear" w:color="auto" w:fill="000000"/>
+          </w:tcPr>
+          <w:p>
+            <w:pPr>
+              <w:spacing w:before="120" w:after="120"/>
+              <w:jc w:val="center"/>
+              <w:rPr>
+                <w:rFonts w:ascii="Arial" w:hAnsi="Arial" w:cs="Arial"/>
+              </w:rPr>
+            </w:pPr>
+            <w:r>
+              <w:rPr>
+                <w:rFonts w:ascii="Arial" w:hAnsi="Arial" w:cs="Arial"/>
+              </w:rPr>
+              <w:t>8</w:t>
+            </w:r>
+          </w:p>
+        </w:tc>
+      </w:tr>
+      <w:tr>
+        <w:tc>
+          <w:tcPr>
+            <w:tcW w:w="8208" w:type="dxa"/>
+            <w:tcBorders>
+              <w:top w:val="nil"/>
+              <w:left w:val="nil"/>
+              <w:bottom w:val="nil"/>
+              <w:right w:val="single" w:sz="4" w:space="0" w:color="auto"/>
+            </w:tcBorders>
+          </w:tcPr>
+          <w:p>
+            <w:pPr>
+              <w:pStyle w:val="ListParagraph"/>
+              <w:spacing w:before="120" w:after="120"/>
+              <w:ind w:left="0"/>
+              <w:rPr>
+                <w:rFonts w:ascii="Arial" w:hAnsi="Arial" w:cs="Arial"/>
+                <w:sz w:val="24"/>
+                <w:szCs w:val="24"/>
+              </w:rPr>
+            </w:pPr>
+            <w:r>
+              <w:rPr>
+                <w:rFonts w:ascii="Arial" w:hAnsi="Arial" w:cs="Arial"/>
+                <w:sz w:val="24"/>
+                <w:szCs w:val="24"/>
+              </w:rPr>
+              <w:t>Iteration 6:</w:t>
+            </w:r>
+            <w:r>
+              <w:rPr>
+                <w:rFonts w:ascii="Arial" w:hAnsi="Arial" w:cs="Arial"/>
+                <w:sz w:val="24"/>
+                <w:szCs w:val="24"/>
+              </w:rPr>
+              <w:t xml:space="preserve"> Prototype (Release #4)</w:t>
+            </w:r>
+          </w:p>
+        </w:tc>
+        <w:tc>
+          <w:tcPr>
+            <w:tcW w:w="648" w:type="dxa"/>
+            <w:tcBorders>
+              <w:top w:val="single" w:sz="4" w:space="0" w:color="auto"/>
+              <w:left w:val="single" w:sz="4" w:space="0" w:color="auto"/>
+              <w:bottom w:val="single" w:sz="4" w:space="0" w:color="auto"/>
+              <w:right w:val="single" w:sz="4" w:space="0" w:color="auto"/>
+            </w:tcBorders>
+            <w:shd w:val="clear" w:color="auto" w:fill="000000"/>
+          </w:tcPr>
+          <w:p>
+            <w:pPr>
+              <w:spacing w:before="120" w:after="120"/>
+              <w:jc w:val="center"/>
+              <w:rPr>
+                <w:rFonts w:ascii="Arial" w:hAnsi="Arial" w:cs="Arial"/>
+              </w:rPr>
+            </w:pPr>
+            <w:r>
+              <w:rPr>
+                <w:rFonts w:ascii="Arial" w:hAnsi="Arial" w:cs="Arial"/>
+              </w:rPr>
+              <w:t>10</w:t>
+            </w:r>
+          </w:p>
+        </w:tc>
+      </w:tr>
+      <w:tr>
+        <w:tc>
+          <w:tcPr>
+            <w:tcW w:w="8208" w:type="dxa"/>
+            <w:tcBorders>
+              <w:top w:val="nil"/>
+              <w:left w:val="nil"/>
+              <w:bottom w:val="nil"/>
+              <w:right w:val="single" w:sz="4" w:space="0" w:color="auto"/>
+            </w:tcBorders>
+          </w:tcPr>
+          <w:p>
+            <w:pPr>
+              <w:pStyle w:val="ListParagraph"/>
+              <w:spacing w:before="120" w:after="120"/>
+              <w:ind w:left="0"/>
+              <w:rPr>
+                <w:rFonts w:ascii="Arial" w:hAnsi="Arial" w:cs="Arial"/>
+                <w:sz w:val="24"/>
+                <w:szCs w:val="24"/>
+              </w:rPr>
+            </w:pPr>
+            <w:r>
+              <w:rPr>
+                <w:rFonts w:ascii="Arial" w:hAnsi="Arial" w:cs="Arial"/>
+                <w:sz w:val="24"/>
+                <w:szCs w:val="24"/>
+              </w:rPr>
+              <w:t xml:space="preserve">Iteration 7: </w:t>
+            </w:r>
+            <w:r>
+              <w:rPr>
+                <w:rFonts w:ascii="Arial" w:hAnsi="Arial" w:cs="Arial"/>
+                <w:sz w:val="24"/>
+                <w:szCs w:val="24"/>
+              </w:rPr>
+              <w:t>Prototype (Release #5)</w:t>
+            </w:r>
+          </w:p>
+        </w:tc>
+        <w:tc>
+          <w:tcPr>
+            <w:tcW w:w="648" w:type="dxa"/>
+            <w:tcBorders>
+              <w:top w:val="single" w:sz="4" w:space="0" w:color="auto"/>
+              <w:left w:val="single" w:sz="4" w:space="0" w:color="auto"/>
+              <w:bottom w:val="single" w:sz="4" w:space="0" w:color="auto"/>
+              <w:right w:val="single" w:sz="4" w:space="0" w:color="auto"/>
+            </w:tcBorders>
+            <w:shd w:val="clear" w:color="auto" w:fill="000000"/>
+          </w:tcPr>
+          <w:p>
+            <w:pPr>
+              <w:spacing w:before="120" w:after="120"/>
+              <w:jc w:val="center"/>
+              <w:rPr>
+                <w:rFonts w:ascii="Arial" w:hAnsi="Arial" w:cs="Arial"/>
+              </w:rPr>
+            </w:pPr>
+            <w:r>
+              <w:rPr>
+                <w:rFonts w:ascii="Arial" w:hAnsi="Arial" w:cs="Arial"/>
+              </w:rPr>
+              <w:t>11</w:t>
+            </w:r>
+          </w:p>
+        </w:tc>
+      </w:tr>
+      <w:tr>
+        <w:tc>
+          <w:tcPr>
+            <w:tcW w:w="8208" w:type="dxa"/>
+            <w:tcBorders>
+              <w:top w:val="nil"/>
+              <w:left w:val="nil"/>
+              <w:bottom w:val="nil"/>
+              <w:right w:val="single" w:sz="4" w:space="0" w:color="auto"/>
+            </w:tcBorders>
+          </w:tcPr>
+          <w:p>
+            <w:pPr>
+              <w:pStyle w:val="ListParagraph"/>
+              <w:spacing w:before="120" w:after="120"/>
+              <w:ind w:left="0"/>
+              <w:rPr>
+                <w:rFonts w:ascii="Arial" w:hAnsi="Arial" w:cs="Arial"/>
+                <w:sz w:val="24"/>
+                <w:szCs w:val="24"/>
+              </w:rPr>
+            </w:pPr>
+            <w:r>
+              <w:rPr>
+                <w:rFonts w:ascii="Arial" w:hAnsi="Arial" w:cs="Arial"/>
+                <w:sz w:val="24"/>
+                <w:szCs w:val="24"/>
+              </w:rPr>
+              <w:t>Iteration 8: The Final Release</w:t>
+            </w:r>
+          </w:p>
+        </w:tc>
+        <w:tc>
+          <w:tcPr>
+            <w:tcW w:w="648" w:type="dxa"/>
+            <w:tcBorders>
+              <w:top w:val="single" w:sz="4" w:space="0" w:color="auto"/>
+              <w:left w:val="single" w:sz="4" w:space="0" w:color="auto"/>
+              <w:bottom w:val="single" w:sz="4" w:space="0" w:color="auto"/>
+              <w:right w:val="single" w:sz="4" w:space="0" w:color="auto"/>
+            </w:tcBorders>
+            <w:shd w:val="clear" w:color="auto" w:fill="000000"/>
+          </w:tcPr>
+          <w:p>
+            <w:pPr>
+              <w:spacing w:before="120" w:after="120"/>
+              <w:jc w:val="center"/>
+              <w:rPr>
+                <w:rFonts w:ascii="Arial" w:hAnsi="Arial" w:cs="Arial"/>
+              </w:rPr>
+            </w:pPr>
+            <w:r>
+              <w:rPr>
+                <w:rFonts w:ascii="Arial" w:hAnsi="Arial" w:cs="Arial"/>
+              </w:rPr>
+              <w:t>12</w:t>
+            </w:r>
+          </w:p>
+        </w:tc>
+      </w:tr>
     </w:tbl>
     <w:p>
       <w:pPr>
@@ -2553,7 +2888,23 @@
                 <w:sz w:val="24"/>
                 <w:szCs w:val="24"/>
               </w:rPr>
-              <w:t>Tolerable – We work without that team member until they are better.</w:t>
+              <w:t>Catastrophic</w:t>
+            </w:r>
+            <w:r>
+              <w:rPr>
+                <w:rFonts w:ascii="Arial" w:hAnsi="Arial" w:cs="Arial"/>
+                <w:sz w:val="24"/>
+                <w:szCs w:val="24"/>
+              </w:rPr>
+              <w:t xml:space="preserve"> – </w:t>
+            </w:r>
+            <w:r>
+              <w:rPr>
+                <w:rFonts w:ascii="Arial" w:hAnsi="Arial" w:cs="Arial"/>
+                <w:sz w:val="24"/>
+                <w:szCs w:val="24"/>
+              </w:rPr>
+              <w:t>We are low on manpower as it is.</w:t>
             </w:r>
           </w:p>
         </w:tc>
@@ -2584,7 +2935,39 @@
                 <w:sz w:val="24"/>
                 <w:szCs w:val="24"/>
               </w:rPr>
-              <w:t>Assign and distribute their tasks to other team members.</w:t>
+              <w:t>Assign and distribute t</w:t>
+            </w:r>
+            <w:r>
+              <w:rPr>
+                <w:rFonts w:ascii="Arial" w:hAnsi="Arial" w:cs="Arial"/>
+                <w:sz w:val="24"/>
+                <w:szCs w:val="24"/>
+              </w:rPr>
+              <w:t xml:space="preserve">heir tasks to </w:t>
+            </w:r>
+            <w:r>
+              <w:rPr>
+                <w:rFonts w:ascii="Arial" w:hAnsi="Arial" w:cs="Arial"/>
+                <w:sz w:val="24"/>
+                <w:szCs w:val="24"/>
+              </w:rPr>
+              <w:t xml:space="preserve">the </w:t>
+            </w:r>
+            <w:r>
+              <w:rPr>
+                <w:rFonts w:ascii="Arial" w:hAnsi="Arial" w:cs="Arial"/>
+                <w:sz w:val="24"/>
+                <w:szCs w:val="24"/>
+              </w:rPr>
+              <w:t>other team member</w:t>
+            </w:r>
+            <w:r>
+              <w:rPr>
+                <w:rFonts w:ascii="Arial" w:hAnsi="Arial" w:cs="Arial"/>
+                <w:sz w:val="24"/>
+                <w:szCs w:val="24"/>
+              </w:rPr>
+              <w:t>.</w:t>
             </w:r>
           </w:p>
         </w:tc>
@@ -3180,6 +3563,15 @@
               </w:rPr>
               <w:t>Campus network problems</w:t>
             </w:r>
+            <w:r>
+              <w:rPr>
+                <w:rFonts w:ascii="Arial" w:hAnsi="Arial" w:cs="Arial"/>
+                <w:b w:val="0"/>
+                <w:sz w:val="24"/>
+                <w:szCs w:val="24"/>
+              </w:rPr>
+              <w:t>.</w:t>
+            </w:r>
           </w:p>
         </w:tc>
         <w:tc>
@@ -3332,6 +3724,15 @@
                 <w:szCs w:val="24"/>
               </w:rPr>
               <w:t>Lack of time at end of semester</w:t>
+            </w:r>
+            <w:r>
+              <w:rPr>
+                <w:rFonts w:ascii="Arial" w:hAnsi="Arial" w:cs="Arial"/>
+                <w:b w:val="0"/>
+                <w:sz w:val="24"/>
+                <w:szCs w:val="24"/>
+              </w:rPr>
+              <w:t>.</w:t>
             </w:r>
           </w:p>
         </w:tc>
@@ -10180,6 +10581,3858 @@
       <w:r>
         <w:t>Controllers: 6</w:t>
       </w:r>
+    </w:p>
+    <w:p>
+      <w:pPr>
+        <w:pStyle w:val="Heading1"/>
+        <w:jc w:val="center"/>
+        <w:rPr>
+          <w:rFonts w:cs="Arial"/>
+          <w:szCs w:val="24"/>
+        </w:rPr>
+      </w:pPr>
+      <w:r>
+        <w:rPr>
+          <w:rFonts w:cs="Arial"/>
+          <w:szCs w:val="24"/>
+        </w:rPr>
+        <w:lastRenderedPageBreak/>
+        <w:t xml:space="preserve">Iteration </w:t>
+      </w:r>
+      <w:r>
+        <w:rPr>
+          <w:rFonts w:cs="Arial"/>
+          <w:szCs w:val="24"/>
+        </w:rPr>
+        <w:t>5: Prototype (Release #</w:t>
+      </w:r>
+      <w:r>
+        <w:rPr>
+          <w:rFonts w:cs="Arial"/>
+          <w:szCs w:val="24"/>
+        </w:rPr>
+        <w:t>3</w:t>
+      </w:r>
+      <w:r>
+        <w:rPr>
+          <w:rFonts w:cs="Arial"/>
+          <w:szCs w:val="24"/>
+        </w:rPr>
+        <w:t>)</w:t>
+      </w:r>
+    </w:p>
+    <w:p>
+      <w:pPr>
+        <w:pStyle w:val="NoSpacing"/>
+      </w:pPr>
+    </w:p>
+    <w:p>
+      <w:pPr>
+        <w:pStyle w:val="NoSpacing"/>
+      </w:pPr>
+      <w:r>
+        <w:t>Web system functions to be implemented and tasks to be completed:</w:t>
+      </w:r>
+    </w:p>
+    <w:p>
+      <w:pPr>
+        <w:pStyle w:val="NoSpacing"/>
+        <w:numPr>
+          <w:ilvl w:val="0"/>
+          <w:numId w:val="12"/>
+        </w:numPr>
+      </w:pPr>
+      <w:r>
+        <w:t xml:space="preserve">Job scheduling; telescope positioning schedules created through the web system should correspond to a job schedule on the OS to run at the specific time as entered by the user. </w:t>
+      </w:r>
+    </w:p>
+    <w:p>
+      <w:pPr>
+        <w:pStyle w:val="NoSpacing"/>
+        <w:numPr>
+          <w:ilvl w:val="0"/>
+          <w:numId w:val="12"/>
+        </w:numPr>
+      </w:pPr>
+      <w:r>
+        <w:t>Integrate libraries which contain celestial objects of interest (e.g. certain planets) so as to allow users an alternative to entering coordinates manually.</w:t>
+      </w:r>
+    </w:p>
+    <w:p>
+      <w:pPr>
+        <w:pStyle w:val="NoSpacing"/>
+        <w:numPr>
+          <w:ilvl w:val="0"/>
+          <w:numId w:val="12"/>
+        </w:numPr>
+      </w:pPr>
+      <w:r>
+        <w:t>Some refactoring left from last iteration needs to be completed.</w:t>
+      </w:r>
+    </w:p>
+    <w:p>
+      <w:pPr>
+        <w:pStyle w:val="NoSpacing"/>
+        <w:numPr>
+          <w:ilvl w:val="0"/>
+          <w:numId w:val="12"/>
+        </w:numPr>
+      </w:pPr>
+      <w:r>
+        <w:t>Current online help documentation needs to be added.</w:t>
+      </w:r>
+    </w:p>
+    <w:p>
+      <w:pPr>
+        <w:pStyle w:val="NoSpacing"/>
+        <w:ind w:left="1080"/>
+      </w:pPr>
+    </w:p>
+    <w:p>
+      <w:pPr>
+        <w:pStyle w:val="NoSpacing"/>
+      </w:pPr>
+      <w:r>
+        <w:t>Tasks centered on the telescope controlling application:</w:t>
+      </w:r>
+    </w:p>
+    <w:p>
+      <w:pPr>
+        <w:pStyle w:val="NoSpacing"/>
+        <w:numPr>
+          <w:ilvl w:val="0"/>
+          <w:numId w:val="12"/>
+        </w:numPr>
+      </w:pPr>
+      <w:r>
+        <w:t>Allow ability to park the telescope.</w:t>
+      </w:r>
+    </w:p>
+    <w:p>
+      <w:pPr>
+        <w:pStyle w:val="NoSpacing"/>
+        <w:numPr>
+          <w:ilvl w:val="0"/>
+          <w:numId w:val="12"/>
+        </w:numPr>
+      </w:pPr>
+      <w:r>
+        <w:t>Allow telescope movement to specific celestial coordinates.</w:t>
+      </w:r>
+    </w:p>
+    <w:p>
+      <w:pPr>
+        <w:pStyle w:val="NoSpacing"/>
+      </w:pPr>
+    </w:p>
+    <w:p>
+      <w:pPr>
+        <w:pStyle w:val="NoSpacing"/>
+      </w:pPr>
+      <w:r>
+        <w:t xml:space="preserve">Modeling that needs to be </w:t>
+      </w:r>
+      <w:r>
+        <w:t>initially created</w:t>
+      </w:r>
+      <w:r>
+        <w:t xml:space="preserve"> for the telescope-controlling application:</w:t>
+      </w:r>
+    </w:p>
+    <w:p>
+      <w:pPr>
+        <w:pStyle w:val="NoSpacing"/>
+        <w:numPr>
+          <w:ilvl w:val="0"/>
+          <w:numId w:val="12"/>
+        </w:numPr>
+      </w:pPr>
+      <w:r>
+        <w:t>Sequence diagrams.</w:t>
+      </w:r>
+    </w:p>
+    <w:p>
+      <w:pPr>
+        <w:pStyle w:val="NoSpacing"/>
+        <w:numPr>
+          <w:ilvl w:val="0"/>
+          <w:numId w:val="12"/>
+        </w:numPr>
+      </w:pPr>
+      <w:r>
+        <w:t>Class diagram.</w:t>
+      </w:r>
+    </w:p>
+    <w:p>
+      <w:pPr>
+        <w:pStyle w:val="Heading3"/>
+        <w:rPr>
+          <w:i/>
+          <w:noProof/>
+          <w:lang w:bidi="ar-SA"/>
+        </w:rPr>
+      </w:pPr>
+      <w:r>
+        <w:t>List of Tasks:</w:t>
+      </w:r>
+    </w:p>
+    <w:tbl>
+      <w:tblPr>
+        <w:tblW w:w="9630" w:type="dxa"/>
+        <w:tblInd w:w="108" w:type="dxa"/>
+        <w:tblBorders>
+          <w:top w:val="single" w:sz="6" w:space="0" w:color="auto"/>
+          <w:left w:val="single" w:sz="6" w:space="0" w:color="auto"/>
+          <w:bottom w:val="single" w:sz="6" w:space="0" w:color="auto"/>
+          <w:right w:val="single" w:sz="6" w:space="0" w:color="auto"/>
+          <w:insideH w:val="single" w:sz="6" w:space="0" w:color="auto"/>
+          <w:insideV w:val="single" w:sz="6" w:space="0" w:color="auto"/>
+        </w:tblBorders>
+        <w:tblLayout w:type="fixed"/>
+        <w:tblLook w:val="0000"/>
+      </w:tblPr>
+      <w:tblGrid>
+        <w:gridCol w:w="7110"/>
+        <w:gridCol w:w="1350"/>
+        <w:gridCol w:w="1170"/>
+      </w:tblGrid>
+      <w:tr>
+        <w:trPr>
+          <w:trHeight w:val="735"/>
+        </w:trPr>
+        <w:tc>
+          <w:tcPr>
+            <w:tcW w:w="7110" w:type="dxa"/>
+            <w:shd w:val="clear" w:color="auto" w:fill="000000"/>
+            <w:vAlign w:val="center"/>
+          </w:tcPr>
+          <w:p>
+            <w:pPr>
+              <w:pStyle w:val="Tabletext"/>
+              <w:spacing w:before="120"/>
+              <w:jc w:val="center"/>
+              <w:rPr>
+                <w:rFonts w:ascii="Arial" w:hAnsi="Arial" w:cs="Arial"/>
+                <w:b/>
+              </w:rPr>
+            </w:pPr>
+            <w:r>
+              <w:rPr>
+                <w:rFonts w:ascii="Arial" w:hAnsi="Arial" w:cs="Arial"/>
+                <w:b/>
+              </w:rPr>
+              <w:t>Task</w:t>
+            </w:r>
+          </w:p>
+        </w:tc>
+        <w:tc>
+          <w:tcPr>
+            <w:tcW w:w="1350" w:type="dxa"/>
+            <w:shd w:val="clear" w:color="auto" w:fill="000000"/>
+            <w:vAlign w:val="center"/>
+          </w:tcPr>
+          <w:p>
+            <w:pPr>
+              <w:pStyle w:val="Tabletext"/>
+              <w:spacing w:before="120"/>
+              <w:jc w:val="center"/>
+              <w:rPr>
+                <w:rFonts w:ascii="Arial" w:hAnsi="Arial" w:cs="Arial"/>
+                <w:b/>
+              </w:rPr>
+            </w:pPr>
+            <w:r>
+              <w:rPr>
+                <w:rFonts w:ascii="Arial" w:hAnsi="Arial" w:cs="Arial"/>
+                <w:b/>
+              </w:rPr>
+              <w:t>Estimated Duration</w:t>
+            </w:r>
+          </w:p>
+        </w:tc>
+        <w:tc>
+          <w:tcPr>
+            <w:tcW w:w="1170" w:type="dxa"/>
+            <w:shd w:val="clear" w:color="auto" w:fill="000000"/>
+            <w:vAlign w:val="center"/>
+          </w:tcPr>
+          <w:p>
+            <w:pPr>
+              <w:pStyle w:val="Tabletext"/>
+              <w:spacing w:before="120"/>
+              <w:jc w:val="center"/>
+              <w:rPr>
+                <w:rFonts w:ascii="Arial" w:hAnsi="Arial" w:cs="Arial"/>
+                <w:b/>
+              </w:rPr>
+            </w:pPr>
+            <w:r>
+              <w:rPr>
+                <w:rFonts w:ascii="Arial" w:hAnsi="Arial" w:cs="Arial"/>
+                <w:b/>
+              </w:rPr>
+              <w:t>Actual Duration</w:t>
+            </w:r>
+          </w:p>
+        </w:tc>
+      </w:tr>
+      <w:tr>
+        <w:trPr>
+          <w:trHeight w:val="285"/>
+        </w:trPr>
+        <w:tc>
+          <w:tcPr>
+            <w:tcW w:w="7110" w:type="dxa"/>
+            <w:vAlign w:val="center"/>
+          </w:tcPr>
+          <w:p>
+            <w:pPr>
+              <w:autoSpaceDE w:val="0"/>
+              <w:autoSpaceDN w:val="0"/>
+              <w:adjustRightInd w:val="0"/>
+              <w:spacing w:after="0" w:line="240" w:lineRule="auto"/>
+              <w:rPr>
+                <w:rFonts w:ascii="Arial" w:hAnsi="Arial" w:cs="Arial"/>
+                <w:sz w:val="24"/>
+                <w:szCs w:val="24"/>
+                <w:lang w:bidi="ar-SA"/>
+              </w:rPr>
+            </w:pPr>
+            <w:r>
+              <w:rPr>
+                <w:rFonts w:ascii="Arial" w:hAnsi="Arial" w:cs="Arial"/>
+                <w:sz w:val="24"/>
+                <w:szCs w:val="24"/>
+                <w:lang w:bidi="ar-SA"/>
+              </w:rPr>
+              <w:t>Documentation updates</w:t>
+            </w:r>
+          </w:p>
+        </w:tc>
+        <w:tc>
+          <w:tcPr>
+            <w:tcW w:w="1350" w:type="dxa"/>
+            <w:vAlign w:val="center"/>
+          </w:tcPr>
+          <w:p>
+            <w:pPr>
+              <w:pStyle w:val="NoSpacing"/>
+              <w:jc w:val="center"/>
+            </w:pPr>
+            <w:r>
+              <w:t>16</w:t>
+            </w:r>
+          </w:p>
+        </w:tc>
+        <w:tc>
+          <w:tcPr>
+            <w:tcW w:w="1170" w:type="dxa"/>
+          </w:tcPr>
+          <w:p>
+            <w:pPr>
+              <w:pStyle w:val="NoSpacing"/>
+              <w:jc w:val="center"/>
+              <w:rPr>
+                <w:rFonts w:cs="Arial"/>
+              </w:rPr>
+            </w:pPr>
+          </w:p>
+        </w:tc>
+      </w:tr>
+      <w:tr>
+        <w:trPr>
+          <w:trHeight w:val="285"/>
+        </w:trPr>
+        <w:tc>
+          <w:tcPr>
+            <w:tcW w:w="7110" w:type="dxa"/>
+            <w:vAlign w:val="center"/>
+          </w:tcPr>
+          <w:p>
+            <w:pPr>
+              <w:autoSpaceDE w:val="0"/>
+              <w:autoSpaceDN w:val="0"/>
+              <w:adjustRightInd w:val="0"/>
+              <w:spacing w:after="0" w:line="240" w:lineRule="auto"/>
+              <w:rPr>
+                <w:rFonts w:ascii="Arial" w:hAnsi="Arial" w:cs="Arial"/>
+                <w:sz w:val="24"/>
+                <w:szCs w:val="24"/>
+                <w:lang w:bidi="ar-SA"/>
+              </w:rPr>
+            </w:pPr>
+            <w:r>
+              <w:rPr>
+                <w:rFonts w:ascii="Arial" w:hAnsi="Arial" w:cs="Arial"/>
+                <w:sz w:val="24"/>
+                <w:szCs w:val="24"/>
+                <w:lang w:bidi="ar-SA"/>
+              </w:rPr>
+              <w:t>Add new online help documentation to website</w:t>
+            </w:r>
+          </w:p>
+        </w:tc>
+        <w:tc>
+          <w:tcPr>
+            <w:tcW w:w="1350" w:type="dxa"/>
+            <w:vAlign w:val="center"/>
+          </w:tcPr>
+          <w:p>
+            <w:pPr>
+              <w:pStyle w:val="NoSpacing"/>
+              <w:jc w:val="center"/>
+            </w:pPr>
+            <w:r>
+              <w:t>12</w:t>
+            </w:r>
+          </w:p>
+        </w:tc>
+        <w:tc>
+          <w:tcPr>
+            <w:tcW w:w="1170" w:type="dxa"/>
+          </w:tcPr>
+          <w:p>
+            <w:pPr>
+              <w:pStyle w:val="NoSpacing"/>
+              <w:jc w:val="center"/>
+              <w:rPr>
+                <w:rFonts w:cs="Arial"/>
+              </w:rPr>
+            </w:pPr>
+          </w:p>
+        </w:tc>
+      </w:tr>
+      <w:tr>
+        <w:trPr>
+          <w:trHeight w:val="285"/>
+        </w:trPr>
+        <w:tc>
+          <w:tcPr>
+            <w:tcW w:w="7110" w:type="dxa"/>
+            <w:vAlign w:val="center"/>
+          </w:tcPr>
+          <w:p>
+            <w:pPr>
+              <w:autoSpaceDE w:val="0"/>
+              <w:autoSpaceDN w:val="0"/>
+              <w:adjustRightInd w:val="0"/>
+              <w:spacing w:after="0" w:line="240" w:lineRule="auto"/>
+              <w:rPr>
+                <w:rFonts w:ascii="Arial" w:hAnsi="Arial" w:cs="Arial"/>
+                <w:sz w:val="24"/>
+                <w:szCs w:val="24"/>
+                <w:lang w:bidi="ar-SA"/>
+              </w:rPr>
+            </w:pPr>
+            <w:r>
+              <w:rPr>
+                <w:rFonts w:ascii="Arial" w:hAnsi="Arial" w:cs="Arial"/>
+                <w:sz w:val="24"/>
+                <w:szCs w:val="24"/>
+                <w:lang w:bidi="ar-SA"/>
+              </w:rPr>
+              <w:t>Create sequence diagrams</w:t>
+            </w:r>
+          </w:p>
+        </w:tc>
+        <w:tc>
+          <w:tcPr>
+            <w:tcW w:w="1350" w:type="dxa"/>
+            <w:vAlign w:val="center"/>
+          </w:tcPr>
+          <w:p>
+            <w:pPr>
+              <w:pStyle w:val="NoSpacing"/>
+              <w:jc w:val="center"/>
+            </w:pPr>
+            <w:r>
+              <w:t>8</w:t>
+            </w:r>
+          </w:p>
+        </w:tc>
+        <w:tc>
+          <w:tcPr>
+            <w:tcW w:w="1170" w:type="dxa"/>
+          </w:tcPr>
+          <w:p>
+            <w:pPr>
+              <w:pStyle w:val="NoSpacing"/>
+              <w:jc w:val="center"/>
+              <w:rPr>
+                <w:rFonts w:cs="Arial"/>
+              </w:rPr>
+            </w:pPr>
+          </w:p>
+        </w:tc>
+      </w:tr>
+      <w:tr>
+        <w:trPr>
+          <w:trHeight w:val="285"/>
+        </w:trPr>
+        <w:tc>
+          <w:tcPr>
+            <w:tcW w:w="7110" w:type="dxa"/>
+            <w:vAlign w:val="center"/>
+          </w:tcPr>
+          <w:p>
+            <w:pPr>
+              <w:autoSpaceDE w:val="0"/>
+              <w:autoSpaceDN w:val="0"/>
+              <w:adjustRightInd w:val="0"/>
+              <w:spacing w:after="0" w:line="240" w:lineRule="auto"/>
+              <w:rPr>
+                <w:rFonts w:ascii="Arial" w:hAnsi="Arial" w:cs="Arial"/>
+                <w:sz w:val="24"/>
+                <w:szCs w:val="24"/>
+                <w:lang w:bidi="ar-SA"/>
+              </w:rPr>
+            </w:pPr>
+            <w:r>
+              <w:rPr>
+                <w:rFonts w:ascii="Arial" w:hAnsi="Arial" w:cs="Arial"/>
+                <w:sz w:val="24"/>
+                <w:szCs w:val="24"/>
+                <w:lang w:bidi="ar-SA"/>
+              </w:rPr>
+              <w:t>Create class diagram</w:t>
+            </w:r>
+          </w:p>
+        </w:tc>
+        <w:tc>
+          <w:tcPr>
+            <w:tcW w:w="1350" w:type="dxa"/>
+            <w:vAlign w:val="center"/>
+          </w:tcPr>
+          <w:p>
+            <w:pPr>
+              <w:pStyle w:val="NoSpacing"/>
+              <w:jc w:val="center"/>
+            </w:pPr>
+            <w:r>
+              <w:t>4</w:t>
+            </w:r>
+          </w:p>
+        </w:tc>
+        <w:tc>
+          <w:tcPr>
+            <w:tcW w:w="1170" w:type="dxa"/>
+          </w:tcPr>
+          <w:p>
+            <w:pPr>
+              <w:pStyle w:val="NoSpacing"/>
+              <w:jc w:val="center"/>
+              <w:rPr>
+                <w:rFonts w:cs="Arial"/>
+              </w:rPr>
+            </w:pPr>
+          </w:p>
+        </w:tc>
+      </w:tr>
+      <w:tr>
+        <w:trPr>
+          <w:trHeight w:val="285"/>
+        </w:trPr>
+        <w:tc>
+          <w:tcPr>
+            <w:tcW w:w="7110" w:type="dxa"/>
+            <w:vAlign w:val="center"/>
+          </w:tcPr>
+          <w:p>
+            <w:pPr>
+              <w:autoSpaceDE w:val="0"/>
+              <w:autoSpaceDN w:val="0"/>
+              <w:adjustRightInd w:val="0"/>
+              <w:spacing w:after="0" w:line="240" w:lineRule="auto"/>
+              <w:rPr>
+                <w:rFonts w:ascii="Arial" w:hAnsi="Arial" w:cs="Arial"/>
+                <w:sz w:val="24"/>
+                <w:szCs w:val="24"/>
+                <w:lang w:bidi="ar-SA"/>
+              </w:rPr>
+            </w:pPr>
+            <w:r>
+              <w:rPr>
+                <w:rFonts w:ascii="Arial" w:hAnsi="Arial" w:cs="Arial"/>
+                <w:sz w:val="24"/>
+                <w:szCs w:val="24"/>
+                <w:lang w:bidi="ar-SA"/>
+              </w:rPr>
+              <w:t>Include telescope parking ability</w:t>
+            </w:r>
+          </w:p>
+        </w:tc>
+        <w:tc>
+          <w:tcPr>
+            <w:tcW w:w="1350" w:type="dxa"/>
+            <w:vAlign w:val="center"/>
+          </w:tcPr>
+          <w:p>
+            <w:pPr>
+              <w:pStyle w:val="NoSpacing"/>
+              <w:jc w:val="center"/>
+            </w:pPr>
+            <w:r>
+              <w:t>1</w:t>
+            </w:r>
+          </w:p>
+        </w:tc>
+        <w:tc>
+          <w:tcPr>
+            <w:tcW w:w="1170" w:type="dxa"/>
+          </w:tcPr>
+          <w:p>
+            <w:pPr>
+              <w:pStyle w:val="NoSpacing"/>
+              <w:jc w:val="center"/>
+              <w:rPr>
+                <w:rFonts w:cs="Arial"/>
+              </w:rPr>
+            </w:pPr>
+          </w:p>
+        </w:tc>
+      </w:tr>
+      <w:tr>
+        <w:trPr>
+          <w:trHeight w:val="285"/>
+        </w:trPr>
+        <w:tc>
+          <w:tcPr>
+            <w:tcW w:w="7110" w:type="dxa"/>
+            <w:vAlign w:val="center"/>
+          </w:tcPr>
+          <w:p>
+            <w:pPr>
+              <w:autoSpaceDE w:val="0"/>
+              <w:autoSpaceDN w:val="0"/>
+              <w:adjustRightInd w:val="0"/>
+              <w:spacing w:after="0" w:line="240" w:lineRule="auto"/>
+              <w:rPr>
+                <w:rFonts w:ascii="Arial" w:hAnsi="Arial" w:cs="Arial"/>
+                <w:sz w:val="24"/>
+                <w:szCs w:val="24"/>
+                <w:lang w:bidi="ar-SA"/>
+              </w:rPr>
+            </w:pPr>
+            <w:r>
+              <w:rPr>
+                <w:rFonts w:ascii="Arial" w:hAnsi="Arial" w:cs="Arial"/>
+                <w:sz w:val="24"/>
+                <w:szCs w:val="24"/>
+                <w:lang w:bidi="ar-SA"/>
+              </w:rPr>
+              <w:t>Include telescope movement ability from entered celestial coordinates</w:t>
+            </w:r>
+          </w:p>
+        </w:tc>
+        <w:tc>
+          <w:tcPr>
+            <w:tcW w:w="1350" w:type="dxa"/>
+            <w:vAlign w:val="center"/>
+          </w:tcPr>
+          <w:p>
+            <w:pPr>
+              <w:pStyle w:val="NoSpacing"/>
+              <w:jc w:val="center"/>
+            </w:pPr>
+            <w:r>
+              <w:t xml:space="preserve">4 </w:t>
+            </w:r>
+          </w:p>
+        </w:tc>
+        <w:tc>
+          <w:tcPr>
+            <w:tcW w:w="1170" w:type="dxa"/>
+          </w:tcPr>
+          <w:p>
+            <w:pPr>
+              <w:pStyle w:val="NoSpacing"/>
+              <w:jc w:val="center"/>
+              <w:rPr>
+                <w:rFonts w:cs="Arial"/>
+              </w:rPr>
+            </w:pPr>
+          </w:p>
+        </w:tc>
+      </w:tr>
+      <w:tr>
+        <w:trPr>
+          <w:trHeight w:val="285"/>
+        </w:trPr>
+        <w:tc>
+          <w:tcPr>
+            <w:tcW w:w="7110" w:type="dxa"/>
+            <w:vAlign w:val="center"/>
+          </w:tcPr>
+          <w:p>
+            <w:pPr>
+              <w:autoSpaceDE w:val="0"/>
+              <w:autoSpaceDN w:val="0"/>
+              <w:adjustRightInd w:val="0"/>
+              <w:spacing w:after="0" w:line="240" w:lineRule="auto"/>
+              <w:rPr>
+                <w:rFonts w:ascii="Arial" w:hAnsi="Arial" w:cs="Arial"/>
+                <w:sz w:val="24"/>
+                <w:szCs w:val="24"/>
+                <w:lang w:bidi="ar-SA"/>
+              </w:rPr>
+            </w:pPr>
+            <w:r>
+              <w:rPr>
+                <w:rFonts w:ascii="Arial" w:hAnsi="Arial" w:cs="Arial"/>
+                <w:sz w:val="24"/>
+                <w:szCs w:val="24"/>
+                <w:lang w:bidi="ar-SA"/>
+              </w:rPr>
+              <w:t>Integrate libraries (which have celestial objects of interest) with web site</w:t>
+            </w:r>
+          </w:p>
+        </w:tc>
+        <w:tc>
+          <w:tcPr>
+            <w:tcW w:w="1350" w:type="dxa"/>
+            <w:vAlign w:val="center"/>
+          </w:tcPr>
+          <w:p>
+            <w:pPr>
+              <w:pStyle w:val="NoSpacing"/>
+              <w:jc w:val="center"/>
+            </w:pPr>
+            <w:r>
+              <w:t>20</w:t>
+            </w:r>
+          </w:p>
+        </w:tc>
+        <w:tc>
+          <w:tcPr>
+            <w:tcW w:w="1170" w:type="dxa"/>
+          </w:tcPr>
+          <w:p>
+            <w:pPr>
+              <w:pStyle w:val="NoSpacing"/>
+              <w:jc w:val="center"/>
+              <w:rPr>
+                <w:rFonts w:cs="Arial"/>
+              </w:rPr>
+            </w:pPr>
+          </w:p>
+        </w:tc>
+      </w:tr>
+      <w:tr>
+        <w:trPr>
+          <w:trHeight w:val="285"/>
+        </w:trPr>
+        <w:tc>
+          <w:tcPr>
+            <w:tcW w:w="7110" w:type="dxa"/>
+            <w:vAlign w:val="center"/>
+          </w:tcPr>
+          <w:p>
+            <w:pPr>
+              <w:autoSpaceDE w:val="0"/>
+              <w:autoSpaceDN w:val="0"/>
+              <w:adjustRightInd w:val="0"/>
+              <w:spacing w:after="0" w:line="240" w:lineRule="auto"/>
+              <w:rPr>
+                <w:rFonts w:ascii="Arial" w:hAnsi="Arial" w:cs="Arial"/>
+                <w:sz w:val="24"/>
+                <w:szCs w:val="24"/>
+                <w:lang w:bidi="ar-SA"/>
+              </w:rPr>
+            </w:pPr>
+            <w:r>
+              <w:rPr>
+                <w:rFonts w:ascii="Arial" w:hAnsi="Arial" w:cs="Arial"/>
+                <w:sz w:val="24"/>
+                <w:szCs w:val="24"/>
+                <w:lang w:bidi="ar-SA"/>
+              </w:rPr>
+              <w:t>Minor web site code refactoring</w:t>
+            </w:r>
+          </w:p>
+        </w:tc>
+        <w:tc>
+          <w:tcPr>
+            <w:tcW w:w="1350" w:type="dxa"/>
+            <w:vAlign w:val="center"/>
+          </w:tcPr>
+          <w:p>
+            <w:pPr>
+              <w:pStyle w:val="NoSpacing"/>
+              <w:jc w:val="center"/>
+            </w:pPr>
+            <w:r>
+              <w:t>6</w:t>
+            </w:r>
+          </w:p>
+        </w:tc>
+        <w:tc>
+          <w:tcPr>
+            <w:tcW w:w="1170" w:type="dxa"/>
+          </w:tcPr>
+          <w:p>
+            <w:pPr>
+              <w:pStyle w:val="NoSpacing"/>
+              <w:jc w:val="center"/>
+              <w:rPr>
+                <w:rFonts w:cs="Arial"/>
+              </w:rPr>
+            </w:pPr>
+          </w:p>
+        </w:tc>
+      </w:tr>
+      <w:tr>
+        <w:trPr>
+          <w:trHeight w:val="285"/>
+        </w:trPr>
+        <w:tc>
+          <w:tcPr>
+            <w:tcW w:w="7110" w:type="dxa"/>
+            <w:vAlign w:val="center"/>
+          </w:tcPr>
+          <w:p>
+            <w:pPr>
+              <w:autoSpaceDE w:val="0"/>
+              <w:autoSpaceDN w:val="0"/>
+              <w:adjustRightInd w:val="0"/>
+              <w:spacing w:after="0" w:line="240" w:lineRule="auto"/>
+              <w:rPr>
+                <w:rFonts w:ascii="Arial" w:hAnsi="Arial" w:cs="Arial"/>
+                <w:sz w:val="24"/>
+                <w:szCs w:val="24"/>
+                <w:lang w:bidi="ar-SA"/>
+              </w:rPr>
+            </w:pPr>
+            <w:r>
+              <w:rPr>
+                <w:rFonts w:ascii="Arial" w:hAnsi="Arial" w:cs="Arial"/>
+                <w:sz w:val="24"/>
+                <w:szCs w:val="24"/>
+                <w:lang w:bidi="ar-SA"/>
+              </w:rPr>
+              <w:t>Draft user acceptance test</w:t>
+            </w:r>
+          </w:p>
+        </w:tc>
+        <w:tc>
+          <w:tcPr>
+            <w:tcW w:w="1350" w:type="dxa"/>
+            <w:vAlign w:val="center"/>
+          </w:tcPr>
+          <w:p>
+            <w:pPr>
+              <w:pStyle w:val="NoSpacing"/>
+              <w:jc w:val="center"/>
+            </w:pPr>
+            <w:r>
+              <w:t>1</w:t>
+            </w:r>
+          </w:p>
+        </w:tc>
+        <w:tc>
+          <w:tcPr>
+            <w:tcW w:w="1170" w:type="dxa"/>
+          </w:tcPr>
+          <w:p>
+            <w:pPr>
+              <w:pStyle w:val="NoSpacing"/>
+              <w:jc w:val="center"/>
+              <w:rPr>
+                <w:rFonts w:cs="Arial"/>
+              </w:rPr>
+            </w:pPr>
+          </w:p>
+        </w:tc>
+      </w:tr>
+      <w:tr>
+        <w:trPr>
+          <w:trHeight w:val="285"/>
+        </w:trPr>
+        <w:tc>
+          <w:tcPr>
+            <w:tcW w:w="7110" w:type="dxa"/>
+            <w:vAlign w:val="center"/>
+          </w:tcPr>
+          <w:p>
+            <w:pPr>
+              <w:autoSpaceDE w:val="0"/>
+              <w:autoSpaceDN w:val="0"/>
+              <w:adjustRightInd w:val="0"/>
+              <w:spacing w:after="0" w:line="240" w:lineRule="auto"/>
+              <w:rPr>
+                <w:rFonts w:ascii="Arial" w:hAnsi="Arial" w:cs="Arial"/>
+                <w:sz w:val="24"/>
+                <w:szCs w:val="24"/>
+                <w:lang w:bidi="ar-SA"/>
+              </w:rPr>
+            </w:pPr>
+            <w:r>
+              <w:rPr>
+                <w:rFonts w:ascii="Arial" w:hAnsi="Arial" w:cs="Arial"/>
+                <w:sz w:val="24"/>
+                <w:szCs w:val="24"/>
+                <w:lang w:bidi="ar-SA"/>
+              </w:rPr>
+              <w:t>Research Rails plugin to handle scheduling</w:t>
+            </w:r>
+          </w:p>
+        </w:tc>
+        <w:tc>
+          <w:tcPr>
+            <w:tcW w:w="1350" w:type="dxa"/>
+            <w:vAlign w:val="center"/>
+          </w:tcPr>
+          <w:p>
+            <w:pPr>
+              <w:pStyle w:val="NoSpacing"/>
+              <w:jc w:val="center"/>
+            </w:pPr>
+            <w:r>
+              <w:t>2</w:t>
+            </w:r>
+          </w:p>
+        </w:tc>
+        <w:tc>
+          <w:tcPr>
+            <w:tcW w:w="1170" w:type="dxa"/>
+          </w:tcPr>
+          <w:p>
+            <w:pPr>
+              <w:pStyle w:val="NoSpacing"/>
+              <w:jc w:val="center"/>
+              <w:rPr>
+                <w:rFonts w:cs="Arial"/>
+              </w:rPr>
+            </w:pPr>
+          </w:p>
+        </w:tc>
+      </w:tr>
+      <w:tr>
+        <w:trPr>
+          <w:trHeight w:val="285"/>
+        </w:trPr>
+        <w:tc>
+          <w:tcPr>
+            <w:tcW w:w="7110" w:type="dxa"/>
+            <w:vAlign w:val="center"/>
+          </w:tcPr>
+          <w:p>
+            <w:pPr>
+              <w:autoSpaceDE w:val="0"/>
+              <w:autoSpaceDN w:val="0"/>
+              <w:adjustRightInd w:val="0"/>
+              <w:spacing w:after="0" w:line="240" w:lineRule="auto"/>
+              <w:rPr>
+                <w:rFonts w:ascii="Arial" w:hAnsi="Arial" w:cs="Arial"/>
+                <w:sz w:val="24"/>
+                <w:szCs w:val="24"/>
+                <w:lang w:bidi="ar-SA"/>
+              </w:rPr>
+            </w:pPr>
+            <w:r>
+              <w:rPr>
+                <w:rFonts w:ascii="Arial" w:hAnsi="Arial" w:cs="Arial"/>
+                <w:sz w:val="24"/>
+                <w:szCs w:val="24"/>
+                <w:lang w:bidi="ar-SA"/>
+              </w:rPr>
+              <w:t>Create script which includes connection to telescope server</w:t>
+            </w:r>
+          </w:p>
+        </w:tc>
+        <w:tc>
+          <w:tcPr>
+            <w:tcW w:w="1350" w:type="dxa"/>
+            <w:vAlign w:val="center"/>
+          </w:tcPr>
+          <w:p>
+            <w:pPr>
+              <w:pStyle w:val="NoSpacing"/>
+              <w:jc w:val="center"/>
+            </w:pPr>
+            <w:r>
+              <w:t>1</w:t>
+            </w:r>
+          </w:p>
+        </w:tc>
+        <w:tc>
+          <w:tcPr>
+            <w:tcW w:w="1170" w:type="dxa"/>
+          </w:tcPr>
+          <w:p>
+            <w:pPr>
+              <w:pStyle w:val="NoSpacing"/>
+              <w:jc w:val="center"/>
+              <w:rPr>
+                <w:rFonts w:cs="Arial"/>
+              </w:rPr>
+            </w:pPr>
+          </w:p>
+        </w:tc>
+      </w:tr>
+      <w:tr>
+        <w:trPr>
+          <w:trHeight w:val="285"/>
+        </w:trPr>
+        <w:tc>
+          <w:tcPr>
+            <w:tcW w:w="7110" w:type="dxa"/>
+            <w:tcBorders>
+              <w:top w:val="single" w:sz="2" w:space="0" w:color="auto"/>
+              <w:left w:val="nil"/>
+              <w:bottom w:val="nil"/>
+              <w:right w:val="single" w:sz="2" w:space="0" w:color="auto"/>
+            </w:tcBorders>
+            <w:vAlign w:val="center"/>
+          </w:tcPr>
+          <w:p>
+            <w:pPr>
+              <w:pStyle w:val="NoSpacing"/>
+              <w:jc w:val="right"/>
+              <w:rPr>
+                <w:lang w:bidi="ar-SA"/>
+              </w:rPr>
+            </w:pPr>
+            <w:r>
+              <w:rPr>
+                <w:lang w:bidi="ar-SA"/>
+              </w:rPr>
+              <w:t>Total:</w:t>
+            </w:r>
+          </w:p>
+        </w:tc>
+        <w:tc>
+          <w:tcPr>
+            <w:tcW w:w="1350" w:type="dxa"/>
+            <w:tcBorders>
+              <w:top w:val="single" w:sz="6" w:space="0" w:color="auto"/>
+              <w:left w:val="single" w:sz="2" w:space="0" w:color="auto"/>
+              <w:bottom w:val="single" w:sz="6" w:space="0" w:color="auto"/>
+              <w:right w:val="single" w:sz="6" w:space="0" w:color="auto"/>
+            </w:tcBorders>
+            <w:vAlign w:val="center"/>
+          </w:tcPr>
+          <w:p>
+            <w:pPr>
+              <w:pStyle w:val="NoSpacing"/>
+              <w:jc w:val="center"/>
+              <w:rPr>
+                <w:rFonts w:cs="Arial"/>
+              </w:rPr>
+            </w:pPr>
+            <w:r>
+              <w:rPr>
+                <w:rFonts w:cs="Arial"/>
+              </w:rPr>
+              <w:fldChar w:fldCharType="begin"/>
+            </w:r>
+            <w:r>
+              <w:rPr>
+                <w:rFonts w:cs="Arial"/>
+              </w:rPr>
+              <w:instrText xml:space="preserve"> =SUM(ABOVE) </w:instrText>
+            </w:r>
+            <w:r>
+              <w:rPr>
+                <w:rFonts w:cs="Arial"/>
+              </w:rPr>
+              <w:fldChar w:fldCharType="separate"/>
+            </w:r>
+            <w:r>
+              <w:rPr>
+                <w:rFonts w:cs="Arial"/>
+                <w:noProof/>
+              </w:rPr>
+              <w:t>75</w:t>
+            </w:r>
+            <w:r>
+              <w:rPr>
+                <w:rFonts w:cs="Arial"/>
+              </w:rPr>
+              <w:fldChar w:fldCharType="end"/>
+            </w:r>
+          </w:p>
+        </w:tc>
+        <w:tc>
+          <w:tcPr>
+            <w:tcW w:w="1170" w:type="dxa"/>
+            <w:tcBorders>
+              <w:top w:val="single" w:sz="6" w:space="0" w:color="auto"/>
+              <w:left w:val="single" w:sz="6" w:space="0" w:color="auto"/>
+              <w:bottom w:val="single" w:sz="6" w:space="0" w:color="auto"/>
+              <w:right w:val="single" w:sz="6" w:space="0" w:color="auto"/>
+            </w:tcBorders>
+          </w:tcPr>
+          <w:p>
+            <w:pPr>
+              <w:pStyle w:val="NoSpacing"/>
+              <w:jc w:val="center"/>
+              <w:rPr>
+                <w:rFonts w:cs="Arial"/>
+              </w:rPr>
+            </w:pPr>
+          </w:p>
+        </w:tc>
+      </w:tr>
+    </w:tbl>
+    <w:p>
+      <w:pPr>
+        <w:pStyle w:val="NoSpacing"/>
+      </w:pPr>
+    </w:p>
+    <w:p>
+      <w:pPr>
+        <w:pStyle w:val="Heading3"/>
+      </w:pPr>
+      <w:r>
+        <w:t>Milestones:</w:t>
+      </w:r>
+    </w:p>
+    <w:p>
+      <w:pPr>
+        <w:pStyle w:val="NoSpacing"/>
+        <w:numPr>
+          <w:ilvl w:val="0"/>
+          <w:numId w:val="12"/>
+        </w:numPr>
+        <w:rPr>
+          <w:i/>
+        </w:rPr>
+      </w:pPr>
+      <w:r>
+        <w:t>Release #3: Jan. ?, 2010</w:t>
+      </w:r>
+    </w:p>
+    <w:p>
+      <w:pPr>
+        <w:rPr>
+          <w:rFonts w:asciiTheme="majorHAnsi" w:eastAsiaTheme="majorEastAsia" w:hAnsiTheme="majorHAnsi" w:cstheme="majorBidi"/>
+          <w:b/>
+          <w:bCs/>
+          <w:iCs/>
+        </w:rPr>
+      </w:pPr>
+      <w:r>
+        <w:rPr>
+          <w:i/>
+        </w:rPr>
+        <w:br w:type="page"/>
+      </w:r>
+    </w:p>
+    <w:p>
+      <w:pPr>
+        <w:pStyle w:val="Heading4"/>
+        <w:rPr>
+          <w:i w:val="0"/>
+        </w:rPr>
+      </w:pPr>
+      <w:r>
+        <w:rPr>
+          <w:i w:val="0"/>
+        </w:rPr>
+        <w:lastRenderedPageBreak/>
+        <w:t>Metrics:</w:t>
+      </w:r>
+    </w:p>
+    <w:p>
+      <w:pPr>
+        <w:pStyle w:val="NoSpacing"/>
+      </w:pPr>
+      <w:r>
+        <w:t>Unit Testing:</w:t>
+      </w:r>
+    </w:p>
+    <w:p>
+      <w:pPr>
+        <w:pStyle w:val="NoSpacing"/>
+        <w:numPr>
+          <w:ilvl w:val="0"/>
+          <w:numId w:val="12"/>
+        </w:numPr>
+      </w:pPr>
+      <w:r>
+        <w:t xml:space="preserve">Unit tests: </w:t>
+      </w:r>
+    </w:p>
+    <w:p>
+      <w:pPr>
+        <w:pStyle w:val="NoSpacing"/>
+        <w:numPr>
+          <w:ilvl w:val="0"/>
+          <w:numId w:val="12"/>
+        </w:numPr>
+      </w:pPr>
+      <w:r>
+        <w:t>Test cases:</w:t>
+      </w:r>
+      <w:r>
+        <w:t xml:space="preserve"> </w:t>
+      </w:r>
+    </w:p>
+    <w:p>
+      <w:pPr>
+        <w:pStyle w:val="NoSpacing"/>
+        <w:numPr>
+          <w:ilvl w:val="0"/>
+          <w:numId w:val="12"/>
+        </w:numPr>
+      </w:pPr>
+      <w:r>
+        <w:t xml:space="preserve">Assertions: </w:t>
+      </w:r>
+    </w:p>
+    <w:p>
+      <w:pPr>
+        <w:pStyle w:val="NoSpacing"/>
+      </w:pPr>
+    </w:p>
+    <w:p>
+      <w:pPr>
+        <w:pStyle w:val="NoSpacing"/>
+      </w:pPr>
+      <w:r>
+        <w:t>Implementation:</w:t>
+      </w:r>
+    </w:p>
+    <w:p>
+      <w:pPr>
+        <w:pStyle w:val="NoSpacing"/>
+        <w:numPr>
+          <w:ilvl w:val="0"/>
+          <w:numId w:val="12"/>
+        </w:numPr>
+      </w:pPr>
+      <w:r>
+        <w:t>Views:  (including partials)</w:t>
+      </w:r>
+    </w:p>
+    <w:p>
+      <w:pPr>
+        <w:pStyle w:val="NoSpacing"/>
+        <w:numPr>
+          <w:ilvl w:val="0"/>
+          <w:numId w:val="12"/>
+        </w:numPr>
+      </w:pPr>
+      <w:r>
+        <w:t xml:space="preserve">Models: </w:t>
+      </w:r>
+    </w:p>
+    <w:p>
+      <w:pPr>
+        <w:pStyle w:val="NoSpacing"/>
+        <w:numPr>
+          <w:ilvl w:val="0"/>
+          <w:numId w:val="12"/>
+        </w:numPr>
+      </w:pPr>
+      <w:r>
+        <w:t xml:space="preserve">Controllers: </w:t>
+      </w:r>
+    </w:p>
+    <w:p>
+      <w:pPr>
+        <w:rPr>
+          <w:rFonts w:ascii="Arial" w:hAnsi="Arial"/>
+          <w:sz w:val="24"/>
+        </w:rPr>
+      </w:pPr>
+      <w:r>
+        <w:br w:type="page"/>
+      </w:r>
+    </w:p>
+    <w:p>
+      <w:pPr>
+        <w:pStyle w:val="Heading1"/>
+        <w:jc w:val="center"/>
+        <w:rPr>
+          <w:rFonts w:cs="Arial"/>
+          <w:szCs w:val="24"/>
+        </w:rPr>
+      </w:pPr>
+      <w:r>
+        <w:rPr>
+          <w:rFonts w:cs="Arial"/>
+          <w:szCs w:val="24"/>
+        </w:rPr>
+        <w:lastRenderedPageBreak/>
+        <w:t xml:space="preserve">Iteration </w:t>
+      </w:r>
+      <w:r>
+        <w:rPr>
+          <w:rFonts w:cs="Arial"/>
+          <w:szCs w:val="24"/>
+        </w:rPr>
+        <w:t>6: Prototype (Release #</w:t>
+      </w:r>
+      <w:r>
+        <w:rPr>
+          <w:rFonts w:cs="Arial"/>
+          <w:szCs w:val="24"/>
+        </w:rPr>
+        <w:t>4</w:t>
+      </w:r>
+      <w:r>
+        <w:rPr>
+          <w:rFonts w:cs="Arial"/>
+          <w:szCs w:val="24"/>
+        </w:rPr>
+        <w:t>)</w:t>
+      </w:r>
+    </w:p>
+    <w:p>
+      <w:pPr>
+        <w:pStyle w:val="NoSpacing"/>
+      </w:pPr>
+    </w:p>
+    <w:p>
+      <w:pPr>
+        <w:pStyle w:val="NoSpacing"/>
+      </w:pPr>
+      <w:r>
+        <w:t>Web system functions to be implemented and tasks to be completed:</w:t>
+      </w:r>
+    </w:p>
+    <w:p>
+      <w:pPr>
+        <w:pStyle w:val="NoSpacing"/>
+        <w:numPr>
+          <w:ilvl w:val="0"/>
+          <w:numId w:val="12"/>
+        </w:numPr>
+      </w:pPr>
+      <w:r>
+        <w:t>Add mail server with accompanying mail system.</w:t>
+      </w:r>
+      <w:r>
+        <w:t xml:space="preserve"> </w:t>
+      </w:r>
+    </w:p>
+    <w:p>
+      <w:pPr>
+        <w:pStyle w:val="NoSpacing"/>
+        <w:numPr>
+          <w:ilvl w:val="0"/>
+          <w:numId w:val="12"/>
+        </w:numPr>
+      </w:pPr>
+      <w:r>
+        <w:t>Pagination added to tables such as the schedule log.</w:t>
+      </w:r>
+    </w:p>
+    <w:p>
+      <w:pPr>
+        <w:pStyle w:val="NoSpacing"/>
+        <w:numPr>
+          <w:ilvl w:val="0"/>
+          <w:numId w:val="12"/>
+        </w:numPr>
+      </w:pPr>
+      <w:r>
+        <w:t>Increase usability for mobile users by removing dropdown select boxes which are used for filters; always show current day with arrows to switch between days.</w:t>
+      </w:r>
+    </w:p>
+    <w:p>
+      <w:pPr>
+        <w:pStyle w:val="NoSpacing"/>
+        <w:ind w:left="1080"/>
+      </w:pPr>
+    </w:p>
+    <w:p>
+      <w:pPr>
+        <w:pStyle w:val="NoSpacing"/>
+      </w:pPr>
+      <w:r>
+        <w:t>Tasks centered on the telescope controlling application:</w:t>
+      </w:r>
+    </w:p>
+    <w:p>
+      <w:pPr>
+        <w:pStyle w:val="NoSpacing"/>
+        <w:numPr>
+          <w:ilvl w:val="0"/>
+          <w:numId w:val="12"/>
+        </w:numPr>
+      </w:pPr>
+      <w:r>
+        <w:t>Coordinate</w:t>
+      </w:r>
+      <w:r>
+        <w:t xml:space="preserve"> the camera with the telescope; take pictures once the telescope has positioned itself to the celestial coordinates of interest and then begin taking images until time has elapsed or the number of pictures input from the user is reached. </w:t>
+      </w:r>
+    </w:p>
+    <w:p>
+      <w:pPr>
+        <w:pStyle w:val="NoSpacing"/>
+      </w:pPr>
+    </w:p>
+    <w:p>
+      <w:pPr>
+        <w:pStyle w:val="Heading3"/>
+        <w:rPr>
+          <w:i/>
+          <w:noProof/>
+          <w:lang w:bidi="ar-SA"/>
+        </w:rPr>
+      </w:pPr>
+      <w:r>
+        <w:t>List of Tasks:</w:t>
+      </w:r>
+    </w:p>
+    <w:tbl>
+      <w:tblPr>
+        <w:tblW w:w="9630" w:type="dxa"/>
+        <w:tblInd w:w="108" w:type="dxa"/>
+        <w:tblBorders>
+          <w:top w:val="single" w:sz="6" w:space="0" w:color="auto"/>
+          <w:left w:val="single" w:sz="6" w:space="0" w:color="auto"/>
+          <w:bottom w:val="single" w:sz="6" w:space="0" w:color="auto"/>
+          <w:right w:val="single" w:sz="6" w:space="0" w:color="auto"/>
+          <w:insideH w:val="single" w:sz="6" w:space="0" w:color="auto"/>
+          <w:insideV w:val="single" w:sz="6" w:space="0" w:color="auto"/>
+        </w:tblBorders>
+        <w:tblLayout w:type="fixed"/>
+        <w:tblLook w:val="0000"/>
+      </w:tblPr>
+      <w:tblGrid>
+        <w:gridCol w:w="7110"/>
+        <w:gridCol w:w="1350"/>
+        <w:gridCol w:w="1170"/>
+      </w:tblGrid>
+      <w:tr>
+        <w:trPr>
+          <w:trHeight w:val="735"/>
+        </w:trPr>
+        <w:tc>
+          <w:tcPr>
+            <w:tcW w:w="7110" w:type="dxa"/>
+            <w:shd w:val="clear" w:color="auto" w:fill="000000"/>
+            <w:vAlign w:val="center"/>
+          </w:tcPr>
+          <w:p>
+            <w:pPr>
+              <w:pStyle w:val="Tabletext"/>
+              <w:spacing w:before="120"/>
+              <w:jc w:val="center"/>
+              <w:rPr>
+                <w:rFonts w:ascii="Arial" w:hAnsi="Arial" w:cs="Arial"/>
+                <w:b/>
+              </w:rPr>
+            </w:pPr>
+            <w:r>
+              <w:rPr>
+                <w:rFonts w:ascii="Arial" w:hAnsi="Arial" w:cs="Arial"/>
+                <w:b/>
+              </w:rPr>
+              <w:t>Task</w:t>
+            </w:r>
+          </w:p>
+        </w:tc>
+        <w:tc>
+          <w:tcPr>
+            <w:tcW w:w="1350" w:type="dxa"/>
+            <w:shd w:val="clear" w:color="auto" w:fill="000000"/>
+            <w:vAlign w:val="center"/>
+          </w:tcPr>
+          <w:p>
+            <w:pPr>
+              <w:pStyle w:val="Tabletext"/>
+              <w:spacing w:before="120"/>
+              <w:jc w:val="center"/>
+              <w:rPr>
+                <w:rFonts w:ascii="Arial" w:hAnsi="Arial" w:cs="Arial"/>
+                <w:b/>
+              </w:rPr>
+            </w:pPr>
+            <w:r>
+              <w:rPr>
+                <w:rFonts w:ascii="Arial" w:hAnsi="Arial" w:cs="Arial"/>
+                <w:b/>
+              </w:rPr>
+              <w:t>Estimated Duration</w:t>
+            </w:r>
+          </w:p>
+        </w:tc>
+        <w:tc>
+          <w:tcPr>
+            <w:tcW w:w="1170" w:type="dxa"/>
+            <w:shd w:val="clear" w:color="auto" w:fill="000000"/>
+            <w:vAlign w:val="center"/>
+          </w:tcPr>
+          <w:p>
+            <w:pPr>
+              <w:pStyle w:val="Tabletext"/>
+              <w:spacing w:before="120"/>
+              <w:jc w:val="center"/>
+              <w:rPr>
+                <w:rFonts w:ascii="Arial" w:hAnsi="Arial" w:cs="Arial"/>
+                <w:b/>
+              </w:rPr>
+            </w:pPr>
+            <w:r>
+              <w:rPr>
+                <w:rFonts w:ascii="Arial" w:hAnsi="Arial" w:cs="Arial"/>
+                <w:b/>
+              </w:rPr>
+              <w:t>Actual Duration</w:t>
+            </w:r>
+          </w:p>
+        </w:tc>
+      </w:tr>
+      <w:tr>
+        <w:trPr>
+          <w:trHeight w:val="285"/>
+        </w:trPr>
+        <w:tc>
+          <w:tcPr>
+            <w:tcW w:w="7110" w:type="dxa"/>
+            <w:vAlign w:val="center"/>
+          </w:tcPr>
+          <w:p>
+            <w:pPr>
+              <w:autoSpaceDE w:val="0"/>
+              <w:autoSpaceDN w:val="0"/>
+              <w:adjustRightInd w:val="0"/>
+              <w:spacing w:after="0" w:line="240" w:lineRule="auto"/>
+              <w:rPr>
+                <w:rFonts w:ascii="Arial" w:hAnsi="Arial" w:cs="Arial"/>
+                <w:sz w:val="24"/>
+                <w:szCs w:val="24"/>
+                <w:lang w:bidi="ar-SA"/>
+              </w:rPr>
+            </w:pPr>
+            <w:r>
+              <w:rPr>
+                <w:rFonts w:ascii="Arial" w:hAnsi="Arial" w:cs="Arial"/>
+                <w:sz w:val="24"/>
+                <w:szCs w:val="24"/>
+                <w:lang w:bidi="ar-SA"/>
+              </w:rPr>
+              <w:t>Documentation updates</w:t>
+            </w:r>
+          </w:p>
+        </w:tc>
+        <w:tc>
+          <w:tcPr>
+            <w:tcW w:w="1350" w:type="dxa"/>
+            <w:vAlign w:val="center"/>
+          </w:tcPr>
+          <w:p>
+            <w:pPr>
+              <w:pStyle w:val="NoSpacing"/>
+              <w:jc w:val="center"/>
+            </w:pPr>
+            <w:r>
+              <w:t>16</w:t>
+            </w:r>
+          </w:p>
+        </w:tc>
+        <w:tc>
+          <w:tcPr>
+            <w:tcW w:w="1170" w:type="dxa"/>
+          </w:tcPr>
+          <w:p>
+            <w:pPr>
+              <w:pStyle w:val="NoSpacing"/>
+              <w:jc w:val="center"/>
+              <w:rPr>
+                <w:rFonts w:cs="Arial"/>
+              </w:rPr>
+            </w:pPr>
+          </w:p>
+        </w:tc>
+      </w:tr>
+      <w:tr>
+        <w:trPr>
+          <w:trHeight w:val="285"/>
+        </w:trPr>
+        <w:tc>
+          <w:tcPr>
+            <w:tcW w:w="7110" w:type="dxa"/>
+            <w:vAlign w:val="center"/>
+          </w:tcPr>
+          <w:p>
+            <w:pPr>
+              <w:autoSpaceDE w:val="0"/>
+              <w:autoSpaceDN w:val="0"/>
+              <w:adjustRightInd w:val="0"/>
+              <w:spacing w:after="0" w:line="240" w:lineRule="auto"/>
+              <w:rPr>
+                <w:rFonts w:ascii="Arial" w:hAnsi="Arial" w:cs="Arial"/>
+                <w:sz w:val="24"/>
+                <w:szCs w:val="24"/>
+                <w:lang w:bidi="ar-SA"/>
+              </w:rPr>
+            </w:pPr>
+            <w:r>
+              <w:rPr>
+                <w:rFonts w:ascii="Arial" w:hAnsi="Arial" w:cs="Arial"/>
+                <w:sz w:val="24"/>
+                <w:szCs w:val="24"/>
+                <w:lang w:bidi="ar-SA"/>
+              </w:rPr>
+              <w:t>Implement mail server/mailing system</w:t>
+            </w:r>
+          </w:p>
+        </w:tc>
+        <w:tc>
+          <w:tcPr>
+            <w:tcW w:w="1350" w:type="dxa"/>
+            <w:vAlign w:val="center"/>
+          </w:tcPr>
+          <w:p>
+            <w:pPr>
+              <w:pStyle w:val="NoSpacing"/>
+              <w:jc w:val="center"/>
+            </w:pPr>
+            <w:r>
+              <w:t>14</w:t>
+            </w:r>
+          </w:p>
+        </w:tc>
+        <w:tc>
+          <w:tcPr>
+            <w:tcW w:w="1170" w:type="dxa"/>
+          </w:tcPr>
+          <w:p>
+            <w:pPr>
+              <w:pStyle w:val="NoSpacing"/>
+              <w:jc w:val="center"/>
+              <w:rPr>
+                <w:rFonts w:cs="Arial"/>
+              </w:rPr>
+            </w:pPr>
+          </w:p>
+        </w:tc>
+      </w:tr>
+      <w:tr>
+        <w:trPr>
+          <w:trHeight w:val="285"/>
+        </w:trPr>
+        <w:tc>
+          <w:tcPr>
+            <w:tcW w:w="7110" w:type="dxa"/>
+            <w:vAlign w:val="center"/>
+          </w:tcPr>
+          <w:p>
+            <w:pPr>
+              <w:autoSpaceDE w:val="0"/>
+              <w:autoSpaceDN w:val="0"/>
+              <w:adjustRightInd w:val="0"/>
+              <w:spacing w:after="0" w:line="240" w:lineRule="auto"/>
+              <w:rPr>
+                <w:rFonts w:ascii="Arial" w:hAnsi="Arial" w:cs="Arial"/>
+                <w:sz w:val="24"/>
+                <w:szCs w:val="24"/>
+                <w:lang w:bidi="ar-SA"/>
+              </w:rPr>
+            </w:pPr>
+            <w:r>
+              <w:rPr>
+                <w:rFonts w:ascii="Arial" w:hAnsi="Arial" w:cs="Arial"/>
+                <w:sz w:val="24"/>
+                <w:szCs w:val="24"/>
+                <w:lang w:bidi="ar-SA"/>
+              </w:rPr>
+              <w:t>Add pagination to website tables</w:t>
+            </w:r>
+          </w:p>
+        </w:tc>
+        <w:tc>
+          <w:tcPr>
+            <w:tcW w:w="1350" w:type="dxa"/>
+            <w:vAlign w:val="center"/>
+          </w:tcPr>
+          <w:p>
+            <w:pPr>
+              <w:pStyle w:val="NoSpacing"/>
+              <w:jc w:val="center"/>
+            </w:pPr>
+            <w:r>
+              <w:t>10</w:t>
+            </w:r>
+          </w:p>
+        </w:tc>
+        <w:tc>
+          <w:tcPr>
+            <w:tcW w:w="1170" w:type="dxa"/>
+          </w:tcPr>
+          <w:p>
+            <w:pPr>
+              <w:pStyle w:val="NoSpacing"/>
+              <w:jc w:val="center"/>
+              <w:rPr>
+                <w:rFonts w:cs="Arial"/>
+              </w:rPr>
+            </w:pPr>
+          </w:p>
+        </w:tc>
+      </w:tr>
+      <w:tr>
+        <w:trPr>
+          <w:trHeight w:val="285"/>
+        </w:trPr>
+        <w:tc>
+          <w:tcPr>
+            <w:tcW w:w="7110" w:type="dxa"/>
+            <w:vAlign w:val="center"/>
+          </w:tcPr>
+          <w:p>
+            <w:pPr>
+              <w:autoSpaceDE w:val="0"/>
+              <w:autoSpaceDN w:val="0"/>
+              <w:adjustRightInd w:val="0"/>
+              <w:spacing w:after="0" w:line="240" w:lineRule="auto"/>
+              <w:rPr>
+                <w:rFonts w:ascii="Arial" w:hAnsi="Arial" w:cs="Arial"/>
+                <w:sz w:val="24"/>
+                <w:szCs w:val="24"/>
+                <w:lang w:bidi="ar-SA"/>
+              </w:rPr>
+            </w:pPr>
+            <w:r>
+              <w:rPr>
+                <w:rFonts w:ascii="Arial" w:hAnsi="Arial" w:cs="Arial"/>
+                <w:sz w:val="24"/>
+                <w:szCs w:val="24"/>
+                <w:lang w:bidi="ar-SA"/>
+              </w:rPr>
+              <w:t>Changes to schedule log filtering for mobile device views</w:t>
+            </w:r>
+          </w:p>
+        </w:tc>
+        <w:tc>
+          <w:tcPr>
+            <w:tcW w:w="1350" w:type="dxa"/>
+            <w:vAlign w:val="center"/>
+          </w:tcPr>
+          <w:p>
+            <w:pPr>
+              <w:pStyle w:val="NoSpacing"/>
+              <w:jc w:val="center"/>
+            </w:pPr>
+            <w:r>
+              <w:t>4</w:t>
+            </w:r>
+          </w:p>
+        </w:tc>
+        <w:tc>
+          <w:tcPr>
+            <w:tcW w:w="1170" w:type="dxa"/>
+          </w:tcPr>
+          <w:p>
+            <w:pPr>
+              <w:pStyle w:val="NoSpacing"/>
+              <w:jc w:val="center"/>
+              <w:rPr>
+                <w:rFonts w:cs="Arial"/>
+              </w:rPr>
+            </w:pPr>
+          </w:p>
+        </w:tc>
+      </w:tr>
+      <w:tr>
+        <w:trPr>
+          <w:trHeight w:val="285"/>
+        </w:trPr>
+        <w:tc>
+          <w:tcPr>
+            <w:tcW w:w="7110" w:type="dxa"/>
+            <w:vAlign w:val="center"/>
+          </w:tcPr>
+          <w:p>
+            <w:pPr>
+              <w:autoSpaceDE w:val="0"/>
+              <w:autoSpaceDN w:val="0"/>
+              <w:adjustRightInd w:val="0"/>
+              <w:spacing w:after="0" w:line="240" w:lineRule="auto"/>
+              <w:rPr>
+                <w:rFonts w:ascii="Arial" w:hAnsi="Arial" w:cs="Arial"/>
+                <w:sz w:val="24"/>
+                <w:szCs w:val="24"/>
+                <w:lang w:bidi="ar-SA"/>
+              </w:rPr>
+            </w:pPr>
+            <w:r>
+              <w:rPr>
+                <w:rFonts w:ascii="Arial" w:hAnsi="Arial" w:cs="Arial"/>
+                <w:sz w:val="24"/>
+                <w:szCs w:val="24"/>
+                <w:lang w:bidi="ar-SA"/>
+              </w:rPr>
+              <w:t>Fix functional tests</w:t>
+            </w:r>
+          </w:p>
+        </w:tc>
+        <w:tc>
+          <w:tcPr>
+            <w:tcW w:w="1350" w:type="dxa"/>
+            <w:vAlign w:val="center"/>
+          </w:tcPr>
+          <w:p>
+            <w:pPr>
+              <w:pStyle w:val="NoSpacing"/>
+              <w:jc w:val="center"/>
+            </w:pPr>
+            <w:r>
+              <w:t>12</w:t>
+            </w:r>
+          </w:p>
+        </w:tc>
+        <w:tc>
+          <w:tcPr>
+            <w:tcW w:w="1170" w:type="dxa"/>
+          </w:tcPr>
+          <w:p>
+            <w:pPr>
+              <w:pStyle w:val="NoSpacing"/>
+              <w:jc w:val="center"/>
+              <w:rPr>
+                <w:rFonts w:cs="Arial"/>
+              </w:rPr>
+            </w:pPr>
+          </w:p>
+        </w:tc>
+      </w:tr>
+      <w:tr>
+        <w:trPr>
+          <w:trHeight w:val="285"/>
+        </w:trPr>
+        <w:tc>
+          <w:tcPr>
+            <w:tcW w:w="7110" w:type="dxa"/>
+            <w:vAlign w:val="center"/>
+          </w:tcPr>
+          <w:p>
+            <w:pPr>
+              <w:autoSpaceDE w:val="0"/>
+              <w:autoSpaceDN w:val="0"/>
+              <w:adjustRightInd w:val="0"/>
+              <w:spacing w:after="0" w:line="240" w:lineRule="auto"/>
+              <w:rPr>
+                <w:rFonts w:ascii="Arial" w:hAnsi="Arial" w:cs="Arial"/>
+                <w:sz w:val="24"/>
+                <w:szCs w:val="24"/>
+                <w:lang w:bidi="ar-SA"/>
+              </w:rPr>
+            </w:pPr>
+            <w:r>
+              <w:rPr>
+                <w:rFonts w:ascii="Arial" w:hAnsi="Arial" w:cs="Arial"/>
+                <w:sz w:val="24"/>
+                <w:szCs w:val="24"/>
+                <w:lang w:bidi="ar-SA"/>
+              </w:rPr>
+              <w:t>Integrate camera to telescope-controlling application</w:t>
+            </w:r>
+          </w:p>
+        </w:tc>
+        <w:tc>
+          <w:tcPr>
+            <w:tcW w:w="1350" w:type="dxa"/>
+            <w:vAlign w:val="center"/>
+          </w:tcPr>
+          <w:p>
+            <w:pPr>
+              <w:pStyle w:val="NoSpacing"/>
+              <w:jc w:val="center"/>
+            </w:pPr>
+            <w:r>
+              <w:t>18</w:t>
+            </w:r>
+          </w:p>
+        </w:tc>
+        <w:tc>
+          <w:tcPr>
+            <w:tcW w:w="1170" w:type="dxa"/>
+          </w:tcPr>
+          <w:p>
+            <w:pPr>
+              <w:pStyle w:val="NoSpacing"/>
+              <w:jc w:val="center"/>
+              <w:rPr>
+                <w:rFonts w:cs="Arial"/>
+              </w:rPr>
+            </w:pPr>
+          </w:p>
+        </w:tc>
+      </w:tr>
+      <w:tr>
+        <w:trPr>
+          <w:trHeight w:val="285"/>
+        </w:trPr>
+        <w:tc>
+          <w:tcPr>
+            <w:tcW w:w="7110" w:type="dxa"/>
+            <w:tcBorders>
+              <w:top w:val="single" w:sz="2" w:space="0" w:color="auto"/>
+              <w:left w:val="nil"/>
+              <w:bottom w:val="nil"/>
+              <w:right w:val="single" w:sz="2" w:space="0" w:color="auto"/>
+            </w:tcBorders>
+            <w:vAlign w:val="center"/>
+          </w:tcPr>
+          <w:p>
+            <w:pPr>
+              <w:pStyle w:val="NoSpacing"/>
+              <w:jc w:val="right"/>
+              <w:rPr>
+                <w:lang w:bidi="ar-SA"/>
+              </w:rPr>
+            </w:pPr>
+            <w:r>
+              <w:rPr>
+                <w:lang w:bidi="ar-SA"/>
+              </w:rPr>
+              <w:t>Total:</w:t>
+            </w:r>
+          </w:p>
+        </w:tc>
+        <w:tc>
+          <w:tcPr>
+            <w:tcW w:w="1350" w:type="dxa"/>
+            <w:tcBorders>
+              <w:top w:val="single" w:sz="6" w:space="0" w:color="auto"/>
+              <w:left w:val="single" w:sz="2" w:space="0" w:color="auto"/>
+              <w:bottom w:val="single" w:sz="6" w:space="0" w:color="auto"/>
+              <w:right w:val="single" w:sz="6" w:space="0" w:color="auto"/>
+            </w:tcBorders>
+            <w:vAlign w:val="center"/>
+          </w:tcPr>
+          <w:p>
+            <w:pPr>
+              <w:pStyle w:val="NoSpacing"/>
+              <w:jc w:val="center"/>
+              <w:rPr>
+                <w:rFonts w:cs="Arial"/>
+              </w:rPr>
+            </w:pPr>
+            <w:r>
+              <w:rPr>
+                <w:rFonts w:cs="Arial"/>
+              </w:rPr>
+              <w:fldChar w:fldCharType="begin"/>
+            </w:r>
+            <w:r>
+              <w:rPr>
+                <w:rFonts w:cs="Arial"/>
+              </w:rPr>
+              <w:instrText xml:space="preserve"> =SUM(ABOVE) </w:instrText>
+            </w:r>
+            <w:r>
+              <w:rPr>
+                <w:rFonts w:cs="Arial"/>
+              </w:rPr>
+              <w:fldChar w:fldCharType="separate"/>
+            </w:r>
+            <w:r>
+              <w:rPr>
+                <w:rFonts w:cs="Arial"/>
+                <w:noProof/>
+              </w:rPr>
+              <w:t>74</w:t>
+            </w:r>
+            <w:r>
+              <w:rPr>
+                <w:rFonts w:cs="Arial"/>
+              </w:rPr>
+              <w:fldChar w:fldCharType="end"/>
+            </w:r>
+          </w:p>
+        </w:tc>
+        <w:tc>
+          <w:tcPr>
+            <w:tcW w:w="1170" w:type="dxa"/>
+            <w:tcBorders>
+              <w:top w:val="single" w:sz="6" w:space="0" w:color="auto"/>
+              <w:left w:val="single" w:sz="6" w:space="0" w:color="auto"/>
+              <w:bottom w:val="single" w:sz="6" w:space="0" w:color="auto"/>
+              <w:right w:val="single" w:sz="6" w:space="0" w:color="auto"/>
+            </w:tcBorders>
+          </w:tcPr>
+          <w:p>
+            <w:pPr>
+              <w:pStyle w:val="NoSpacing"/>
+              <w:jc w:val="center"/>
+              <w:rPr>
+                <w:rFonts w:cs="Arial"/>
+              </w:rPr>
+            </w:pPr>
+          </w:p>
+        </w:tc>
+      </w:tr>
+    </w:tbl>
+    <w:p>
+      <w:pPr>
+        <w:pStyle w:val="NoSpacing"/>
+      </w:pPr>
+    </w:p>
+    <w:p>
+      <w:pPr>
+        <w:pStyle w:val="Heading3"/>
+      </w:pPr>
+      <w:r>
+        <w:t>Milestones:</w:t>
+      </w:r>
+    </w:p>
+    <w:p>
+      <w:pPr>
+        <w:pStyle w:val="NoSpacing"/>
+        <w:numPr>
+          <w:ilvl w:val="0"/>
+          <w:numId w:val="12"/>
+        </w:numPr>
+      </w:pPr>
+      <w:r>
+        <w:t>Release #4: Feb</w:t>
+      </w:r>
+      <w:r>
+        <w:t xml:space="preserve">. </w:t>
+      </w:r>
+      <w:r>
+        <w:t>?</w:t>
+      </w:r>
+      <w:r>
+        <w:t>, 20</w:t>
+      </w:r>
+      <w:r>
+        <w:t>10</w:t>
+      </w:r>
+    </w:p>
+    <w:p>
+      <w:pPr>
+        <w:pStyle w:val="Heading4"/>
+        <w:rPr>
+          <w:i w:val="0"/>
+        </w:rPr>
+      </w:pPr>
+      <w:r>
+        <w:rPr>
+          <w:i w:val="0"/>
+        </w:rPr>
+        <w:t>Metrics:</w:t>
+      </w:r>
+    </w:p>
+    <w:p>
+      <w:pPr>
+        <w:pStyle w:val="NoSpacing"/>
+      </w:pPr>
+      <w:r>
+        <w:t>Unit Testing:</w:t>
+      </w:r>
+    </w:p>
+    <w:p>
+      <w:pPr>
+        <w:pStyle w:val="NoSpacing"/>
+        <w:numPr>
+          <w:ilvl w:val="0"/>
+          <w:numId w:val="12"/>
+        </w:numPr>
+      </w:pPr>
+      <w:r>
+        <w:t xml:space="preserve">Unit tests: </w:t>
+      </w:r>
+    </w:p>
+    <w:p>
+      <w:pPr>
+        <w:pStyle w:val="NoSpacing"/>
+        <w:numPr>
+          <w:ilvl w:val="0"/>
+          <w:numId w:val="12"/>
+        </w:numPr>
+      </w:pPr>
+      <w:r>
+        <w:t>Test cases:</w:t>
+      </w:r>
+      <w:r>
+        <w:t xml:space="preserve"> </w:t>
+      </w:r>
+    </w:p>
+    <w:p>
+      <w:pPr>
+        <w:pStyle w:val="NoSpacing"/>
+        <w:numPr>
+          <w:ilvl w:val="0"/>
+          <w:numId w:val="12"/>
+        </w:numPr>
+      </w:pPr>
+      <w:r>
+        <w:t xml:space="preserve">Assertions: </w:t>
+      </w:r>
+    </w:p>
+    <w:p>
+      <w:pPr>
+        <w:pStyle w:val="NoSpacing"/>
+      </w:pPr>
+    </w:p>
+    <w:p>
+      <w:pPr>
+        <w:pStyle w:val="NoSpacing"/>
+      </w:pPr>
+      <w:r>
+        <w:t>Implementation:</w:t>
+      </w:r>
+    </w:p>
+    <w:p>
+      <w:pPr>
+        <w:pStyle w:val="NoSpacing"/>
+        <w:numPr>
+          <w:ilvl w:val="0"/>
+          <w:numId w:val="12"/>
+        </w:numPr>
+      </w:pPr>
+      <w:r>
+        <w:t xml:space="preserve">Views: </w:t>
+      </w:r>
+    </w:p>
+    <w:p>
+      <w:pPr>
+        <w:pStyle w:val="NoSpacing"/>
+        <w:numPr>
+          <w:ilvl w:val="0"/>
+          <w:numId w:val="12"/>
+        </w:numPr>
+      </w:pPr>
+      <w:r>
+        <w:t xml:space="preserve">Models: </w:t>
+      </w:r>
+    </w:p>
+    <w:p>
+      <w:pPr>
+        <w:pStyle w:val="NoSpacing"/>
+        <w:numPr>
+          <w:ilvl w:val="0"/>
+          <w:numId w:val="12"/>
+        </w:numPr>
+      </w:pPr>
+      <w:r>
+        <w:t xml:space="preserve">Controllers: </w:t>
+      </w:r>
+    </w:p>
+    <w:p>
+      <w:pPr>
+        <w:pStyle w:val="NoSpacing"/>
+      </w:pPr>
+    </w:p>
+    <w:p>
+      <w:pPr>
+        <w:rPr>
+          <w:rFonts w:ascii="Arial" w:hAnsi="Arial"/>
+          <w:sz w:val="24"/>
+        </w:rPr>
+      </w:pPr>
+      <w:r>
+        <w:br w:type="page"/>
+      </w:r>
+    </w:p>
+    <w:p>
+      <w:pPr>
+        <w:pStyle w:val="Heading1"/>
+        <w:jc w:val="center"/>
+        <w:rPr>
+          <w:rFonts w:cs="Arial"/>
+          <w:szCs w:val="24"/>
+        </w:rPr>
+      </w:pPr>
+      <w:r>
+        <w:rPr>
+          <w:rFonts w:cs="Arial"/>
+          <w:szCs w:val="24"/>
+        </w:rPr>
+        <w:lastRenderedPageBreak/>
+        <w:t xml:space="preserve">Iteration </w:t>
+      </w:r>
+      <w:r>
+        <w:rPr>
+          <w:rFonts w:cs="Arial"/>
+          <w:szCs w:val="24"/>
+        </w:rPr>
+        <w:t xml:space="preserve">7: </w:t>
+      </w:r>
+      <w:r>
+        <w:rPr>
+          <w:rFonts w:cs="Arial"/>
+          <w:szCs w:val="24"/>
+        </w:rPr>
+        <w:t>Prototype (Release #5)</w:t>
+      </w:r>
+    </w:p>
+    <w:p>
+      <w:pPr>
+        <w:pStyle w:val="NoSpacing"/>
+      </w:pPr>
+    </w:p>
+    <w:p>
+      <w:pPr>
+        <w:pStyle w:val="NoSpacing"/>
+      </w:pPr>
+      <w:r>
+        <w:t>Web system functions to be implemented and tasks to be completed:</w:t>
+      </w:r>
+    </w:p>
+    <w:p>
+      <w:pPr>
+        <w:pStyle w:val="NoSpacing"/>
+        <w:numPr>
+          <w:ilvl w:val="0"/>
+          <w:numId w:val="12"/>
+        </w:numPr>
+      </w:pPr>
+      <w:r>
+        <w:t>Ability for live streaming of the telescope</w:t>
+      </w:r>
+      <w:r>
+        <w:t xml:space="preserve"> to see current images of that specific position.</w:t>
+      </w:r>
+    </w:p>
+    <w:p>
+      <w:pPr>
+        <w:pStyle w:val="NoSpacing"/>
+        <w:numPr>
+          <w:ilvl w:val="0"/>
+          <w:numId w:val="12"/>
+        </w:numPr>
+      </w:pPr>
+      <w:r>
+        <w:t>Ability for manual positioning of the telescope; users may remotely control the telescope from the web site by slewing the telescope north, south, east, or west.</w:t>
+      </w:r>
+    </w:p>
+    <w:p>
+      <w:pPr>
+        <w:pStyle w:val="NoSpacing"/>
+        <w:ind w:left="1080"/>
+      </w:pPr>
+    </w:p>
+    <w:p>
+      <w:pPr>
+        <w:pStyle w:val="NoSpacing"/>
+      </w:pPr>
+      <w:r>
+        <w:t>Tasks centered on the telescope controlling application:</w:t>
+      </w:r>
+    </w:p>
+    <w:p>
+      <w:pPr>
+        <w:pStyle w:val="NoSpacing"/>
+        <w:numPr>
+          <w:ilvl w:val="0"/>
+          <w:numId w:val="12"/>
+        </w:numPr>
+      </w:pPr>
+      <w:r>
+        <w:t>Image processing: once the many images have been taken, a composite image is assembled.</w:t>
+      </w:r>
+    </w:p>
+    <w:p>
+      <w:pPr>
+        <w:pStyle w:val="NoSpacing"/>
+        <w:numPr>
+          <w:ilvl w:val="0"/>
+          <w:numId w:val="12"/>
+        </w:numPr>
+      </w:pPr>
+      <w:r>
+        <w:t xml:space="preserve">Image processing: image recognition needs to be realized. New objects are found by comparing composite images to previous images or that of those in libraries. </w:t>
+      </w:r>
+    </w:p>
+    <w:p>
+      <w:pPr>
+        <w:pStyle w:val="NoSpacing"/>
+        <w:numPr>
+          <w:ilvl w:val="0"/>
+          <w:numId w:val="12"/>
+        </w:numPr>
+      </w:pPr>
+      <w:r>
+        <w:t>Take images and send it to the web system in real time.</w:t>
+      </w:r>
+    </w:p>
+    <w:p>
+      <w:pPr>
+        <w:pStyle w:val="NoSpacing"/>
+      </w:pPr>
+    </w:p>
+    <w:p>
+      <w:pPr>
+        <w:pStyle w:val="NoSpacing"/>
+      </w:pPr>
+    </w:p>
+    <w:p>
+      <w:pPr>
+        <w:pStyle w:val="Heading3"/>
+        <w:rPr>
+          <w:i/>
+          <w:noProof/>
+          <w:lang w:bidi="ar-SA"/>
+        </w:rPr>
+      </w:pPr>
+      <w:r>
+        <w:t>List of Tasks:</w:t>
+      </w:r>
+    </w:p>
+    <w:tbl>
+      <w:tblPr>
+        <w:tblW w:w="9630" w:type="dxa"/>
+        <w:tblInd w:w="108" w:type="dxa"/>
+        <w:tblBorders>
+          <w:top w:val="single" w:sz="6" w:space="0" w:color="auto"/>
+          <w:left w:val="single" w:sz="6" w:space="0" w:color="auto"/>
+          <w:bottom w:val="single" w:sz="6" w:space="0" w:color="auto"/>
+          <w:right w:val="single" w:sz="6" w:space="0" w:color="auto"/>
+          <w:insideH w:val="single" w:sz="6" w:space="0" w:color="auto"/>
+          <w:insideV w:val="single" w:sz="6" w:space="0" w:color="auto"/>
+        </w:tblBorders>
+        <w:tblLayout w:type="fixed"/>
+        <w:tblLook w:val="0000"/>
+      </w:tblPr>
+      <w:tblGrid>
+        <w:gridCol w:w="7110"/>
+        <w:gridCol w:w="1350"/>
+        <w:gridCol w:w="1170"/>
+      </w:tblGrid>
+      <w:tr>
+        <w:trPr>
+          <w:trHeight w:val="735"/>
+        </w:trPr>
+        <w:tc>
+          <w:tcPr>
+            <w:tcW w:w="7110" w:type="dxa"/>
+            <w:shd w:val="clear" w:color="auto" w:fill="000000"/>
+            <w:vAlign w:val="center"/>
+          </w:tcPr>
+          <w:p>
+            <w:pPr>
+              <w:pStyle w:val="Tabletext"/>
+              <w:spacing w:before="120"/>
+              <w:jc w:val="center"/>
+              <w:rPr>
+                <w:rFonts w:ascii="Arial" w:hAnsi="Arial" w:cs="Arial"/>
+                <w:b/>
+              </w:rPr>
+            </w:pPr>
+            <w:r>
+              <w:rPr>
+                <w:rFonts w:ascii="Arial" w:hAnsi="Arial" w:cs="Arial"/>
+                <w:b/>
+              </w:rPr>
+              <w:t>Task</w:t>
+            </w:r>
+          </w:p>
+        </w:tc>
+        <w:tc>
+          <w:tcPr>
+            <w:tcW w:w="1350" w:type="dxa"/>
+            <w:shd w:val="clear" w:color="auto" w:fill="000000"/>
+            <w:vAlign w:val="center"/>
+          </w:tcPr>
+          <w:p>
+            <w:pPr>
+              <w:pStyle w:val="Tabletext"/>
+              <w:spacing w:before="120"/>
+              <w:jc w:val="center"/>
+              <w:rPr>
+                <w:rFonts w:ascii="Arial" w:hAnsi="Arial" w:cs="Arial"/>
+                <w:b/>
+              </w:rPr>
+            </w:pPr>
+            <w:r>
+              <w:rPr>
+                <w:rFonts w:ascii="Arial" w:hAnsi="Arial" w:cs="Arial"/>
+                <w:b/>
+              </w:rPr>
+              <w:t>Estimated Duration</w:t>
+            </w:r>
+          </w:p>
+        </w:tc>
+        <w:tc>
+          <w:tcPr>
+            <w:tcW w:w="1170" w:type="dxa"/>
+            <w:shd w:val="clear" w:color="auto" w:fill="000000"/>
+            <w:vAlign w:val="center"/>
+          </w:tcPr>
+          <w:p>
+            <w:pPr>
+              <w:pStyle w:val="Tabletext"/>
+              <w:spacing w:before="120"/>
+              <w:jc w:val="center"/>
+              <w:rPr>
+                <w:rFonts w:ascii="Arial" w:hAnsi="Arial" w:cs="Arial"/>
+                <w:b/>
+              </w:rPr>
+            </w:pPr>
+            <w:r>
+              <w:rPr>
+                <w:rFonts w:ascii="Arial" w:hAnsi="Arial" w:cs="Arial"/>
+                <w:b/>
+              </w:rPr>
+              <w:t>Actual Duration</w:t>
+            </w:r>
+          </w:p>
+        </w:tc>
+      </w:tr>
+      <w:tr>
+        <w:trPr>
+          <w:trHeight w:val="285"/>
+        </w:trPr>
+        <w:tc>
+          <w:tcPr>
+            <w:tcW w:w="7110" w:type="dxa"/>
+            <w:vAlign w:val="center"/>
+          </w:tcPr>
+          <w:p>
+            <w:pPr>
+              <w:pStyle w:val="NoSpacing"/>
+              <w:rPr>
+                <w:lang w:bidi="ar-SA"/>
+              </w:rPr>
+            </w:pPr>
+            <w:r>
+              <w:rPr>
+                <w:rFonts w:cs="Arial"/>
+                <w:szCs w:val="24"/>
+                <w:lang w:bidi="ar-SA"/>
+              </w:rPr>
+              <w:t>Documentation updates</w:t>
+            </w:r>
+          </w:p>
+        </w:tc>
+        <w:tc>
+          <w:tcPr>
+            <w:tcW w:w="1350" w:type="dxa"/>
+            <w:vAlign w:val="center"/>
+          </w:tcPr>
+          <w:p>
+            <w:pPr>
+              <w:pStyle w:val="NoSpacing"/>
+              <w:jc w:val="center"/>
+              <w:rPr>
+                <w:rFonts w:cs="Arial"/>
+              </w:rPr>
+            </w:pPr>
+            <w:r>
+              <w:rPr>
+                <w:rFonts w:cs="Arial"/>
+              </w:rPr>
+              <w:t>16</w:t>
+            </w:r>
+          </w:p>
+        </w:tc>
+        <w:tc>
+          <w:tcPr>
+            <w:tcW w:w="1170" w:type="dxa"/>
+          </w:tcPr>
+          <w:p>
+            <w:pPr>
+              <w:pStyle w:val="NoSpacing"/>
+              <w:jc w:val="center"/>
+              <w:rPr>
+                <w:rFonts w:cs="Arial"/>
+              </w:rPr>
+            </w:pPr>
+          </w:p>
+        </w:tc>
+      </w:tr>
+      <w:tr>
+        <w:trPr>
+          <w:trHeight w:val="285"/>
+        </w:trPr>
+        <w:tc>
+          <w:tcPr>
+            <w:tcW w:w="7110" w:type="dxa"/>
+            <w:vAlign w:val="center"/>
+          </w:tcPr>
+          <w:p>
+            <w:pPr>
+              <w:pStyle w:val="NoSpacing"/>
+              <w:rPr>
+                <w:lang w:bidi="ar-SA"/>
+              </w:rPr>
+            </w:pPr>
+            <w:r>
+              <w:rPr>
+                <w:lang w:bidi="ar-SA"/>
+              </w:rPr>
+              <w:t>Implement manual telescope positioning via web system</w:t>
+            </w:r>
+          </w:p>
+        </w:tc>
+        <w:tc>
+          <w:tcPr>
+            <w:tcW w:w="1350" w:type="dxa"/>
+            <w:vAlign w:val="center"/>
+          </w:tcPr>
+          <w:p>
+            <w:pPr>
+              <w:pStyle w:val="NoSpacing"/>
+              <w:jc w:val="center"/>
+              <w:rPr>
+                <w:rFonts w:cs="Arial"/>
+              </w:rPr>
+            </w:pPr>
+            <w:r>
+              <w:rPr>
+                <w:rFonts w:cs="Arial"/>
+              </w:rPr>
+              <w:t>14</w:t>
+            </w:r>
+          </w:p>
+        </w:tc>
+        <w:tc>
+          <w:tcPr>
+            <w:tcW w:w="1170" w:type="dxa"/>
+          </w:tcPr>
+          <w:p>
+            <w:pPr>
+              <w:pStyle w:val="NoSpacing"/>
+              <w:jc w:val="center"/>
+              <w:rPr>
+                <w:rFonts w:cs="Arial"/>
+              </w:rPr>
+            </w:pPr>
+          </w:p>
+        </w:tc>
+      </w:tr>
+      <w:tr>
+        <w:trPr>
+          <w:trHeight w:val="285"/>
+        </w:trPr>
+        <w:tc>
+          <w:tcPr>
+            <w:tcW w:w="7110" w:type="dxa"/>
+            <w:vAlign w:val="center"/>
+          </w:tcPr>
+          <w:p>
+            <w:pPr>
+              <w:pStyle w:val="NoSpacing"/>
+              <w:rPr>
+                <w:lang w:bidi="ar-SA"/>
+              </w:rPr>
+            </w:pPr>
+            <w:r>
+              <w:rPr>
+                <w:lang w:bidi="ar-SA"/>
+              </w:rPr>
+              <w:t>Research image processing options and components</w:t>
+            </w:r>
+          </w:p>
+        </w:tc>
+        <w:tc>
+          <w:tcPr>
+            <w:tcW w:w="1350" w:type="dxa"/>
+            <w:vAlign w:val="center"/>
+          </w:tcPr>
+          <w:p>
+            <w:pPr>
+              <w:pStyle w:val="NoSpacing"/>
+              <w:jc w:val="center"/>
+              <w:rPr>
+                <w:rFonts w:cs="Arial"/>
+              </w:rPr>
+            </w:pPr>
+            <w:r>
+              <w:rPr>
+                <w:rFonts w:cs="Arial"/>
+              </w:rPr>
+              <w:t>12</w:t>
+            </w:r>
+          </w:p>
+        </w:tc>
+        <w:tc>
+          <w:tcPr>
+            <w:tcW w:w="1170" w:type="dxa"/>
+          </w:tcPr>
+          <w:p>
+            <w:pPr>
+              <w:pStyle w:val="NoSpacing"/>
+              <w:jc w:val="center"/>
+              <w:rPr>
+                <w:rFonts w:cs="Arial"/>
+              </w:rPr>
+            </w:pPr>
+          </w:p>
+        </w:tc>
+      </w:tr>
+      <w:tr>
+        <w:trPr>
+          <w:trHeight w:val="285"/>
+        </w:trPr>
+        <w:tc>
+          <w:tcPr>
+            <w:tcW w:w="7110" w:type="dxa"/>
+            <w:vAlign w:val="center"/>
+          </w:tcPr>
+          <w:p>
+            <w:pPr>
+              <w:pStyle w:val="NoSpacing"/>
+              <w:rPr>
+                <w:lang w:bidi="ar-SA"/>
+              </w:rPr>
+            </w:pPr>
+            <w:r>
+              <w:rPr>
+                <w:lang w:bidi="ar-SA"/>
+              </w:rPr>
+              <w:t xml:space="preserve">Implement ability for streaming images live to the web system </w:t>
+            </w:r>
+          </w:p>
+        </w:tc>
+        <w:tc>
+          <w:tcPr>
+            <w:tcW w:w="1350" w:type="dxa"/>
+            <w:vAlign w:val="center"/>
+          </w:tcPr>
+          <w:p>
+            <w:pPr>
+              <w:pStyle w:val="NoSpacing"/>
+              <w:jc w:val="center"/>
+              <w:rPr>
+                <w:rFonts w:cs="Arial"/>
+              </w:rPr>
+            </w:pPr>
+            <w:r>
+              <w:rPr>
+                <w:rFonts w:cs="Arial"/>
+              </w:rPr>
+              <w:t>24</w:t>
+            </w:r>
+          </w:p>
+        </w:tc>
+        <w:tc>
+          <w:tcPr>
+            <w:tcW w:w="1170" w:type="dxa"/>
+          </w:tcPr>
+          <w:p>
+            <w:pPr>
+              <w:pStyle w:val="NoSpacing"/>
+              <w:jc w:val="center"/>
+              <w:rPr>
+                <w:rFonts w:cs="Arial"/>
+              </w:rPr>
+            </w:pPr>
+          </w:p>
+        </w:tc>
+      </w:tr>
+      <w:tr>
+        <w:trPr>
+          <w:trHeight w:val="285"/>
+        </w:trPr>
+        <w:tc>
+          <w:tcPr>
+            <w:tcW w:w="7110" w:type="dxa"/>
+            <w:tcBorders>
+              <w:bottom w:val="single" w:sz="2" w:space="0" w:color="auto"/>
+            </w:tcBorders>
+            <w:vAlign w:val="center"/>
+          </w:tcPr>
+          <w:p>
+            <w:pPr>
+              <w:pStyle w:val="NoSpacing"/>
+              <w:rPr>
+                <w:lang w:bidi="ar-SA"/>
+              </w:rPr>
+            </w:pPr>
+            <w:r>
+              <w:rPr>
+                <w:lang w:bidi="ar-SA"/>
+              </w:rPr>
+              <w:t>Implement functionality for compiling composite images</w:t>
+            </w:r>
+          </w:p>
+        </w:tc>
+        <w:tc>
+          <w:tcPr>
+            <w:tcW w:w="1350" w:type="dxa"/>
+            <w:vAlign w:val="center"/>
+          </w:tcPr>
+          <w:p>
+            <w:pPr>
+              <w:pStyle w:val="NoSpacing"/>
+              <w:jc w:val="center"/>
+              <w:rPr>
+                <w:rFonts w:cs="Arial"/>
+              </w:rPr>
+            </w:pPr>
+            <w:r>
+              <w:rPr>
+                <w:rFonts w:cs="Arial"/>
+              </w:rPr>
+              <w:t>18</w:t>
+            </w:r>
+          </w:p>
+        </w:tc>
+        <w:tc>
+          <w:tcPr>
+            <w:tcW w:w="1170" w:type="dxa"/>
+          </w:tcPr>
+          <w:p>
+            <w:pPr>
+              <w:pStyle w:val="NoSpacing"/>
+              <w:jc w:val="center"/>
+              <w:rPr>
+                <w:rFonts w:cs="Arial"/>
+              </w:rPr>
+            </w:pPr>
+          </w:p>
+        </w:tc>
+      </w:tr>
+      <w:tr>
+        <w:trPr>
+          <w:trHeight w:val="285"/>
+        </w:trPr>
+        <w:tc>
+          <w:tcPr>
+            <w:tcW w:w="7110" w:type="dxa"/>
+            <w:tcBorders>
+              <w:bottom w:val="single" w:sz="2" w:space="0" w:color="auto"/>
+            </w:tcBorders>
+            <w:vAlign w:val="center"/>
+          </w:tcPr>
+          <w:p>
+            <w:pPr>
+              <w:pStyle w:val="NoSpacing"/>
+              <w:rPr>
+                <w:lang w:bidi="ar-SA"/>
+              </w:rPr>
+            </w:pPr>
+            <w:r>
+              <w:rPr>
+                <w:lang w:bidi="ar-SA"/>
+              </w:rPr>
+              <w:t>Implement functionality for image recognition</w:t>
+            </w:r>
+          </w:p>
+        </w:tc>
+        <w:tc>
+          <w:tcPr>
+            <w:tcW w:w="1350" w:type="dxa"/>
+            <w:vAlign w:val="center"/>
+          </w:tcPr>
+          <w:p>
+            <w:pPr>
+              <w:pStyle w:val="NoSpacing"/>
+              <w:jc w:val="center"/>
+              <w:rPr>
+                <w:rFonts w:cs="Arial"/>
+              </w:rPr>
+            </w:pPr>
+            <w:r>
+              <w:rPr>
+                <w:rFonts w:cs="Arial"/>
+              </w:rPr>
+              <w:t>24</w:t>
+            </w:r>
+          </w:p>
+        </w:tc>
+        <w:tc>
+          <w:tcPr>
+            <w:tcW w:w="1170" w:type="dxa"/>
+          </w:tcPr>
+          <w:p>
+            <w:pPr>
+              <w:pStyle w:val="NoSpacing"/>
+              <w:jc w:val="center"/>
+              <w:rPr>
+                <w:rFonts w:cs="Arial"/>
+              </w:rPr>
+            </w:pPr>
+          </w:p>
+        </w:tc>
+      </w:tr>
+      <w:tr>
+        <w:trPr>
+          <w:trHeight w:val="285"/>
+        </w:trPr>
+        <w:tc>
+          <w:tcPr>
+            <w:tcW w:w="7110" w:type="dxa"/>
+            <w:tcBorders>
+              <w:top w:val="single" w:sz="2" w:space="0" w:color="auto"/>
+              <w:left w:val="nil"/>
+              <w:bottom w:val="nil"/>
+              <w:right w:val="single" w:sz="2" w:space="0" w:color="auto"/>
+            </w:tcBorders>
+            <w:vAlign w:val="center"/>
+          </w:tcPr>
+          <w:p>
+            <w:pPr>
+              <w:pStyle w:val="NoSpacing"/>
+              <w:jc w:val="right"/>
+              <w:rPr>
+                <w:lang w:bidi="ar-SA"/>
+              </w:rPr>
+            </w:pPr>
+            <w:r>
+              <w:rPr>
+                <w:lang w:bidi="ar-SA"/>
+              </w:rPr>
+              <w:t>Total:</w:t>
+            </w:r>
+          </w:p>
+        </w:tc>
+        <w:tc>
+          <w:tcPr>
+            <w:tcW w:w="1350" w:type="dxa"/>
+            <w:tcBorders>
+              <w:top w:val="single" w:sz="6" w:space="0" w:color="auto"/>
+              <w:left w:val="single" w:sz="2" w:space="0" w:color="auto"/>
+              <w:bottom w:val="single" w:sz="6" w:space="0" w:color="auto"/>
+              <w:right w:val="single" w:sz="6" w:space="0" w:color="auto"/>
+            </w:tcBorders>
+            <w:vAlign w:val="center"/>
+          </w:tcPr>
+          <w:p>
+            <w:pPr>
+              <w:pStyle w:val="NoSpacing"/>
+              <w:jc w:val="center"/>
+              <w:rPr>
+                <w:rFonts w:cs="Arial"/>
+              </w:rPr>
+            </w:pPr>
+            <w:r>
+              <w:rPr>
+                <w:rFonts w:cs="Arial"/>
+              </w:rPr>
+              <w:fldChar w:fldCharType="begin"/>
+            </w:r>
+            <w:r>
+              <w:rPr>
+                <w:rFonts w:cs="Arial"/>
+              </w:rPr>
+              <w:instrText xml:space="preserve"> =SUM(ABOVE) </w:instrText>
+            </w:r>
+            <w:r>
+              <w:rPr>
+                <w:rFonts w:cs="Arial"/>
+              </w:rPr>
+              <w:fldChar w:fldCharType="separate"/>
+            </w:r>
+            <w:r>
+              <w:rPr>
+                <w:rFonts w:cs="Arial"/>
+                <w:noProof/>
+              </w:rPr>
+              <w:t>108</w:t>
+            </w:r>
+            <w:r>
+              <w:rPr>
+                <w:rFonts w:cs="Arial"/>
+              </w:rPr>
+              <w:fldChar w:fldCharType="end"/>
+            </w:r>
+          </w:p>
+        </w:tc>
+        <w:tc>
+          <w:tcPr>
+            <w:tcW w:w="1170" w:type="dxa"/>
+            <w:tcBorders>
+              <w:top w:val="single" w:sz="6" w:space="0" w:color="auto"/>
+              <w:left w:val="single" w:sz="6" w:space="0" w:color="auto"/>
+              <w:bottom w:val="single" w:sz="6" w:space="0" w:color="auto"/>
+              <w:right w:val="single" w:sz="6" w:space="0" w:color="auto"/>
+            </w:tcBorders>
+          </w:tcPr>
+          <w:p>
+            <w:pPr>
+              <w:pStyle w:val="NoSpacing"/>
+              <w:jc w:val="center"/>
+              <w:rPr>
+                <w:rFonts w:cs="Arial"/>
+              </w:rPr>
+            </w:pPr>
+          </w:p>
+        </w:tc>
+      </w:tr>
+    </w:tbl>
+    <w:p>
+      <w:pPr>
+        <w:pStyle w:val="NoSpacing"/>
+      </w:pPr>
+    </w:p>
+    <w:p>
+      <w:pPr>
+        <w:pStyle w:val="Heading3"/>
+      </w:pPr>
+      <w:r>
+        <w:t>Milestones:</w:t>
+      </w:r>
+    </w:p>
+    <w:p>
+      <w:pPr>
+        <w:pStyle w:val="NoSpacing"/>
+        <w:numPr>
+          <w:ilvl w:val="0"/>
+          <w:numId w:val="12"/>
+        </w:numPr>
+      </w:pPr>
+      <w:r>
+        <w:t>Release #5: Feb. ?, 2010</w:t>
+      </w:r>
+    </w:p>
+    <w:p>
+      <w:pPr>
+        <w:pStyle w:val="Heading4"/>
+        <w:rPr>
+          <w:i w:val="0"/>
+        </w:rPr>
+      </w:pPr>
+      <w:r>
+        <w:rPr>
+          <w:i w:val="0"/>
+        </w:rPr>
+        <w:t>Metrics:</w:t>
+      </w:r>
+    </w:p>
+    <w:p>
+      <w:pPr>
+        <w:pStyle w:val="NoSpacing"/>
+      </w:pPr>
+      <w:r>
+        <w:t>Unit Testing:</w:t>
+      </w:r>
+    </w:p>
+    <w:p>
+      <w:pPr>
+        <w:pStyle w:val="NoSpacing"/>
+        <w:numPr>
+          <w:ilvl w:val="0"/>
+          <w:numId w:val="12"/>
+        </w:numPr>
+      </w:pPr>
+      <w:r>
+        <w:t xml:space="preserve">Unit tests: </w:t>
+      </w:r>
+    </w:p>
+    <w:p>
+      <w:pPr>
+        <w:pStyle w:val="NoSpacing"/>
+        <w:numPr>
+          <w:ilvl w:val="0"/>
+          <w:numId w:val="12"/>
+        </w:numPr>
+      </w:pPr>
+      <w:r>
+        <w:t>Test cases:</w:t>
+      </w:r>
+      <w:r>
+        <w:t xml:space="preserve"> </w:t>
+      </w:r>
+    </w:p>
+    <w:p>
+      <w:pPr>
+        <w:pStyle w:val="NoSpacing"/>
+        <w:numPr>
+          <w:ilvl w:val="0"/>
+          <w:numId w:val="12"/>
+        </w:numPr>
+      </w:pPr>
+      <w:r>
+        <w:t xml:space="preserve">Assertions: </w:t>
+      </w:r>
+    </w:p>
+    <w:p>
+      <w:pPr>
+        <w:pStyle w:val="NoSpacing"/>
+      </w:pPr>
+    </w:p>
+    <w:p>
+      <w:pPr>
+        <w:pStyle w:val="NoSpacing"/>
+      </w:pPr>
+      <w:r>
+        <w:t>Implementation:</w:t>
+      </w:r>
+    </w:p>
+    <w:p>
+      <w:pPr>
+        <w:pStyle w:val="NoSpacing"/>
+        <w:numPr>
+          <w:ilvl w:val="0"/>
+          <w:numId w:val="12"/>
+        </w:numPr>
+      </w:pPr>
+      <w:r>
+        <w:t xml:space="preserve">Views: </w:t>
+      </w:r>
+    </w:p>
+    <w:p>
+      <w:pPr>
+        <w:pStyle w:val="NoSpacing"/>
+        <w:numPr>
+          <w:ilvl w:val="0"/>
+          <w:numId w:val="12"/>
+        </w:numPr>
+      </w:pPr>
+      <w:r>
+        <w:t xml:space="preserve">Models: </w:t>
+      </w:r>
+    </w:p>
+    <w:p>
+      <w:pPr>
+        <w:pStyle w:val="NoSpacing"/>
+        <w:numPr>
+          <w:ilvl w:val="0"/>
+          <w:numId w:val="12"/>
+        </w:numPr>
+      </w:pPr>
+      <w:r>
+        <w:t xml:space="preserve">Controllers: </w:t>
+      </w:r>
+    </w:p>
+    <w:p>
+      <w:pPr>
+        <w:rPr>
+          <w:rFonts w:ascii="Arial" w:hAnsi="Arial"/>
+          <w:sz w:val="24"/>
+        </w:rPr>
+      </w:pPr>
+      <w:r>
+        <w:br w:type="page"/>
+      </w:r>
+    </w:p>
+    <w:p>
+      <w:pPr>
+        <w:pStyle w:val="Heading1"/>
+        <w:jc w:val="center"/>
+        <w:rPr>
+          <w:rFonts w:cs="Arial"/>
+          <w:szCs w:val="24"/>
+        </w:rPr>
+      </w:pPr>
+      <w:r>
+        <w:rPr>
+          <w:rFonts w:cs="Arial"/>
+          <w:szCs w:val="24"/>
+        </w:rPr>
+        <w:lastRenderedPageBreak/>
+        <w:t xml:space="preserve">Iteration </w:t>
+      </w:r>
+      <w:r>
+        <w:rPr>
+          <w:rFonts w:cs="Arial"/>
+          <w:szCs w:val="24"/>
+        </w:rPr>
+        <w:t>8: The Final Release</w:t>
+      </w:r>
+    </w:p>
+    <w:p>
+      <w:pPr>
+        <w:pStyle w:val="NoSpacing"/>
+      </w:pPr>
+    </w:p>
+    <w:p>
+      <w:pPr>
+        <w:pStyle w:val="NoSpacing"/>
+      </w:pPr>
+      <w:r>
+        <w:t>Extensive refactoring must be done in this iteration and the final product needs to be deployed.</w:t>
+      </w:r>
+      <w:r>
+        <w:t xml:space="preserve"> Furthermore, a</w:t>
+      </w:r>
+      <w:r>
+        <w:t xml:space="preserve">ll project-related metrics and statistics need to be gathered and documentation needs to be finalized. </w:t>
+      </w:r>
+    </w:p>
+    <w:p>
+      <w:pPr>
+        <w:pStyle w:val="NoSpacing"/>
+      </w:pPr>
+    </w:p>
+    <w:p>
+      <w:pPr>
+        <w:pStyle w:val="Heading3"/>
+        <w:rPr>
+          <w:i/>
+          <w:noProof/>
+          <w:lang w:bidi="ar-SA"/>
+        </w:rPr>
+      </w:pPr>
+      <w:r>
+        <w:t>List of Tasks:</w:t>
+      </w:r>
+    </w:p>
+    <w:tbl>
+      <w:tblPr>
+        <w:tblW w:w="9630" w:type="dxa"/>
+        <w:tblInd w:w="108" w:type="dxa"/>
+        <w:tblBorders>
+          <w:top w:val="single" w:sz="6" w:space="0" w:color="auto"/>
+          <w:left w:val="single" w:sz="6" w:space="0" w:color="auto"/>
+          <w:bottom w:val="single" w:sz="6" w:space="0" w:color="auto"/>
+          <w:right w:val="single" w:sz="6" w:space="0" w:color="auto"/>
+          <w:insideH w:val="single" w:sz="6" w:space="0" w:color="auto"/>
+          <w:insideV w:val="single" w:sz="6" w:space="0" w:color="auto"/>
+        </w:tblBorders>
+        <w:tblLayout w:type="fixed"/>
+        <w:tblLook w:val="0000"/>
+      </w:tblPr>
+      <w:tblGrid>
+        <w:gridCol w:w="7110"/>
+        <w:gridCol w:w="1350"/>
+        <w:gridCol w:w="1170"/>
+      </w:tblGrid>
+      <w:tr>
+        <w:trPr>
+          <w:trHeight w:val="735"/>
+        </w:trPr>
+        <w:tc>
+          <w:tcPr>
+            <w:tcW w:w="7110" w:type="dxa"/>
+            <w:shd w:val="clear" w:color="auto" w:fill="000000"/>
+            <w:vAlign w:val="center"/>
+          </w:tcPr>
+          <w:p>
+            <w:pPr>
+              <w:pStyle w:val="Tabletext"/>
+              <w:spacing w:before="120"/>
+              <w:jc w:val="center"/>
+              <w:rPr>
+                <w:rFonts w:ascii="Arial" w:hAnsi="Arial" w:cs="Arial"/>
+                <w:b/>
+              </w:rPr>
+            </w:pPr>
+            <w:r>
+              <w:rPr>
+                <w:rFonts w:ascii="Arial" w:hAnsi="Arial" w:cs="Arial"/>
+                <w:b/>
+              </w:rPr>
+              <w:t>Task</w:t>
+            </w:r>
+          </w:p>
+        </w:tc>
+        <w:tc>
+          <w:tcPr>
+            <w:tcW w:w="1350" w:type="dxa"/>
+            <w:shd w:val="clear" w:color="auto" w:fill="000000"/>
+            <w:vAlign w:val="center"/>
+          </w:tcPr>
+          <w:p>
+            <w:pPr>
+              <w:pStyle w:val="Tabletext"/>
+              <w:spacing w:before="120"/>
+              <w:jc w:val="center"/>
+              <w:rPr>
+                <w:rFonts w:ascii="Arial" w:hAnsi="Arial" w:cs="Arial"/>
+                <w:b/>
+              </w:rPr>
+            </w:pPr>
+            <w:r>
+              <w:rPr>
+                <w:rFonts w:ascii="Arial" w:hAnsi="Arial" w:cs="Arial"/>
+                <w:b/>
+              </w:rPr>
+              <w:t>Estimated Duration</w:t>
+            </w:r>
+          </w:p>
+        </w:tc>
+        <w:tc>
+          <w:tcPr>
+            <w:tcW w:w="1170" w:type="dxa"/>
+            <w:shd w:val="clear" w:color="auto" w:fill="000000"/>
+            <w:vAlign w:val="center"/>
+          </w:tcPr>
+          <w:p>
+            <w:pPr>
+              <w:pStyle w:val="Tabletext"/>
+              <w:spacing w:before="120"/>
+              <w:jc w:val="center"/>
+              <w:rPr>
+                <w:rFonts w:ascii="Arial" w:hAnsi="Arial" w:cs="Arial"/>
+                <w:b/>
+              </w:rPr>
+            </w:pPr>
+            <w:r>
+              <w:rPr>
+                <w:rFonts w:ascii="Arial" w:hAnsi="Arial" w:cs="Arial"/>
+                <w:b/>
+              </w:rPr>
+              <w:t>Actual Duration</w:t>
+            </w:r>
+          </w:p>
+        </w:tc>
+      </w:tr>
+      <w:tr>
+        <w:trPr>
+          <w:trHeight w:val="285"/>
+        </w:trPr>
+        <w:tc>
+          <w:tcPr>
+            <w:tcW w:w="7110" w:type="dxa"/>
+            <w:vAlign w:val="center"/>
+          </w:tcPr>
+          <w:p>
+            <w:pPr>
+              <w:pStyle w:val="NoSpacing"/>
+              <w:rPr>
+                <w:lang w:bidi="ar-SA"/>
+              </w:rPr>
+            </w:pPr>
+            <w:r>
+              <w:rPr>
+                <w:lang w:bidi="ar-SA"/>
+              </w:rPr>
+              <w:t>Finalize documentation</w:t>
+            </w:r>
+          </w:p>
+        </w:tc>
+        <w:tc>
+          <w:tcPr>
+            <w:tcW w:w="1350" w:type="dxa"/>
+            <w:vAlign w:val="center"/>
+          </w:tcPr>
+          <w:p>
+            <w:pPr>
+              <w:pStyle w:val="NoSpacing"/>
+              <w:jc w:val="center"/>
+              <w:rPr>
+                <w:rFonts w:cs="Arial"/>
+              </w:rPr>
+            </w:pPr>
+            <w:r>
+              <w:rPr>
+                <w:rFonts w:cs="Arial"/>
+              </w:rPr>
+              <w:t>24</w:t>
+            </w:r>
+          </w:p>
+        </w:tc>
+        <w:tc>
+          <w:tcPr>
+            <w:tcW w:w="1170" w:type="dxa"/>
+          </w:tcPr>
+          <w:p>
+            <w:pPr>
+              <w:pStyle w:val="NoSpacing"/>
+              <w:jc w:val="center"/>
+              <w:rPr>
+                <w:rFonts w:cs="Arial"/>
+              </w:rPr>
+            </w:pPr>
+          </w:p>
+        </w:tc>
+      </w:tr>
+      <w:tr>
+        <w:trPr>
+          <w:trHeight w:val="285"/>
+        </w:trPr>
+        <w:tc>
+          <w:tcPr>
+            <w:tcW w:w="7110" w:type="dxa"/>
+            <w:vAlign w:val="center"/>
+          </w:tcPr>
+          <w:p>
+            <w:pPr>
+              <w:pStyle w:val="NoSpacing"/>
+              <w:rPr>
+                <w:lang w:bidi="ar-SA"/>
+              </w:rPr>
+            </w:pPr>
+            <w:r>
+              <w:rPr>
+                <w:lang w:bidi="ar-SA"/>
+              </w:rPr>
+              <w:t>Compile final metrics and project statistics</w:t>
+            </w:r>
+          </w:p>
+        </w:tc>
+        <w:tc>
+          <w:tcPr>
+            <w:tcW w:w="1350" w:type="dxa"/>
+            <w:vAlign w:val="center"/>
+          </w:tcPr>
+          <w:p>
+            <w:pPr>
+              <w:pStyle w:val="NoSpacing"/>
+              <w:jc w:val="center"/>
+              <w:rPr>
+                <w:rFonts w:cs="Arial"/>
+              </w:rPr>
+            </w:pPr>
+            <w:r>
+              <w:rPr>
+                <w:rFonts w:cs="Arial"/>
+              </w:rPr>
+              <w:t>4</w:t>
+            </w:r>
+          </w:p>
+        </w:tc>
+        <w:tc>
+          <w:tcPr>
+            <w:tcW w:w="1170" w:type="dxa"/>
+          </w:tcPr>
+          <w:p>
+            <w:pPr>
+              <w:pStyle w:val="NoSpacing"/>
+              <w:jc w:val="center"/>
+              <w:rPr>
+                <w:rFonts w:cs="Arial"/>
+              </w:rPr>
+            </w:pPr>
+          </w:p>
+        </w:tc>
+      </w:tr>
+      <w:tr>
+        <w:trPr>
+          <w:trHeight w:val="285"/>
+        </w:trPr>
+        <w:tc>
+          <w:tcPr>
+            <w:tcW w:w="7110" w:type="dxa"/>
+            <w:vAlign w:val="center"/>
+          </w:tcPr>
+          <w:p>
+            <w:pPr>
+              <w:pStyle w:val="NoSpacing"/>
+              <w:rPr>
+                <w:lang w:bidi="ar-SA"/>
+              </w:rPr>
+            </w:pPr>
+            <w:r>
+              <w:rPr>
+                <w:lang w:bidi="ar-SA"/>
+              </w:rPr>
+              <w:t>Migrate database to PostgreSQL</w:t>
+            </w:r>
+          </w:p>
+        </w:tc>
+        <w:tc>
+          <w:tcPr>
+            <w:tcW w:w="1350" w:type="dxa"/>
+            <w:vAlign w:val="center"/>
+          </w:tcPr>
+          <w:p>
+            <w:pPr>
+              <w:pStyle w:val="NoSpacing"/>
+              <w:jc w:val="center"/>
+              <w:rPr>
+                <w:rFonts w:cs="Arial"/>
+              </w:rPr>
+            </w:pPr>
+            <w:r>
+              <w:rPr>
+                <w:rFonts w:cs="Arial"/>
+              </w:rPr>
+              <w:t>3</w:t>
+            </w:r>
+          </w:p>
+        </w:tc>
+        <w:tc>
+          <w:tcPr>
+            <w:tcW w:w="1170" w:type="dxa"/>
+          </w:tcPr>
+          <w:p>
+            <w:pPr>
+              <w:pStyle w:val="NoSpacing"/>
+              <w:jc w:val="center"/>
+              <w:rPr>
+                <w:rFonts w:cs="Arial"/>
+              </w:rPr>
+            </w:pPr>
+          </w:p>
+        </w:tc>
+      </w:tr>
+      <w:tr>
+        <w:trPr>
+          <w:trHeight w:val="285"/>
+        </w:trPr>
+        <w:tc>
+          <w:tcPr>
+            <w:tcW w:w="7110" w:type="dxa"/>
+            <w:vAlign w:val="center"/>
+          </w:tcPr>
+          <w:p>
+            <w:pPr>
+              <w:pStyle w:val="NoSpacing"/>
+              <w:rPr>
+                <w:lang w:bidi="ar-SA"/>
+              </w:rPr>
+            </w:pPr>
+            <w:r>
+              <w:rPr>
+                <w:lang w:bidi="ar-SA"/>
+              </w:rPr>
+              <w:t>Deploy systems to production environment</w:t>
+            </w:r>
+          </w:p>
+        </w:tc>
+        <w:tc>
+          <w:tcPr>
+            <w:tcW w:w="1350" w:type="dxa"/>
+            <w:vAlign w:val="center"/>
+          </w:tcPr>
+          <w:p>
+            <w:pPr>
+              <w:pStyle w:val="NoSpacing"/>
+              <w:jc w:val="center"/>
+              <w:rPr>
+                <w:rFonts w:cs="Arial"/>
+              </w:rPr>
+            </w:pPr>
+            <w:r>
+              <w:rPr>
+                <w:rFonts w:cs="Arial"/>
+              </w:rPr>
+              <w:t>4</w:t>
+            </w:r>
+          </w:p>
+        </w:tc>
+        <w:tc>
+          <w:tcPr>
+            <w:tcW w:w="1170" w:type="dxa"/>
+          </w:tcPr>
+          <w:p>
+            <w:pPr>
+              <w:pStyle w:val="NoSpacing"/>
+              <w:jc w:val="center"/>
+              <w:rPr>
+                <w:rFonts w:cs="Arial"/>
+              </w:rPr>
+            </w:pPr>
+          </w:p>
+        </w:tc>
+      </w:tr>
+      <w:tr>
+        <w:trPr>
+          <w:trHeight w:val="285"/>
+        </w:trPr>
+        <w:tc>
+          <w:tcPr>
+            <w:tcW w:w="7110" w:type="dxa"/>
+            <w:tcBorders>
+              <w:bottom w:val="single" w:sz="2" w:space="0" w:color="auto"/>
+            </w:tcBorders>
+            <w:vAlign w:val="center"/>
+          </w:tcPr>
+          <w:p>
+            <w:pPr>
+              <w:pStyle w:val="NoSpacing"/>
+              <w:rPr>
+                <w:lang w:bidi="ar-SA"/>
+              </w:rPr>
+            </w:pPr>
+            <w:r>
+              <w:rPr>
+                <w:lang w:bidi="ar-SA"/>
+              </w:rPr>
+              <w:t>Final refactoring</w:t>
+            </w:r>
+          </w:p>
+        </w:tc>
+        <w:tc>
+          <w:tcPr>
+            <w:tcW w:w="1350" w:type="dxa"/>
+            <w:vAlign w:val="center"/>
+          </w:tcPr>
+          <w:p>
+            <w:pPr>
+              <w:pStyle w:val="NoSpacing"/>
+              <w:jc w:val="center"/>
+              <w:rPr>
+                <w:rFonts w:cs="Arial"/>
+              </w:rPr>
+            </w:pPr>
+            <w:r>
+              <w:rPr>
+                <w:rFonts w:cs="Arial"/>
+              </w:rPr>
+              <w:t>20</w:t>
+            </w:r>
+          </w:p>
+        </w:tc>
+        <w:tc>
+          <w:tcPr>
+            <w:tcW w:w="1170" w:type="dxa"/>
+          </w:tcPr>
+          <w:p>
+            <w:pPr>
+              <w:pStyle w:val="NoSpacing"/>
+              <w:jc w:val="center"/>
+              <w:rPr>
+                <w:rFonts w:cs="Arial"/>
+              </w:rPr>
+            </w:pPr>
+          </w:p>
+        </w:tc>
+      </w:tr>
+      <w:tr>
+        <w:trPr>
+          <w:trHeight w:val="285"/>
+        </w:trPr>
+        <w:tc>
+          <w:tcPr>
+            <w:tcW w:w="7110" w:type="dxa"/>
+            <w:tcBorders>
+              <w:bottom w:val="single" w:sz="2" w:space="0" w:color="auto"/>
+            </w:tcBorders>
+            <w:vAlign w:val="center"/>
+          </w:tcPr>
+          <w:p>
+            <w:pPr>
+              <w:pStyle w:val="NoSpacing"/>
+              <w:rPr>
+                <w:lang w:bidi="ar-SA"/>
+              </w:rPr>
+            </w:pPr>
+            <w:r>
+              <w:rPr>
+                <w:lang w:bidi="ar-SA"/>
+              </w:rPr>
+              <w:t>Final user acceptance test</w:t>
+            </w:r>
+          </w:p>
+        </w:tc>
+        <w:tc>
+          <w:tcPr>
+            <w:tcW w:w="1350" w:type="dxa"/>
+            <w:vAlign w:val="center"/>
+          </w:tcPr>
+          <w:p>
+            <w:pPr>
+              <w:pStyle w:val="NoSpacing"/>
+              <w:jc w:val="center"/>
+              <w:rPr>
+                <w:rFonts w:cs="Arial"/>
+              </w:rPr>
+            </w:pPr>
+            <w:r>
+              <w:rPr>
+                <w:rFonts w:cs="Arial"/>
+              </w:rPr>
+              <w:t>4</w:t>
+            </w:r>
+          </w:p>
+        </w:tc>
+        <w:tc>
+          <w:tcPr>
+            <w:tcW w:w="1170" w:type="dxa"/>
+          </w:tcPr>
+          <w:p>
+            <w:pPr>
+              <w:pStyle w:val="NoSpacing"/>
+              <w:jc w:val="center"/>
+              <w:rPr>
+                <w:rFonts w:cs="Arial"/>
+              </w:rPr>
+            </w:pPr>
+          </w:p>
+        </w:tc>
+      </w:tr>
+      <w:tr>
+        <w:trPr>
+          <w:trHeight w:val="285"/>
+        </w:trPr>
+        <w:tc>
+          <w:tcPr>
+            <w:tcW w:w="7110" w:type="dxa"/>
+            <w:tcBorders>
+              <w:bottom w:val="single" w:sz="2" w:space="0" w:color="auto"/>
+            </w:tcBorders>
+            <w:vAlign w:val="center"/>
+          </w:tcPr>
+          <w:p>
+            <w:pPr>
+              <w:pStyle w:val="NoSpacing"/>
+              <w:rPr>
+                <w:lang w:bidi="ar-SA"/>
+              </w:rPr>
+            </w:pPr>
+            <w:r>
+              <w:rPr>
+                <w:lang w:bidi="ar-SA"/>
+              </w:rPr>
+              <w:t>Create PowerPoint presentation</w:t>
+            </w:r>
+          </w:p>
+        </w:tc>
+        <w:tc>
+          <w:tcPr>
+            <w:tcW w:w="1350" w:type="dxa"/>
+            <w:vAlign w:val="center"/>
+          </w:tcPr>
+          <w:p>
+            <w:pPr>
+              <w:pStyle w:val="NoSpacing"/>
+              <w:jc w:val="center"/>
+              <w:rPr>
+                <w:rFonts w:cs="Arial"/>
+              </w:rPr>
+            </w:pPr>
+            <w:r>
+              <w:rPr>
+                <w:rFonts w:cs="Arial"/>
+              </w:rPr>
+              <w:t>10</w:t>
+            </w:r>
+          </w:p>
+        </w:tc>
+        <w:tc>
+          <w:tcPr>
+            <w:tcW w:w="1170" w:type="dxa"/>
+          </w:tcPr>
+          <w:p>
+            <w:pPr>
+              <w:pStyle w:val="NoSpacing"/>
+              <w:jc w:val="center"/>
+              <w:rPr>
+                <w:rFonts w:cs="Arial"/>
+              </w:rPr>
+            </w:pPr>
+          </w:p>
+        </w:tc>
+      </w:tr>
+      <w:tr>
+        <w:trPr>
+          <w:trHeight w:val="285"/>
+        </w:trPr>
+        <w:tc>
+          <w:tcPr>
+            <w:tcW w:w="7110" w:type="dxa"/>
+            <w:tcBorders>
+              <w:top w:val="single" w:sz="2" w:space="0" w:color="auto"/>
+              <w:left w:val="nil"/>
+              <w:bottom w:val="nil"/>
+              <w:right w:val="single" w:sz="2" w:space="0" w:color="auto"/>
+            </w:tcBorders>
+            <w:vAlign w:val="center"/>
+          </w:tcPr>
+          <w:p>
+            <w:pPr>
+              <w:pStyle w:val="NoSpacing"/>
+              <w:jc w:val="right"/>
+              <w:rPr>
+                <w:lang w:bidi="ar-SA"/>
+              </w:rPr>
+            </w:pPr>
+            <w:r>
+              <w:rPr>
+                <w:lang w:bidi="ar-SA"/>
+              </w:rPr>
+              <w:t>Total:</w:t>
+            </w:r>
+          </w:p>
+        </w:tc>
+        <w:tc>
+          <w:tcPr>
+            <w:tcW w:w="1350" w:type="dxa"/>
+            <w:tcBorders>
+              <w:top w:val="single" w:sz="6" w:space="0" w:color="auto"/>
+              <w:left w:val="single" w:sz="2" w:space="0" w:color="auto"/>
+              <w:bottom w:val="single" w:sz="6" w:space="0" w:color="auto"/>
+              <w:right w:val="single" w:sz="6" w:space="0" w:color="auto"/>
+            </w:tcBorders>
+            <w:vAlign w:val="center"/>
+          </w:tcPr>
+          <w:p>
+            <w:pPr>
+              <w:pStyle w:val="NoSpacing"/>
+              <w:jc w:val="center"/>
+              <w:rPr>
+                <w:rFonts w:cs="Arial"/>
+              </w:rPr>
+            </w:pPr>
+            <w:r>
+              <w:rPr>
+                <w:rFonts w:cs="Arial"/>
+              </w:rPr>
+              <w:fldChar w:fldCharType="begin"/>
+            </w:r>
+            <w:r>
+              <w:rPr>
+                <w:rFonts w:cs="Arial"/>
+              </w:rPr>
+              <w:instrText xml:space="preserve"> =SUM(ABOVE) </w:instrText>
+            </w:r>
+            <w:r>
+              <w:rPr>
+                <w:rFonts w:cs="Arial"/>
+              </w:rPr>
+              <w:fldChar w:fldCharType="separate"/>
+            </w:r>
+            <w:r>
+              <w:rPr>
+                <w:rFonts w:cs="Arial"/>
+                <w:noProof/>
+              </w:rPr>
+              <w:t>69</w:t>
+            </w:r>
+            <w:r>
+              <w:rPr>
+                <w:rFonts w:cs="Arial"/>
+              </w:rPr>
+              <w:fldChar w:fldCharType="end"/>
+            </w:r>
+          </w:p>
+        </w:tc>
+        <w:tc>
+          <w:tcPr>
+            <w:tcW w:w="1170" w:type="dxa"/>
+            <w:tcBorders>
+              <w:top w:val="single" w:sz="6" w:space="0" w:color="auto"/>
+              <w:left w:val="single" w:sz="6" w:space="0" w:color="auto"/>
+              <w:bottom w:val="single" w:sz="6" w:space="0" w:color="auto"/>
+              <w:right w:val="single" w:sz="6" w:space="0" w:color="auto"/>
+            </w:tcBorders>
+          </w:tcPr>
+          <w:p>
+            <w:pPr>
+              <w:pStyle w:val="NoSpacing"/>
+              <w:jc w:val="center"/>
+              <w:rPr>
+                <w:rFonts w:cs="Arial"/>
+              </w:rPr>
+            </w:pPr>
+          </w:p>
+        </w:tc>
+      </w:tr>
+    </w:tbl>
+    <w:p>
+      <w:pPr>
+        <w:pStyle w:val="NoSpacing"/>
+      </w:pPr>
+    </w:p>
+    <w:p>
+      <w:pPr>
+        <w:pStyle w:val="Heading3"/>
+      </w:pPr>
+      <w:r>
+        <w:t>Milestones:</w:t>
+      </w:r>
+    </w:p>
+    <w:p>
+      <w:pPr>
+        <w:pStyle w:val="NoSpacing"/>
+        <w:numPr>
+          <w:ilvl w:val="0"/>
+          <w:numId w:val="12"/>
+        </w:numPr>
+      </w:pPr>
+      <w:r>
+        <w:t>Final Release: Apr. ?, 2009</w:t>
+      </w:r>
+    </w:p>
+    <w:p>
+      <w:pPr>
+        <w:pStyle w:val="NoSpacing"/>
+        <w:numPr>
+          <w:ilvl w:val="0"/>
+          <w:numId w:val="12"/>
+        </w:numPr>
+      </w:pPr>
+      <w:r>
+        <w:t>Final Presentation: Apr. ?, 2009</w:t>
+      </w:r>
+    </w:p>
+    <w:p>
+      <w:pPr>
+        <w:pStyle w:val="Heading4"/>
+        <w:rPr>
+          <w:i w:val="0"/>
+        </w:rPr>
+      </w:pPr>
+      <w:r>
+        <w:rPr>
+          <w:i w:val="0"/>
+        </w:rPr>
+        <w:t>Metrics:</w:t>
+      </w:r>
+    </w:p>
+    <w:p>
+      <w:pPr>
+        <w:pStyle w:val="NoSpacing"/>
+      </w:pPr>
+      <w:r>
+        <w:t>Unit Testing:</w:t>
+      </w:r>
+    </w:p>
+    <w:p>
+      <w:pPr>
+        <w:pStyle w:val="NoSpacing"/>
+        <w:numPr>
+          <w:ilvl w:val="0"/>
+          <w:numId w:val="12"/>
+        </w:numPr>
+      </w:pPr>
+      <w:r>
+        <w:t xml:space="preserve">Unit tests: </w:t>
+      </w:r>
+    </w:p>
+    <w:p>
+      <w:pPr>
+        <w:pStyle w:val="NoSpacing"/>
+        <w:numPr>
+          <w:ilvl w:val="0"/>
+          <w:numId w:val="12"/>
+        </w:numPr>
+      </w:pPr>
+      <w:r>
+        <w:t xml:space="preserve">Test cases: </w:t>
+      </w:r>
+    </w:p>
+    <w:p>
+      <w:pPr>
+        <w:pStyle w:val="NoSpacing"/>
+        <w:numPr>
+          <w:ilvl w:val="0"/>
+          <w:numId w:val="12"/>
+        </w:numPr>
+      </w:pPr>
+      <w:r>
+        <w:t xml:space="preserve">Assertions: </w:t>
+      </w:r>
+    </w:p>
+    <w:p>
+      <w:pPr>
+        <w:pStyle w:val="NoSpacing"/>
+      </w:pPr>
+    </w:p>
+    <w:p>
+      <w:pPr>
+        <w:pStyle w:val="NoSpacing"/>
+      </w:pPr>
+      <w:r>
+        <w:t>Implementation:</w:t>
+      </w:r>
+    </w:p>
+    <w:p>
+      <w:pPr>
+        <w:pStyle w:val="NoSpacing"/>
+        <w:numPr>
+          <w:ilvl w:val="0"/>
+          <w:numId w:val="12"/>
+        </w:numPr>
+      </w:pPr>
+      <w:r>
+        <w:t xml:space="preserve">Views: </w:t>
+      </w:r>
+    </w:p>
+    <w:p>
+      <w:pPr>
+        <w:pStyle w:val="NoSpacing"/>
+        <w:numPr>
+          <w:ilvl w:val="0"/>
+          <w:numId w:val="12"/>
+        </w:numPr>
+      </w:pPr>
+      <w:r>
+        <w:t xml:space="preserve">Models: </w:t>
+      </w:r>
+    </w:p>
+    <w:p>
+      <w:pPr>
+        <w:pStyle w:val="NoSpacing"/>
+        <w:numPr>
+          <w:ilvl w:val="0"/>
+          <w:numId w:val="12"/>
+        </w:numPr>
+      </w:pPr>
+      <w:r>
+        <w:t xml:space="preserve">Controllers: </w:t>
+      </w:r>
+    </w:p>
+    <w:p>
+      <w:pPr>
+        <w:pStyle w:val="NoSpacing"/>
+        <w:ind w:left="720"/>
+      </w:pPr>
     </w:p>
     <w:sectPr>
       <w:headerReference w:type="default" r:id="rId20"/>
@@ -10257,7 +14510,7 @@
             <w:rPr>
               <w:noProof/>
             </w:rPr>
-            <w:t>7</w:t>
+            <w:t>12</w:t>
           </w:r>
         </w:fldSimple>
       </w:p>

</xml_diff>

<commit_message>
revision for new architecture
</commit_message>
<xml_diff>
--- a/Stargazer_Plan.docx
+++ b/Stargazer_Plan.docx
@@ -1507,6 +1507,107 @@
           </w:p>
         </w:tc>
       </w:tr>
+      <w:tr>
+        <w:tc>
+          <w:tcPr>
+            <w:tcW w:w="2304" w:type="dxa"/>
+          </w:tcPr>
+          <w:p>
+            <w:pPr>
+              <w:pStyle w:val="Tabletext"/>
+              <w:spacing w:before="120"/>
+              <w:jc w:val="center"/>
+              <w:rPr>
+                <w:rFonts w:ascii="Arial" w:hAnsi="Arial" w:cs="Arial"/>
+                <w:sz w:val="24"/>
+                <w:szCs w:val="24"/>
+              </w:rPr>
+            </w:pPr>
+            <w:r>
+              <w:rPr>
+                <w:rFonts w:ascii="Arial" w:hAnsi="Arial" w:cs="Arial"/>
+                <w:sz w:val="24"/>
+                <w:szCs w:val="24"/>
+              </w:rPr>
+              <w:t>1/20/2010</w:t>
+            </w:r>
+          </w:p>
+        </w:tc>
+        <w:tc>
+          <w:tcPr>
+            <w:tcW w:w="1152" w:type="dxa"/>
+          </w:tcPr>
+          <w:p>
+            <w:pPr>
+              <w:pStyle w:val="Tabletext"/>
+              <w:spacing w:before="120"/>
+              <w:jc w:val="center"/>
+              <w:rPr>
+                <w:rFonts w:ascii="Arial" w:hAnsi="Arial" w:cs="Arial"/>
+                <w:sz w:val="24"/>
+                <w:szCs w:val="24"/>
+              </w:rPr>
+            </w:pPr>
+            <w:r>
+              <w:rPr>
+                <w:rFonts w:ascii="Arial" w:hAnsi="Arial" w:cs="Arial"/>
+                <w:sz w:val="24"/>
+                <w:szCs w:val="24"/>
+              </w:rPr>
+              <w:t>1.8</w:t>
+            </w:r>
+          </w:p>
+        </w:tc>
+        <w:tc>
+          <w:tcPr>
+            <w:tcW w:w="3744" w:type="dxa"/>
+          </w:tcPr>
+          <w:p>
+            <w:pPr>
+              <w:pStyle w:val="Tabletext"/>
+              <w:spacing w:before="120"/>
+              <w:rPr>
+                <w:rFonts w:ascii="Arial" w:hAnsi="Arial" w:cs="Arial"/>
+                <w:sz w:val="24"/>
+                <w:szCs w:val="24"/>
+              </w:rPr>
+            </w:pPr>
+            <w:r>
+              <w:rPr>
+                <w:rFonts w:ascii="Arial" w:hAnsi="Arial" w:cs="Arial"/>
+                <w:sz w:val="24"/>
+                <w:szCs w:val="24"/>
+              </w:rPr>
+              <w:t>Updated plans.</w:t>
+            </w:r>
+          </w:p>
+        </w:tc>
+        <w:tc>
+          <w:tcPr>
+            <w:tcW w:w="2304" w:type="dxa"/>
+          </w:tcPr>
+          <w:p>
+            <w:pPr>
+              <w:pStyle w:val="Tabletext"/>
+              <w:spacing w:before="120"/>
+              <w:jc w:val="center"/>
+              <w:rPr>
+                <w:rFonts w:ascii="Arial" w:hAnsi="Arial" w:cs="Arial"/>
+                <w:sz w:val="24"/>
+                <w:szCs w:val="24"/>
+              </w:rPr>
+            </w:pPr>
+            <w:r>
+              <w:rPr>
+                <w:rFonts w:ascii="Arial" w:hAnsi="Arial" w:cs="Arial"/>
+                <w:sz w:val="24"/>
+                <w:szCs w:val="24"/>
+              </w:rPr>
+              <w:t>Rob</w:t>
+            </w:r>
+          </w:p>
+        </w:tc>
+      </w:tr>
     </w:tbl>
     <w:p>
       <w:pPr>
@@ -2457,39 +2558,107 @@
     <w:p>
       <w:pPr>
         <w:pStyle w:val="NoSpacing"/>
+      </w:pPr>
+      <w:r>
+        <w:t>Furthermore,</w:t>
+      </w:r>
+      <w:r>
+        <w:t xml:space="preserve"> </w:t>
+      </w:r>
+      <w:r>
+        <w:t xml:space="preserve">the analysis of possible </w:t>
+      </w:r>
+      <w:r>
+        <w:t>risk</w:t>
+      </w:r>
+      <w:r>
+        <w:t xml:space="preserve">s </w:t>
+      </w:r>
+      <w:r>
+        <w:t>wit</w:t>
+      </w:r>
+      <w:r>
+        <w:t>h</w:t>
+      </w:r>
+      <w:r>
+        <w:t xml:space="preserve"> corresponding risk management solutions which attempt to either minimize or avoid the risk from becoming an issue</w:t>
+      </w:r>
+      <w:r>
+        <w:t xml:space="preserve"> is included as well in this document</w:t>
+      </w:r>
+      <w:r>
+        <w:t>.</w:t>
+      </w:r>
+    </w:p>
+    <w:p>
+      <w:pPr>
+        <w:pStyle w:val="NoSpacing"/>
+      </w:pPr>
+    </w:p>
+    <w:p>
+      <w:pPr>
+        <w:pStyle w:val="NoSpacing"/>
+      </w:pPr>
+      <w:r>
+        <w:t xml:space="preserve">Also, further project management can be done using the following tool: </w:t>
+      </w:r>
+      <w:hyperlink r:id="rId11" w:history="1">
+        <w:r>
+          <w:rPr>
+            <w:rStyle w:val="Hyperlink"/>
+            <w:color w:val="7030A0"/>
+          </w:rPr>
+          <w:t>http://project.youry.net</w:t>
+        </w:r>
+      </w:hyperlink>
+      <w:r>
+        <w:t xml:space="preserve"> </w:t>
+      </w:r>
+    </w:p>
+    <w:p>
+      <w:pPr>
+        <w:pStyle w:val="NoSpacing"/>
+      </w:pPr>
+    </w:p>
+    <w:p>
+      <w:pPr>
+        <w:pStyle w:val="NoSpacing"/>
         <w:rPr>
           <w:i/>
         </w:rPr>
       </w:pPr>
       <w:r>
-        <w:t>Furthermore,</w:t>
-      </w:r>
+        <w:t>Additional metrics</w:t>
+      </w:r>
+      <w:r>
+        <w:t xml:space="preserve"> for the web application</w:t>
+      </w:r>
+      <w:r>
+        <w:t xml:space="preserve"> can be dynamically attained through the following website: </w:t>
+      </w:r>
+      <w:hyperlink r:id="rId12" w:history="1">
+        <w:r>
+          <w:rPr>
+            <w:rStyle w:val="Hyperlink"/>
+            <w:color w:val="7030A0"/>
+          </w:rPr>
+          <w:t>http://getcaliper.com/</w:t>
+        </w:r>
+      </w:hyperlink>
       <w:r>
         <w:t xml:space="preserve"> </w:t>
       </w:r>
       <w:r>
-        <w:t xml:space="preserve">the analysis of possible </w:t>
-      </w:r>
-      <w:r>
-        <w:t>risk</w:t>
-      </w:r>
-      <w:r>
-        <w:t xml:space="preserve">s </w:t>
-      </w:r>
-      <w:r>
-        <w:t>wit</w:t>
-      </w:r>
-      <w:r>
-        <w:t>h</w:t>
-      </w:r>
-      <w:r>
-        <w:t xml:space="preserve"> corresponding risk management solutions which attempt to either minimize or avoid the risk from becoming an issue</w:t>
-      </w:r>
-      <w:r>
-        <w:t xml:space="preserve"> is included as well in this document</w:t>
-      </w:r>
-      <w:r>
-        <w:t>.</w:t>
+        <w:t>using the application’s Git repository (</w:t>
+      </w:r>
+      <w:r>
+        <w:rPr>
+          <w:rFonts w:ascii="Courier New" w:hAnsi="Courier New" w:cs="Courier New"/>
+        </w:rPr>
+        <w:t>git://github.com/RedTeamCOSC470/Stargazer.git</w:t>
+      </w:r>
+      <w:r>
+        <w:t>).</w:t>
       </w:r>
     </w:p>
     <w:p>
@@ -6007,7 +6176,7 @@
           <w:color w:val="7030A0"/>
         </w:rPr>
       </w:pPr>
-      <w:hyperlink r:id="rId11" w:history="1">
+      <w:hyperlink r:id="rId13" w:history="1">
         <w:r>
           <w:rPr>
             <w:rStyle w:val="Hyperlink"/>
@@ -6045,7 +6214,7 @@
           <w:color w:val="7030A0"/>
         </w:rPr>
       </w:pPr>
-      <w:hyperlink r:id="rId12" w:history="1">
+      <w:hyperlink r:id="rId14" w:history="1">
         <w:r>
           <w:rPr>
             <w:rStyle w:val="Hyperlink"/>
@@ -6087,7 +6256,7 @@
           <w:color w:val="7030A0"/>
         </w:rPr>
       </w:pPr>
-      <w:hyperlink r:id="rId13" w:history="1">
+      <w:hyperlink r:id="rId15" w:history="1">
         <w:r>
           <w:rPr>
             <w:rStyle w:val="Hyperlink"/>
@@ -6111,7 +6280,7 @@
           <w:color w:val="7030A0"/>
         </w:rPr>
       </w:pPr>
-      <w:hyperlink r:id="rId14" w:history="1">
+      <w:hyperlink r:id="rId16" w:history="1">
         <w:r>
           <w:rPr>
             <w:rStyle w:val="Hyperlink"/>
@@ -6136,7 +6305,7 @@
           <w:color w:val="7030A0"/>
         </w:rPr>
       </w:pPr>
-      <w:hyperlink r:id="rId15" w:history="1">
+      <w:hyperlink r:id="rId17" w:history="1">
         <w:r>
           <w:rPr>
             <w:rStyle w:val="Hyperlink"/>
@@ -6191,7 +6360,7 @@
           <w:color w:val="7030A0"/>
         </w:rPr>
       </w:pPr>
-      <w:hyperlink r:id="rId16" w:history="1">
+      <w:hyperlink r:id="rId18" w:history="1">
         <w:r>
           <w:rPr>
             <w:rStyle w:val="Hyperlink"/>
@@ -6218,7 +6387,7 @@
           <w:color w:val="7030A0"/>
         </w:rPr>
       </w:pPr>
-      <w:hyperlink r:id="rId17" w:history="1">
+      <w:hyperlink r:id="rId19" w:history="1">
         <w:r>
           <w:rPr>
             <w:rStyle w:val="Hyperlink"/>
@@ -6239,7 +6408,7 @@
           <w:rFonts w:cs="Arial"/>
         </w:rPr>
       </w:pPr>
-      <w:hyperlink r:id="rId18" w:history="1">
+      <w:hyperlink r:id="rId20" w:history="1">
         <w:r>
           <w:rPr>
             <w:rStyle w:val="Hyperlink"/>
@@ -6283,7 +6452,7 @@
           <w:color w:val="7030A0"/>
         </w:rPr>
       </w:pPr>
-      <w:hyperlink r:id="rId19" w:history="1">
+      <w:hyperlink r:id="rId21" w:history="1">
         <w:r>
           <w:rPr>
             <w:rStyle w:val="Hyperlink"/>
@@ -11535,7 +11704,7 @@
                 <w:szCs w:val="24"/>
                 <w:lang w:bidi="ar-SA"/>
               </w:rPr>
-              <w:t>Create script which includes connection to telescope server</w:t>
+              <w:t>Create triggers/batch file to run application and additional actions</w:t>
             </w:r>
           </w:p>
         </w:tc>
@@ -14435,9 +14604,9 @@
       </w:pPr>
     </w:p>
     <w:sectPr>
-      <w:headerReference w:type="default" r:id="rId20"/>
-      <w:footerReference w:type="default" r:id="rId21"/>
-      <w:footerReference w:type="first" r:id="rId22"/>
+      <w:headerReference w:type="default" r:id="rId22"/>
+      <w:footerReference w:type="default" r:id="rId23"/>
+      <w:footerReference w:type="first" r:id="rId24"/>
       <w:pgSz w:w="12240" w:h="15840"/>
       <w:pgMar w:top="1440" w:right="1440" w:bottom="1440" w:left="1440" w:header="708" w:footer="708" w:gutter="0"/>
       <w:pgNumType w:start="1"/>
@@ -14510,7 +14679,7 @@
             <w:rPr>
               <w:noProof/>
             </w:rPr>
-            <w:t>12</w:t>
+            <w:t>1</w:t>
           </w:r>
         </w:fldSimple>
       </w:p>

</xml_diff>

<commit_message>
changes for meeting 4
</commit_message>
<xml_diff>
--- a/Stargazer_Plan.docx
+++ b/Stargazer_Plan.docx
@@ -458,7 +458,7 @@
           <w:sz w:val="32"/>
           <w:szCs w:val="32"/>
         </w:rPr>
-        <w:t>8</w:t>
+        <w:t>10</w:t>
       </w:r>
       <w:r>
         <w:rPr>
@@ -2111,7 +2111,132 @@
                 <w:sz w:val="24"/>
                 <w:szCs w:val="24"/>
               </w:rPr>
-              <w:t>Updated plans.</w:t>
+              <w:t>Updated plans</w:t>
+            </w:r>
+            <w:r>
+              <w:rPr>
+                <w:rFonts w:ascii="Arial" w:hAnsi="Arial" w:cs="Arial"/>
+                <w:sz w:val="24"/>
+                <w:szCs w:val="24"/>
+              </w:rPr>
+              <w:t xml:space="preserve"> and risk management plan for digital camera</w:t>
+            </w:r>
+            <w:r>
+              <w:rPr>
+                <w:rFonts w:ascii="Arial" w:hAnsi="Arial" w:cs="Arial"/>
+                <w:sz w:val="24"/>
+                <w:szCs w:val="24"/>
+              </w:rPr>
+              <w:t xml:space="preserve"> issue</w:t>
+            </w:r>
+            <w:r>
+              <w:rPr>
+                <w:rFonts w:ascii="Arial" w:hAnsi="Arial" w:cs="Arial"/>
+                <w:sz w:val="24"/>
+                <w:szCs w:val="24"/>
+              </w:rPr>
+              <w:t>.</w:t>
+            </w:r>
+          </w:p>
+        </w:tc>
+        <w:tc>
+          <w:tcPr>
+            <w:tcW w:w="2304" w:type="dxa"/>
+          </w:tcPr>
+          <w:p>
+            <w:pPr>
+              <w:pStyle w:val="Tabletext"/>
+              <w:spacing w:before="120"/>
+              <w:jc w:val="center"/>
+              <w:rPr>
+                <w:rFonts w:ascii="Arial" w:hAnsi="Arial" w:cs="Arial"/>
+                <w:sz w:val="24"/>
+                <w:szCs w:val="24"/>
+              </w:rPr>
+            </w:pPr>
+            <w:r>
+              <w:rPr>
+                <w:rFonts w:ascii="Arial" w:hAnsi="Arial" w:cs="Arial"/>
+                <w:sz w:val="24"/>
+                <w:szCs w:val="24"/>
+              </w:rPr>
+              <w:t>Rob</w:t>
+            </w:r>
+          </w:p>
+        </w:tc>
+      </w:tr>
+      <w:tr>
+        <w:tc>
+          <w:tcPr>
+            <w:tcW w:w="2304" w:type="dxa"/>
+          </w:tcPr>
+          <w:p>
+            <w:pPr>
+              <w:pStyle w:val="Tabletext"/>
+              <w:spacing w:before="120"/>
+              <w:jc w:val="center"/>
+              <w:rPr>
+                <w:rFonts w:ascii="Arial" w:hAnsi="Arial" w:cs="Arial"/>
+                <w:sz w:val="24"/>
+                <w:szCs w:val="24"/>
+              </w:rPr>
+            </w:pPr>
+            <w:r>
+              <w:rPr>
+                <w:rFonts w:ascii="Arial" w:hAnsi="Arial" w:cs="Arial"/>
+                <w:sz w:val="24"/>
+                <w:szCs w:val="24"/>
+              </w:rPr>
+              <w:t>3/10/2010</w:t>
+            </w:r>
+          </w:p>
+        </w:tc>
+        <w:tc>
+          <w:tcPr>
+            <w:tcW w:w="1152" w:type="dxa"/>
+          </w:tcPr>
+          <w:p>
+            <w:pPr>
+              <w:pStyle w:val="Tabletext"/>
+              <w:spacing w:before="120"/>
+              <w:jc w:val="center"/>
+              <w:rPr>
+                <w:rFonts w:ascii="Arial" w:hAnsi="Arial" w:cs="Arial"/>
+                <w:sz w:val="24"/>
+                <w:szCs w:val="24"/>
+              </w:rPr>
+            </w:pPr>
+            <w:r>
+              <w:rPr>
+                <w:rFonts w:ascii="Arial" w:hAnsi="Arial" w:cs="Arial"/>
+                <w:sz w:val="24"/>
+                <w:szCs w:val="24"/>
+              </w:rPr>
+              <w:t>2.4</w:t>
+            </w:r>
+          </w:p>
+        </w:tc>
+        <w:tc>
+          <w:tcPr>
+            <w:tcW w:w="3744" w:type="dxa"/>
+          </w:tcPr>
+          <w:p>
+            <w:pPr>
+              <w:pStyle w:val="Tabletext"/>
+              <w:spacing w:before="120"/>
+              <w:rPr>
+                <w:rFonts w:ascii="Arial" w:hAnsi="Arial" w:cs="Arial"/>
+                <w:sz w:val="24"/>
+                <w:szCs w:val="24"/>
+              </w:rPr>
+            </w:pPr>
+            <w:r>
+              <w:rPr>
+                <w:rFonts w:ascii="Arial" w:hAnsi="Arial" w:cs="Arial"/>
+                <w:sz w:val="24"/>
+                <w:szCs w:val="24"/>
+              </w:rPr>
+              <w:t>Added analysis for later iterations.</w:t>
             </w:r>
           </w:p>
         </w:tc>
@@ -2844,7 +2969,15 @@
                 <w:sz w:val="24"/>
                 <w:szCs w:val="24"/>
               </w:rPr>
-              <w:t>Image Capturing</w:t>
+              <w:t>Mobile Vi</w:t>
+            </w:r>
+            <w:r>
+              <w:rPr>
+                <w:rFonts w:ascii="Arial" w:hAnsi="Arial" w:cs="Arial"/>
+                <w:sz w:val="24"/>
+                <w:szCs w:val="24"/>
+              </w:rPr>
+              <w:t>ews</w:t>
             </w:r>
           </w:p>
         </w:tc>
@@ -2918,7 +3051,7 @@
                 <w:sz w:val="24"/>
                 <w:szCs w:val="24"/>
               </w:rPr>
-              <w:t>Image Recognition</w:t>
+              <w:t>Image Capturing</w:t>
             </w:r>
           </w:p>
         </w:tc>
@@ -3025,7 +3158,7 @@
               <w:rPr>
                 <w:rFonts w:ascii="Arial" w:hAnsi="Arial" w:cs="Arial"/>
               </w:rPr>
-              <w:t>8</w:t>
+              <w:t>9</w:t>
             </w:r>
           </w:p>
         </w:tc>
@@ -11037,18 +11170,6 @@
               </w:rPr>
               <w:t>8</w:t>
             </w:r>
-            <w:r>
-              <w:rPr>
-                <w:rFonts w:cs="Arial"/>
-              </w:rPr>
-              <w:t xml:space="preserve"> </w:t>
-            </w:r>
-            <w:r>
-              <w:rPr>
-                <w:rFonts w:cs="Arial"/>
-              </w:rPr>
-              <w:t>(inc.)</w:t>
-            </w:r>
           </w:p>
         </w:tc>
       </w:tr>
@@ -11342,18 +11463,6 @@
                 <w:rFonts w:cs="Arial"/>
               </w:rPr>
               <w:t>16</w:t>
-            </w:r>
-            <w:r>
-              <w:rPr>
-                <w:rFonts w:cs="Arial"/>
-              </w:rPr>
-              <w:t xml:space="preserve"> </w:t>
-            </w:r>
-            <w:r>
-              <w:rPr>
-                <w:rFonts w:cs="Arial"/>
-              </w:rPr>
-              <w:t>(inc.)</w:t>
             </w:r>
           </w:p>
         </w:tc>
@@ -19145,7 +19254,10 @@
         </w:numPr>
       </w:pPr>
       <w:r>
-        <w:t>Test cases:  16</w:t>
+        <w:t xml:space="preserve">Test cases: </w:t>
+      </w:r>
+      <w:r>
+        <w:t>16</w:t>
       </w:r>
     </w:p>
     <w:p>
@@ -23178,7 +23290,13 @@
         <w:rPr>
           <w:i w:val="0"/>
         </w:rPr>
-        <w:t>Other notes:</w:t>
+        <w:t>Analysis</w:t>
+      </w:r>
+      <w:r>
+        <w:rPr>
+          <w:i w:val="0"/>
+        </w:rPr>
+        <w:t>:</w:t>
       </w:r>
     </w:p>
     <w:p>
@@ -23201,7 +23319,13 @@
         <w:t xml:space="preserve">have </w:t>
       </w:r>
       <w:r>
-        <w:t>received delays in receiving the necessary equipment (such as the camera), this had to be postponed until next iteration.</w:t>
+        <w:t xml:space="preserve">received delays in receiving the necessary equipment (such as the camera), this had to be postponed </w:t>
+      </w:r>
+      <w:r>
+        <w:t>further</w:t>
+      </w:r>
+      <w:r>
+        <w:t>.</w:t>
       </w:r>
     </w:p>
     <w:p>
@@ -23366,7 +23490,7 @@
           <w:rFonts w:cs="Arial"/>
           <w:szCs w:val="24"/>
         </w:rPr>
-        <w:t>Image Capturing</w:t>
+        <w:t>Mobile Views</w:t>
       </w:r>
     </w:p>
     <w:p>
@@ -23399,7 +23523,16 @@
         <w:t xml:space="preserve">End date: </w:t>
       </w:r>
       <w:r>
-        <w:t>?</w:t>
+        <w:t>March 11</w:t>
+      </w:r>
+      <w:r>
+        <w:rPr>
+          <w:vertAlign w:val="superscript"/>
+        </w:rPr>
+        <w:t>th</w:t>
+      </w:r>
+      <w:r>
+        <w:t>, 2010</w:t>
       </w:r>
     </w:p>
     <w:p>
@@ -23450,6 +23583,9 @@
       <w:r>
         <w:t>; they need to be mutually exclusive and jointly exhaustive.</w:t>
       </w:r>
+      <w:r>
+        <w:t xml:space="preserve"> </w:t>
+      </w:r>
     </w:p>
     <w:p>
       <w:pPr>
@@ -23460,7 +23596,7 @@
         </w:numPr>
       </w:pPr>
       <w:r>
-        <w:t>Add image copying from the telescope server to the web server.</w:t>
+        <w:t>Online help; add administration section and refactor design.</w:t>
       </w:r>
     </w:p>
     <w:p>
@@ -23474,66 +23610,16 @@
         <w:pStyle w:val="NoSpacing"/>
       </w:pPr>
       <w:r>
-        <w:t>Tasks centered on the telescope controlling application:</w:t>
-      </w:r>
-    </w:p>
-    <w:p>
-      <w:pPr>
-        <w:pStyle w:val="NoSpacing"/>
-        <w:numPr>
-          <w:ilvl w:val="0"/>
-          <w:numId w:val="12"/>
-        </w:numPr>
-      </w:pPr>
-      <w:r>
-        <w:t xml:space="preserve">Image capturing: </w:t>
-      </w:r>
-      <w:r>
-        <w:t>the application now is able to control the camera and able to take images.</w:t>
-      </w:r>
-    </w:p>
-    <w:p>
-      <w:pPr>
-        <w:pStyle w:val="NoSpacing"/>
-        <w:numPr>
-          <w:ilvl w:val="0"/>
-          <w:numId w:val="12"/>
-        </w:numPr>
-      </w:pPr>
-      <w:r>
-        <w:t>Image processing: once the many images have been taken, a composite image is assembled.</w:t>
-      </w:r>
-    </w:p>
-    <w:p>
-      <w:pPr>
-        <w:pStyle w:val="NoSpacing"/>
-      </w:pPr>
-    </w:p>
-    <w:p>
-      <w:pPr>
-        <w:pStyle w:val="NoSpacing"/>
-      </w:pPr>
-      <w:r>
         <w:t>Also, a significant amou</w:t>
       </w:r>
       <w:r>
-        <w:t>nt of modeling needs to be done.</w:t>
-      </w:r>
-    </w:p>
-    <w:p>
-      <w:pPr>
-        <w:pStyle w:val="NoSpacing"/>
-      </w:pPr>
-      <w:r>
-        <w:t xml:space="preserve"> </w:t>
-      </w:r>
-    </w:p>
-    <w:p>
-      <w:pPr>
-        <w:pStyle w:val="NoSpacing"/>
-      </w:pPr>
-      <w:r>
-        <w:t>A mail server needs to be installed to send automated emails to users.</w:t>
+        <w:t>nt of modeling</w:t>
+      </w:r>
+      <w:r>
+        <w:t xml:space="preserve"> and documentation</w:t>
+      </w:r>
+      <w:r>
+        <w:t xml:space="preserve"> needs to be done.</w:t>
       </w:r>
     </w:p>
     <w:p>
@@ -23660,34 +23746,18 @@
           </w:tcPr>
           <w:p>
             <w:pPr>
-              <w:autoSpaceDE w:val="0"/>
-              <w:autoSpaceDN w:val="0"/>
-              <w:adjustRightInd w:val="0"/>
-              <w:spacing w:after="0" w:line="240" w:lineRule="auto"/>
-              <w:rPr>
-                <w:rFonts w:ascii="Arial" w:hAnsi="Arial" w:cs="Arial"/>
-                <w:sz w:val="24"/>
-                <w:szCs w:val="24"/>
-                <w:lang w:bidi="ar-SA"/>
-              </w:rPr>
-            </w:pPr>
-            <w:r>
-              <w:rPr>
-                <w:rFonts w:ascii="Arial" w:hAnsi="Arial" w:cs="Arial"/>
-                <w:sz w:val="24"/>
-                <w:szCs w:val="24"/>
-                <w:lang w:bidi="ar-SA"/>
-              </w:rPr>
-              <w:t xml:space="preserve">Documentation: </w:t>
-            </w:r>
-            <w:r>
-              <w:rPr>
-                <w:rFonts w:ascii="Arial" w:hAnsi="Arial" w:cs="Arial"/>
-                <w:sz w:val="24"/>
-                <w:szCs w:val="24"/>
-                <w:lang w:bidi="ar-SA"/>
-              </w:rPr>
-              <w:t>Documentation updates</w:t>
+              <w:pStyle w:val="NoSpacing"/>
+              <w:rPr>
+                <w:lang w:bidi="ar-SA"/>
+              </w:rPr>
+            </w:pPr>
+            <w:r>
+              <w:rPr>
+                <w:rFonts w:cs="Arial"/>
+                <w:szCs w:val="24"/>
+                <w:lang w:bidi="ar-SA"/>
+              </w:rPr>
+              <w:t>Documentation: Documentation updates</w:t>
             </w:r>
           </w:p>
         </w:tc>
@@ -23700,9 +23770,15 @@
             <w:pPr>
               <w:pStyle w:val="NoSpacing"/>
               <w:jc w:val="center"/>
-            </w:pPr>
-            <w:r>
-              <w:t>16</w:t>
+              <w:rPr>
+                <w:rFonts w:cs="Arial"/>
+              </w:rPr>
+            </w:pPr>
+            <w:r>
+              <w:rPr>
+                <w:rFonts w:cs="Arial"/>
+              </w:rPr>
+              <w:t>24</w:t>
             </w:r>
           </w:p>
         </w:tc>
@@ -23800,6 +23876,9 @@
         <w:tc>
           <w:tcPr>
             <w:tcW w:w="7110" w:type="dxa"/>
+            <w:tcBorders>
+              <w:bottom w:val="single" w:sz="2" w:space="0" w:color="auto"/>
+            </w:tcBorders>
             <w:vAlign w:val="center"/>
           </w:tcPr>
           <w:p>
@@ -23872,6 +23951,9 @@
         <w:tc>
           <w:tcPr>
             <w:tcW w:w="7110" w:type="dxa"/>
+            <w:tcBorders>
+              <w:bottom w:val="single" w:sz="2" w:space="0" w:color="auto"/>
+            </w:tcBorders>
             <w:vAlign w:val="center"/>
           </w:tcPr>
           <w:p>
@@ -23894,16 +23976,7 @@
                 <w:szCs w:val="24"/>
                 <w:lang w:bidi="ar-SA"/>
               </w:rPr>
-              <w:t xml:space="preserve">Web system: </w:t>
-            </w:r>
-            <w:r>
-              <w:rPr>
-                <w:rFonts w:ascii="Arial" w:hAnsi="Arial" w:cs="Arial"/>
-                <w:sz w:val="24"/>
-                <w:szCs w:val="24"/>
-                <w:lang w:bidi="ar-SA"/>
-              </w:rPr>
-              <w:t>Add image copying to batch file/job scheduling</w:t>
+              <w:t>Web system: Fix bug with testing environment</w:t>
             </w:r>
           </w:p>
         </w:tc>
@@ -23918,7 +23991,7 @@
               <w:jc w:val="center"/>
             </w:pPr>
             <w:r>
-              <w:t>16</w:t>
+              <w:t>10</w:t>
             </w:r>
           </w:p>
         </w:tc>
@@ -23944,29 +24017,23 @@
         <w:tc>
           <w:tcPr>
             <w:tcW w:w="7110" w:type="dxa"/>
-            <w:vAlign w:val="center"/>
-          </w:tcPr>
-          <w:p>
-            <w:pPr>
-              <w:autoSpaceDE w:val="0"/>
-              <w:autoSpaceDN w:val="0"/>
-              <w:adjustRightInd w:val="0"/>
-              <w:spacing w:after="0" w:line="240" w:lineRule="auto"/>
-              <w:rPr>
-                <w:rFonts w:ascii="Arial" w:hAnsi="Arial" w:cs="Arial"/>
-                <w:sz w:val="24"/>
-                <w:szCs w:val="24"/>
-                <w:lang w:bidi="ar-SA"/>
-              </w:rPr>
-            </w:pPr>
-            <w:r>
-              <w:rPr>
-                <w:rFonts w:ascii="Arial" w:hAnsi="Arial" w:cs="Arial"/>
-                <w:sz w:val="24"/>
-                <w:szCs w:val="24"/>
-                <w:lang w:bidi="ar-SA"/>
-              </w:rPr>
-              <w:t>Web system: Fix bug with testing environment.</w:t>
+            <w:tcBorders>
+              <w:bottom w:val="single" w:sz="2" w:space="0" w:color="auto"/>
+            </w:tcBorders>
+            <w:vAlign w:val="center"/>
+          </w:tcPr>
+          <w:p>
+            <w:pPr>
+              <w:pStyle w:val="NoSpacing"/>
+              <w:rPr>
+                <w:lang w:bidi="ar-SA"/>
+              </w:rPr>
+            </w:pPr>
+            <w:r>
+              <w:rPr>
+                <w:lang w:bidi="ar-SA"/>
+              </w:rPr>
+              <w:t>Web system: Add administration section to online help</w:t>
             </w:r>
           </w:p>
         </w:tc>
@@ -23979,12 +24046,15 @@
             <w:pPr>
               <w:pStyle w:val="NoSpacing"/>
               <w:jc w:val="center"/>
-            </w:pPr>
-            <w:r>
-              <w:t>1</w:t>
-            </w:r>
-            <w:r>
-              <w:t>0</w:t>
+              <w:rPr>
+                <w:rFonts w:cs="Arial"/>
+              </w:rPr>
+            </w:pPr>
+            <w:r>
+              <w:rPr>
+                <w:rFonts w:cs="Arial"/>
+              </w:rPr>
+              <w:t>3</w:t>
             </w:r>
           </w:p>
         </w:tc>
@@ -24000,6 +24070,12 @@
                 <w:rFonts w:cs="Arial"/>
               </w:rPr>
             </w:pPr>
+            <w:r>
+              <w:rPr>
+                <w:rFonts w:cs="Arial"/>
+              </w:rPr>
+              <w:t>5</w:t>
+            </w:r>
           </w:p>
         </w:tc>
       </w:tr>
@@ -24010,38 +24086,23 @@
         <w:tc>
           <w:tcPr>
             <w:tcW w:w="7110" w:type="dxa"/>
-            <w:vAlign w:val="center"/>
-          </w:tcPr>
-          <w:p>
-            <w:pPr>
-              <w:autoSpaceDE w:val="0"/>
-              <w:autoSpaceDN w:val="0"/>
-              <w:adjustRightInd w:val="0"/>
-              <w:spacing w:after="0" w:line="240" w:lineRule="auto"/>
-              <w:rPr>
-                <w:rFonts w:ascii="Arial" w:hAnsi="Arial" w:cs="Arial"/>
-                <w:sz w:val="24"/>
-                <w:szCs w:val="24"/>
-                <w:lang w:bidi="ar-SA"/>
-              </w:rPr>
-            </w:pPr>
-            <w:r>
-              <w:rPr>
-                <w:rFonts w:ascii="Arial" w:hAnsi="Arial" w:cs="Arial"/>
-                <w:sz w:val="24"/>
-                <w:szCs w:val="24"/>
-                <w:lang w:bidi="ar-SA"/>
-              </w:rPr>
-              <w:t xml:space="preserve">Mailing: </w:t>
-            </w:r>
-            <w:r>
-              <w:rPr>
-                <w:rFonts w:ascii="Arial" w:hAnsi="Arial" w:cs="Arial"/>
-                <w:sz w:val="24"/>
-                <w:szCs w:val="24"/>
-                <w:lang w:bidi="ar-SA"/>
-              </w:rPr>
-              <w:t>Install mail server</w:t>
+            <w:tcBorders>
+              <w:bottom w:val="single" w:sz="2" w:space="0" w:color="auto"/>
+            </w:tcBorders>
+            <w:vAlign w:val="center"/>
+          </w:tcPr>
+          <w:p>
+            <w:pPr>
+              <w:pStyle w:val="NoSpacing"/>
+              <w:rPr>
+                <w:lang w:bidi="ar-SA"/>
+              </w:rPr>
+            </w:pPr>
+            <w:r>
+              <w:rPr>
+                <w:lang w:bidi="ar-SA"/>
+              </w:rPr>
+              <w:t>Web system: Refactor online help</w:t>
             </w:r>
           </w:p>
         </w:tc>
@@ -24054,9 +24115,15 @@
             <w:pPr>
               <w:pStyle w:val="NoSpacing"/>
               <w:jc w:val="center"/>
-            </w:pPr>
-            <w:r>
-              <w:t>4</w:t>
+              <w:rPr>
+                <w:rFonts w:cs="Arial"/>
+              </w:rPr>
+            </w:pPr>
+            <w:r>
+              <w:rPr>
+                <w:rFonts w:cs="Arial"/>
+              </w:rPr>
+              <w:t>5</w:t>
             </w:r>
           </w:p>
         </w:tc>
@@ -24082,6 +24149,9 @@
         <w:tc>
           <w:tcPr>
             <w:tcW w:w="7110" w:type="dxa"/>
+            <w:tcBorders>
+              <w:bottom w:val="single" w:sz="2" w:space="0" w:color="auto"/>
+            </w:tcBorders>
             <w:vAlign w:val="center"/>
           </w:tcPr>
           <w:p>
@@ -24104,25 +24174,16 @@
                 <w:szCs w:val="24"/>
                 <w:lang w:bidi="ar-SA"/>
               </w:rPr>
-              <w:t xml:space="preserve">Database: </w:t>
-            </w:r>
-            <w:r>
-              <w:rPr>
-                <w:rFonts w:ascii="Arial" w:hAnsi="Arial" w:cs="Arial"/>
-                <w:sz w:val="24"/>
-                <w:szCs w:val="24"/>
-                <w:lang w:bidi="ar-SA"/>
-              </w:rPr>
-              <w:t xml:space="preserve">Implement </w:t>
-            </w:r>
-            <w:r>
-              <w:rPr>
-                <w:rFonts w:ascii="Arial" w:hAnsi="Arial" w:cs="Arial"/>
-                <w:sz w:val="24"/>
-                <w:szCs w:val="24"/>
-                <w:lang w:bidi="ar-SA"/>
-              </w:rPr>
-              <w:t xml:space="preserve">Oracle PL/SQL procedure to handle email notifications </w:t>
+              <w:t xml:space="preserve">Documentation: </w:t>
+            </w:r>
+            <w:r>
+              <w:rPr>
+                <w:rFonts w:ascii="Arial" w:hAnsi="Arial" w:cs="Arial"/>
+                <w:sz w:val="24"/>
+                <w:szCs w:val="24"/>
+                <w:lang w:bidi="ar-SA"/>
+              </w:rPr>
+              <w:t>Draft acceptance test</w:t>
             </w:r>
           </w:p>
         </w:tc>
@@ -24137,7 +24198,7 @@
               <w:jc w:val="center"/>
             </w:pPr>
             <w:r>
-              <w:t>20</w:t>
+              <w:t>4</w:t>
             </w:r>
           </w:p>
         </w:tc>
@@ -24163,6 +24224,9 @@
         <w:tc>
           <w:tcPr>
             <w:tcW w:w="7110" w:type="dxa"/>
+            <w:tcBorders>
+              <w:bottom w:val="single" w:sz="2" w:space="0" w:color="auto"/>
+            </w:tcBorders>
             <w:vAlign w:val="center"/>
           </w:tcPr>
           <w:p>
@@ -24185,16 +24249,7 @@
                 <w:szCs w:val="24"/>
                 <w:lang w:bidi="ar-SA"/>
               </w:rPr>
-              <w:t xml:space="preserve">Telescope-controlling application: </w:t>
-            </w:r>
-            <w:r>
-              <w:rPr>
-                <w:rFonts w:ascii="Arial" w:hAnsi="Arial" w:cs="Arial"/>
-                <w:sz w:val="24"/>
-                <w:szCs w:val="24"/>
-                <w:lang w:bidi="ar-SA"/>
-              </w:rPr>
-              <w:t>Create test program to handle image taking with specific parameters</w:t>
+              <w:t>Documentation: Create system sequence diagrams</w:t>
             </w:r>
           </w:p>
         </w:tc>
@@ -24209,7 +24264,7 @@
               <w:jc w:val="center"/>
             </w:pPr>
             <w:r>
-              <w:t>18</w:t>
+              <w:t>8</w:t>
             </w:r>
           </w:p>
         </w:tc>
@@ -24235,6 +24290,9 @@
         <w:tc>
           <w:tcPr>
             <w:tcW w:w="7110" w:type="dxa"/>
+            <w:tcBorders>
+              <w:bottom w:val="single" w:sz="2" w:space="0" w:color="auto"/>
+            </w:tcBorders>
             <w:vAlign w:val="center"/>
           </w:tcPr>
           <w:p>
@@ -24257,7 +24315,7 @@
                 <w:szCs w:val="24"/>
                 <w:lang w:bidi="ar-SA"/>
               </w:rPr>
-              <w:t>Telescope-controlling application: Integrate camera</w:t>
+              <w:t>Documentation: Create activity diagrams</w:t>
             </w:r>
           </w:p>
         </w:tc>
@@ -24272,7 +24330,7 @@
               <w:jc w:val="center"/>
             </w:pPr>
             <w:r>
-              <w:t>2</w:t>
+              <w:t>10</w:t>
             </w:r>
           </w:p>
         </w:tc>
@@ -24298,20 +24356,32 @@
         <w:tc>
           <w:tcPr>
             <w:tcW w:w="7110" w:type="dxa"/>
-            <w:vAlign w:val="center"/>
-          </w:tcPr>
-          <w:p>
-            <w:pPr>
-              <w:pStyle w:val="NoSpacing"/>
-              <w:rPr>
-                <w:lang w:bidi="ar-SA"/>
-              </w:rPr>
-            </w:pPr>
-            <w:r>
-              <w:rPr>
-                <w:lang w:bidi="ar-SA"/>
-              </w:rPr>
-              <w:t>Telescope-controlling application: Implement functionality for compiling composite images</w:t>
+            <w:tcBorders>
+              <w:bottom w:val="single" w:sz="2" w:space="0" w:color="auto"/>
+            </w:tcBorders>
+            <w:vAlign w:val="center"/>
+          </w:tcPr>
+          <w:p>
+            <w:pPr>
+              <w:autoSpaceDE w:val="0"/>
+              <w:autoSpaceDN w:val="0"/>
+              <w:adjustRightInd w:val="0"/>
+              <w:spacing w:after="0" w:line="240" w:lineRule="auto"/>
+              <w:rPr>
+                <w:rFonts w:ascii="Arial" w:hAnsi="Arial" w:cs="Arial"/>
+                <w:sz w:val="24"/>
+                <w:szCs w:val="24"/>
+                <w:lang w:bidi="ar-SA"/>
+              </w:rPr>
+            </w:pPr>
+            <w:r>
+              <w:rPr>
+                <w:rFonts w:ascii="Arial" w:hAnsi="Arial" w:cs="Arial"/>
+                <w:sz w:val="24"/>
+                <w:szCs w:val="24"/>
+                <w:lang w:bidi="ar-SA"/>
+              </w:rPr>
+              <w:t>Documentation: Create state diagrams</w:t>
             </w:r>
           </w:p>
         </w:tc>
@@ -24324,15 +24394,9 @@
             <w:pPr>
               <w:pStyle w:val="NoSpacing"/>
               <w:jc w:val="center"/>
-              <w:rPr>
-                <w:rFonts w:cs="Arial"/>
-              </w:rPr>
-            </w:pPr>
-            <w:r>
-              <w:rPr>
-                <w:rFonts w:cs="Arial"/>
-              </w:rPr>
-              <w:t>18</w:t>
+            </w:pPr>
+            <w:r>
+              <w:t>10</w:t>
             </w:r>
           </w:p>
         </w:tc>
@@ -24358,348 +24422,9 @@
         <w:tc>
           <w:tcPr>
             <w:tcW w:w="7110" w:type="dxa"/>
-            <w:vAlign w:val="center"/>
-          </w:tcPr>
-          <w:p>
-            <w:pPr>
-              <w:autoSpaceDE w:val="0"/>
-              <w:autoSpaceDN w:val="0"/>
-              <w:adjustRightInd w:val="0"/>
-              <w:spacing w:after="0" w:line="240" w:lineRule="auto"/>
-              <w:rPr>
-                <w:rFonts w:ascii="Arial" w:hAnsi="Arial" w:cs="Arial"/>
-                <w:sz w:val="24"/>
-                <w:szCs w:val="24"/>
-                <w:lang w:bidi="ar-SA"/>
-              </w:rPr>
-            </w:pPr>
-            <w:r>
-              <w:rPr>
-                <w:rFonts w:ascii="Arial" w:hAnsi="Arial" w:cs="Arial"/>
-                <w:sz w:val="24"/>
-                <w:szCs w:val="24"/>
-                <w:lang w:bidi="ar-SA"/>
-              </w:rPr>
-              <w:t>Telescope-controlling application</w:t>
-            </w:r>
-            <w:r>
-              <w:rPr>
-                <w:rFonts w:ascii="Arial" w:hAnsi="Arial" w:cs="Arial"/>
-                <w:sz w:val="24"/>
-                <w:szCs w:val="24"/>
-                <w:lang w:bidi="ar-SA"/>
-              </w:rPr>
-              <w:t xml:space="preserve">: </w:t>
-            </w:r>
-            <w:r>
-              <w:rPr>
-                <w:rFonts w:ascii="Arial" w:hAnsi="Arial" w:cs="Arial"/>
-                <w:sz w:val="24"/>
-                <w:szCs w:val="24"/>
-                <w:lang w:bidi="ar-SA"/>
-              </w:rPr>
-              <w:t xml:space="preserve">Create unit tests </w:t>
-            </w:r>
-          </w:p>
-        </w:tc>
-        <w:tc>
-          <w:tcPr>
-            <w:tcW w:w="1350" w:type="dxa"/>
-            <w:vAlign w:val="center"/>
-          </w:tcPr>
-          <w:p>
-            <w:pPr>
-              <w:pStyle w:val="NoSpacing"/>
-              <w:jc w:val="center"/>
-            </w:pPr>
-            <w:r>
-              <w:t>10</w:t>
-            </w:r>
-          </w:p>
-        </w:tc>
-        <w:tc>
-          <w:tcPr>
-            <w:tcW w:w="1170" w:type="dxa"/>
-          </w:tcPr>
-          <w:p>
-            <w:pPr>
-              <w:pStyle w:val="NoSpacing"/>
-              <w:jc w:val="center"/>
-              <w:rPr>
-                <w:rFonts w:cs="Arial"/>
-              </w:rPr>
-            </w:pPr>
-          </w:p>
-        </w:tc>
-      </w:tr>
-      <w:tr>
-        <w:trPr>
-          <w:trHeight w:val="285"/>
-        </w:trPr>
-        <w:tc>
-          <w:tcPr>
-            <w:tcW w:w="7110" w:type="dxa"/>
-            <w:vAlign w:val="center"/>
-          </w:tcPr>
-          <w:p>
-            <w:pPr>
-              <w:autoSpaceDE w:val="0"/>
-              <w:autoSpaceDN w:val="0"/>
-              <w:adjustRightInd w:val="0"/>
-              <w:spacing w:after="0" w:line="240" w:lineRule="auto"/>
-              <w:rPr>
-                <w:rFonts w:ascii="Arial" w:hAnsi="Arial" w:cs="Arial"/>
-                <w:sz w:val="24"/>
-                <w:szCs w:val="24"/>
-                <w:lang w:bidi="ar-SA"/>
-              </w:rPr>
-            </w:pPr>
-            <w:r>
-              <w:rPr>
-                <w:rFonts w:ascii="Arial" w:hAnsi="Arial" w:cs="Arial"/>
-                <w:sz w:val="24"/>
-                <w:szCs w:val="24"/>
-                <w:lang w:bidi="ar-SA"/>
-              </w:rPr>
-              <w:t xml:space="preserve">Documentation: </w:t>
-            </w:r>
-            <w:r>
-              <w:rPr>
-                <w:rFonts w:ascii="Arial" w:hAnsi="Arial" w:cs="Arial"/>
-                <w:sz w:val="24"/>
-                <w:szCs w:val="24"/>
-                <w:lang w:bidi="ar-SA"/>
-              </w:rPr>
-              <w:t>Draft acceptance test</w:t>
-            </w:r>
-          </w:p>
-        </w:tc>
-        <w:tc>
-          <w:tcPr>
-            <w:tcW w:w="1350" w:type="dxa"/>
-            <w:vAlign w:val="center"/>
-          </w:tcPr>
-          <w:p>
-            <w:pPr>
-              <w:pStyle w:val="NoSpacing"/>
-              <w:jc w:val="center"/>
-            </w:pPr>
-            <w:r>
-              <w:t>4</w:t>
-            </w:r>
-          </w:p>
-        </w:tc>
-        <w:tc>
-          <w:tcPr>
-            <w:tcW w:w="1170" w:type="dxa"/>
-          </w:tcPr>
-          <w:p>
-            <w:pPr>
-              <w:pStyle w:val="NoSpacing"/>
-              <w:jc w:val="center"/>
-              <w:rPr>
-                <w:rFonts w:cs="Arial"/>
-              </w:rPr>
-            </w:pPr>
-          </w:p>
-        </w:tc>
-      </w:tr>
-      <w:tr>
-        <w:trPr>
-          <w:trHeight w:val="285"/>
-        </w:trPr>
-        <w:tc>
-          <w:tcPr>
-            <w:tcW w:w="7110" w:type="dxa"/>
-            <w:vAlign w:val="center"/>
-          </w:tcPr>
-          <w:p>
-            <w:pPr>
-              <w:autoSpaceDE w:val="0"/>
-              <w:autoSpaceDN w:val="0"/>
-              <w:adjustRightInd w:val="0"/>
-              <w:spacing w:after="0" w:line="240" w:lineRule="auto"/>
-              <w:rPr>
-                <w:rFonts w:ascii="Arial" w:hAnsi="Arial" w:cs="Arial"/>
-                <w:sz w:val="24"/>
-                <w:szCs w:val="24"/>
-                <w:lang w:bidi="ar-SA"/>
-              </w:rPr>
-            </w:pPr>
-            <w:r>
-              <w:rPr>
-                <w:rFonts w:ascii="Arial" w:hAnsi="Arial" w:cs="Arial"/>
-                <w:sz w:val="24"/>
-                <w:szCs w:val="24"/>
-                <w:lang w:bidi="ar-SA"/>
-              </w:rPr>
-              <w:t>Documentation: Create system sequence diagrams</w:t>
-            </w:r>
-          </w:p>
-        </w:tc>
-        <w:tc>
-          <w:tcPr>
-            <w:tcW w:w="1350" w:type="dxa"/>
-            <w:vAlign w:val="center"/>
-          </w:tcPr>
-          <w:p>
-            <w:pPr>
-              <w:pStyle w:val="NoSpacing"/>
-              <w:jc w:val="center"/>
-            </w:pPr>
-            <w:r>
-              <w:t>8</w:t>
-            </w:r>
-          </w:p>
-        </w:tc>
-        <w:tc>
-          <w:tcPr>
-            <w:tcW w:w="1170" w:type="dxa"/>
-          </w:tcPr>
-          <w:p>
-            <w:pPr>
-              <w:pStyle w:val="NoSpacing"/>
-              <w:jc w:val="center"/>
-              <w:rPr>
-                <w:rFonts w:cs="Arial"/>
-              </w:rPr>
-            </w:pPr>
-          </w:p>
-        </w:tc>
-      </w:tr>
-      <w:tr>
-        <w:trPr>
-          <w:trHeight w:val="285"/>
-        </w:trPr>
-        <w:tc>
-          <w:tcPr>
-            <w:tcW w:w="7110" w:type="dxa"/>
-            <w:vAlign w:val="center"/>
-          </w:tcPr>
-          <w:p>
-            <w:pPr>
-              <w:autoSpaceDE w:val="0"/>
-              <w:autoSpaceDN w:val="0"/>
-              <w:adjustRightInd w:val="0"/>
-              <w:spacing w:after="0" w:line="240" w:lineRule="auto"/>
-              <w:rPr>
-                <w:rFonts w:ascii="Arial" w:hAnsi="Arial" w:cs="Arial"/>
-                <w:sz w:val="24"/>
-                <w:szCs w:val="24"/>
-                <w:lang w:bidi="ar-SA"/>
-              </w:rPr>
-            </w:pPr>
-            <w:r>
-              <w:rPr>
-                <w:rFonts w:ascii="Arial" w:hAnsi="Arial" w:cs="Arial"/>
-                <w:sz w:val="24"/>
-                <w:szCs w:val="24"/>
-                <w:lang w:bidi="ar-SA"/>
-              </w:rPr>
-              <w:t>Documentation: Create activity diagrams</w:t>
-            </w:r>
-          </w:p>
-        </w:tc>
-        <w:tc>
-          <w:tcPr>
-            <w:tcW w:w="1350" w:type="dxa"/>
-            <w:vAlign w:val="center"/>
-          </w:tcPr>
-          <w:p>
-            <w:pPr>
-              <w:pStyle w:val="NoSpacing"/>
-              <w:jc w:val="center"/>
-            </w:pPr>
-            <w:r>
-              <w:t>10</w:t>
-            </w:r>
-          </w:p>
-        </w:tc>
-        <w:tc>
-          <w:tcPr>
-            <w:tcW w:w="1170" w:type="dxa"/>
-          </w:tcPr>
-          <w:p>
-            <w:pPr>
-              <w:pStyle w:val="NoSpacing"/>
-              <w:jc w:val="center"/>
-              <w:rPr>
-                <w:rFonts w:cs="Arial"/>
-              </w:rPr>
-            </w:pPr>
-          </w:p>
-        </w:tc>
-      </w:tr>
-      <w:tr>
-        <w:trPr>
-          <w:trHeight w:val="285"/>
-        </w:trPr>
-        <w:tc>
-          <w:tcPr>
-            <w:tcW w:w="7110" w:type="dxa"/>
-            <w:vAlign w:val="center"/>
-          </w:tcPr>
-          <w:p>
-            <w:pPr>
-              <w:autoSpaceDE w:val="0"/>
-              <w:autoSpaceDN w:val="0"/>
-              <w:adjustRightInd w:val="0"/>
-              <w:spacing w:after="0" w:line="240" w:lineRule="auto"/>
-              <w:rPr>
-                <w:rFonts w:ascii="Arial" w:hAnsi="Arial" w:cs="Arial"/>
-                <w:sz w:val="24"/>
-                <w:szCs w:val="24"/>
-                <w:lang w:bidi="ar-SA"/>
-              </w:rPr>
-            </w:pPr>
-            <w:r>
-              <w:rPr>
-                <w:rFonts w:ascii="Arial" w:hAnsi="Arial" w:cs="Arial"/>
-                <w:sz w:val="24"/>
-                <w:szCs w:val="24"/>
-                <w:lang w:bidi="ar-SA"/>
-              </w:rPr>
-              <w:t>Documentation: Create state diagrams</w:t>
-            </w:r>
-          </w:p>
-        </w:tc>
-        <w:tc>
-          <w:tcPr>
-            <w:tcW w:w="1350" w:type="dxa"/>
-            <w:vAlign w:val="center"/>
-          </w:tcPr>
-          <w:p>
-            <w:pPr>
-              <w:pStyle w:val="NoSpacing"/>
-              <w:jc w:val="center"/>
-            </w:pPr>
-            <w:r>
-              <w:t>10</w:t>
-            </w:r>
-          </w:p>
-        </w:tc>
-        <w:tc>
-          <w:tcPr>
-            <w:tcW w:w="1170" w:type="dxa"/>
-          </w:tcPr>
-          <w:p>
-            <w:pPr>
-              <w:pStyle w:val="NoSpacing"/>
-              <w:jc w:val="center"/>
-              <w:rPr>
-                <w:rFonts w:cs="Arial"/>
-              </w:rPr>
-            </w:pPr>
-          </w:p>
-        </w:tc>
-      </w:tr>
-      <w:tr>
-        <w:trPr>
-          <w:trHeight w:val="285"/>
-        </w:trPr>
-        <w:tc>
-          <w:tcPr>
-            <w:tcW w:w="7110" w:type="dxa"/>
+            <w:tcBorders>
+              <w:bottom w:val="single" w:sz="2" w:space="0" w:color="auto"/>
+            </w:tcBorders>
             <w:vAlign w:val="center"/>
           </w:tcPr>
           <w:p>
@@ -24783,7 +24508,6 @@
               <w:rPr>
                 <w:lang w:bidi="ar-SA"/>
               </w:rPr>
-              <w:lastRenderedPageBreak/>
               <w:t>Total:</w:t>
             </w:r>
           </w:p>
@@ -24830,7 +24554,7 @@
                 <w:rFonts w:cs="Arial"/>
                 <w:noProof/>
               </w:rPr>
-              <w:t>177</w:t>
+              <w:t>105</w:t>
             </w:r>
             <w:r>
               <w:rPr>
@@ -24856,7 +24580,6 @@
               <w:jc w:val="center"/>
               <w:rPr>
                 <w:rFonts w:cs="Arial"/>
-                <w:b/>
               </w:rPr>
             </w:pPr>
           </w:p>
@@ -24900,7 +24623,10 @@
         <w:t xml:space="preserve">. </w:t>
       </w:r>
       <w:r>
-        <w:t>18</w:t>
+        <w:t>1</w:t>
+      </w:r>
+      <w:r>
+        <w:t>1</w:t>
       </w:r>
       <w:r>
         <w:rPr>
@@ -24910,6 +24636,39 @@
       </w:r>
       <w:r>
         <w:t>, 2010</w:t>
+      </w:r>
+    </w:p>
+    <w:p>
+      <w:pPr>
+        <w:pStyle w:val="NoSpacing"/>
+      </w:pPr>
+    </w:p>
+    <w:p>
+      <w:pPr>
+        <w:pStyle w:val="Heading4"/>
+        <w:rPr>
+          <w:i w:val="0"/>
+        </w:rPr>
+      </w:pPr>
+      <w:r>
+        <w:rPr>
+          <w:i w:val="0"/>
+        </w:rPr>
+        <w:t xml:space="preserve">Web Application </w:t>
+      </w:r>
+      <w:r>
+        <w:rPr>
+          <w:i w:val="0"/>
+        </w:rPr>
+        <w:t>Metrics:</w:t>
+      </w:r>
+    </w:p>
+    <w:p>
+      <w:pPr>
+        <w:pStyle w:val="NoSpacing"/>
+      </w:pPr>
+      <w:r>
+        <w:t>Unit Testing:</w:t>
       </w:r>
     </w:p>
     <w:p>
@@ -24921,16 +24680,180 @@
         </w:numPr>
       </w:pPr>
       <w:r>
-        <w:t>Complete mail notification: Mar. 3</w:t>
-      </w:r>
-      <w:r>
+        <w:t>Unit tests: 3</w:t>
+      </w:r>
+    </w:p>
+    <w:p>
+      <w:pPr>
+        <w:pStyle w:val="NoSpacing"/>
+        <w:numPr>
+          <w:ilvl w:val="0"/>
+          <w:numId w:val="12"/>
+        </w:numPr>
+      </w:pPr>
+      <w:r>
+        <w:t xml:space="preserve">Test cases: </w:t>
+      </w:r>
+      <w:r>
+        <w:t>16</w:t>
+      </w:r>
+    </w:p>
+    <w:p>
+      <w:pPr>
+        <w:pStyle w:val="NoSpacing"/>
+        <w:numPr>
+          <w:ilvl w:val="0"/>
+          <w:numId w:val="12"/>
+        </w:numPr>
+      </w:pPr>
+      <w:r>
+        <w:t>Assertions: 28</w:t>
+      </w:r>
+    </w:p>
+    <w:p>
+      <w:pPr>
+        <w:pStyle w:val="NoSpacing"/>
+      </w:pPr>
+    </w:p>
+    <w:p>
+      <w:pPr>
+        <w:pStyle w:val="NoSpacing"/>
+      </w:pPr>
+      <w:r>
+        <w:t>Implementation:</w:t>
+      </w:r>
+    </w:p>
+    <w:p>
+      <w:pPr>
+        <w:pStyle w:val="NoSpacing"/>
+        <w:numPr>
+          <w:ilvl w:val="0"/>
+          <w:numId w:val="12"/>
+        </w:numPr>
+      </w:pPr>
+      <w:r>
+        <w:t>Views:  38 (including partials)</w:t>
+      </w:r>
+    </w:p>
+    <w:p>
+      <w:pPr>
+        <w:pStyle w:val="NoSpacing"/>
+        <w:numPr>
+          <w:ilvl w:val="0"/>
+          <w:numId w:val="12"/>
+        </w:numPr>
+      </w:pPr>
+      <w:r>
+        <w:t>Models: 5</w:t>
+      </w:r>
+    </w:p>
+    <w:p>
+      <w:pPr>
+        <w:pStyle w:val="NoSpacing"/>
+        <w:numPr>
+          <w:ilvl w:val="0"/>
+          <w:numId w:val="12"/>
+        </w:numPr>
+      </w:pPr>
+      <w:r>
+        <w:t>Controllers: 8</w:t>
+      </w:r>
+    </w:p>
+    <w:p>
+      <w:pPr>
+        <w:pStyle w:val="NoSpacing"/>
+        <w:ind w:left="1080"/>
+      </w:pPr>
+    </w:p>
+    <w:p>
+      <w:pPr>
+        <w:pStyle w:val="Heading4"/>
+        <w:spacing w:before="0"/>
         <w:rPr>
-          <w:vertAlign w:val="superscript"/>
+          <w:i w:val="0"/>
         </w:rPr>
-        <w:t>rd</w:t>
-      </w:r>
-      <w:r>
-        <w:t>, 2010</w:t>
+      </w:pPr>
+      <w:r>
+        <w:rPr>
+          <w:i w:val="0"/>
+        </w:rPr>
+        <w:t>Analysis</w:t>
+      </w:r>
+      <w:r>
+        <w:rPr>
+          <w:i w:val="0"/>
+        </w:rPr>
+        <w:t>:</w:t>
+      </w:r>
+    </w:p>
+    <w:p>
+      <w:pPr>
+        <w:pStyle w:val="NoSpacing"/>
+      </w:pPr>
+      <w:r>
+        <w:t>Originally, this iteration was planned to deal with the issue of image capturing. This had to be postponed until next iteration as we had delays with receiving the equipment necessary to start this task (such as acquiring a digital camera).</w:t>
+      </w:r>
+    </w:p>
+    <w:p>
+      <w:pPr>
+        <w:pStyle w:val="NoSpacing"/>
+      </w:pPr>
+    </w:p>
+    <w:p>
+      <w:pPr>
+        <w:pStyle w:val="NoSpacing"/>
+      </w:pPr>
+      <w:r>
+        <w:t xml:space="preserve">Also, some implementation needed to be carried over from last iteration that was left undone. An example is the validations dealing with celestial objects and to finish integrating the celestial library functionality (as the </w:t>
+      </w:r>
+      <w:r>
+        <w:rPr>
+          <w:rFonts w:ascii="Courier New" w:hAnsi="Courier New" w:cs="Courier New"/>
+        </w:rPr>
+        <w:t>Schedule</w:t>
+      </w:r>
+      <w:r>
+        <w:rPr>
+          <w:rFonts w:ascii="Courier New" w:hAnsi="Courier New" w:cs="Courier New"/>
+        </w:rPr>
+        <w:t>s</w:t>
+      </w:r>
+      <w:r>
+        <w:t xml:space="preserve"> table’s trigger needed to be adjusted and a new batch file created).</w:t>
+      </w:r>
+    </w:p>
+    <w:p>
+      <w:pPr>
+        <w:pStyle w:val="NoSpacing"/>
+      </w:pPr>
+    </w:p>
+    <w:p>
+      <w:pPr>
+        <w:pStyle w:val="NoSpacing"/>
+      </w:pPr>
+      <w:r>
+        <w:t>Furthermore, some relatively trivial tasks such as refactoring and updating of online help and documentation proved to take up more time than anticipated.</w:t>
+      </w:r>
+      <w:r>
+        <w:t xml:space="preserve"> It wasn’t a result of technical issues but because of communication issues.</w:t>
+      </w:r>
+      <w:r>
+        <w:t xml:space="preserve"> Time was also spent </w:t>
+      </w:r>
+      <w:r>
+        <w:t xml:space="preserve">fruitlessly </w:t>
+      </w:r>
+      <w:r>
+        <w:t>trying to rectify errors with the web application’s test environment which won’t be correctly generated from the schema file which is generated from the migration files. This error is still to be resolved</w:t>
+      </w:r>
+      <w:r>
+        <w:t xml:space="preserve"> but only affects the running of unit tests</w:t>
+      </w:r>
+      <w:r>
+        <w:t>.</w:t>
+      </w:r>
+      <w:r>
+        <w:t xml:space="preserve"> </w:t>
       </w:r>
     </w:p>
     <w:p>
@@ -24985,7 +24908,14 @@
           <w:rFonts w:cs="Arial"/>
           <w:szCs w:val="24"/>
         </w:rPr>
-        <w:t>Image Recognition</w:t>
+        <w:t xml:space="preserve">Image </w:t>
+      </w:r>
+      <w:r>
+        <w:rPr>
+          <w:rFonts w:cs="Arial"/>
+          <w:szCs w:val="24"/>
+        </w:rPr>
+        <w:t>Capturing</w:t>
       </w:r>
     </w:p>
     <w:p>
@@ -25031,7 +24961,7 @@
         </w:numPr>
       </w:pPr>
       <w:r>
-        <w:t>Ability for manual positioning of the telescope; users may remotely control the telescope from the web site by slewing the telescope north, south, east, or west.</w:t>
+        <w:t>Add image copying from the telescope server to the web server.</w:t>
       </w:r>
     </w:p>
     <w:p>
@@ -25039,6 +24969,9 @@
         <w:pStyle w:val="NoSpacing"/>
         <w:ind w:left="1080"/>
       </w:pPr>
+      <w:r>
+        <w:t xml:space="preserve"> </w:t>
+      </w:r>
     </w:p>
     <w:p>
       <w:pPr>
@@ -25057,7 +24990,10 @@
         </w:numPr>
       </w:pPr>
       <w:r>
-        <w:t xml:space="preserve">Image processing: image recognition needs to be realized. New objects are found by comparing composite images to previous images or that of those in libraries. </w:t>
+        <w:t>Image capturing: the application now is able to control the camera and able to take images.</w:t>
+      </w:r>
+      <w:r>
+        <w:t xml:space="preserve"> </w:t>
       </w:r>
     </w:p>
     <w:p>
@@ -25069,14 +25005,23 @@
         </w:numPr>
       </w:pPr>
       <w:r>
-        <w:t>Take images and send it to the web system in real time.</w:t>
+        <w:t>Image capturing: solution must be generalized and must work on both the Canon 30D we received from the college and also the Sony A900 that the customer uses.</w:t>
       </w:r>
     </w:p>
     <w:p>
       <w:pPr>
         <w:pStyle w:val="NoSpacing"/>
-        <w:ind w:left="720"/>
-      </w:pPr>
+        <w:numPr>
+          <w:ilvl w:val="0"/>
+          <w:numId w:val="12"/>
+        </w:numPr>
+      </w:pPr>
+      <w:r>
+        <w:t>Image processing: once the many images have been taken, a composite image is assembled.</w:t>
+      </w:r>
+      <w:r>
+        <w:t xml:space="preserve"> </w:t>
+      </w:r>
     </w:p>
     <w:p>
       <w:pPr>
@@ -25202,34 +25147,25 @@
           </w:tcPr>
           <w:p>
             <w:pPr>
-              <w:pStyle w:val="NoSpacing"/>
-              <w:rPr>
-                <w:lang w:bidi="ar-SA"/>
-              </w:rPr>
-            </w:pPr>
-            <w:r>
-              <w:rPr>
-                <w:rFonts w:cs="Arial"/>
-                <w:szCs w:val="24"/>
-                <w:lang w:bidi="ar-SA"/>
-              </w:rPr>
-              <w:t>Documentation</w:t>
-            </w:r>
-            <w:r>
-              <w:rPr>
-                <w:rFonts w:cs="Arial"/>
-                <w:szCs w:val="24"/>
-                <w:lang w:bidi="ar-SA"/>
-              </w:rPr>
-              <w:t>: Documentation</w:t>
-            </w:r>
-            <w:r>
-              <w:rPr>
-                <w:rFonts w:cs="Arial"/>
-                <w:szCs w:val="24"/>
-                <w:lang w:bidi="ar-SA"/>
-              </w:rPr>
-              <w:t xml:space="preserve"> updates</w:t>
+              <w:autoSpaceDE w:val="0"/>
+              <w:autoSpaceDN w:val="0"/>
+              <w:adjustRightInd w:val="0"/>
+              <w:spacing w:after="0" w:line="240" w:lineRule="auto"/>
+              <w:rPr>
+                <w:rFonts w:ascii="Arial" w:hAnsi="Arial" w:cs="Arial"/>
+                <w:sz w:val="24"/>
+                <w:szCs w:val="24"/>
+                <w:lang w:bidi="ar-SA"/>
+              </w:rPr>
+            </w:pPr>
+            <w:r>
+              <w:rPr>
+                <w:rFonts w:ascii="Arial" w:hAnsi="Arial" w:cs="Arial"/>
+                <w:sz w:val="24"/>
+                <w:szCs w:val="24"/>
+                <w:lang w:bidi="ar-SA"/>
+              </w:rPr>
+              <w:t>Documentation: Documentation updates</w:t>
             </w:r>
           </w:p>
         </w:tc>
@@ -25242,14 +25178,8 @@
             <w:pPr>
               <w:pStyle w:val="NoSpacing"/>
               <w:jc w:val="center"/>
-              <w:rPr>
-                <w:rFonts w:cs="Arial"/>
-              </w:rPr>
-            </w:pPr>
-            <w:r>
-              <w:rPr>
-                <w:rFonts w:cs="Arial"/>
-              </w:rPr>
+            </w:pPr>
+            <w:r>
               <w:t>16</w:t>
             </w:r>
           </w:p>
@@ -25280,22 +25210,25 @@
           </w:tcPr>
           <w:p>
             <w:pPr>
-              <w:pStyle w:val="NoSpacing"/>
-              <w:rPr>
-                <w:lang w:bidi="ar-SA"/>
-              </w:rPr>
-            </w:pPr>
-            <w:r>
-              <w:rPr>
-                <w:lang w:bidi="ar-SA"/>
-              </w:rPr>
-              <w:t xml:space="preserve">Web system: </w:t>
-            </w:r>
-            <w:r>
-              <w:rPr>
-                <w:lang w:bidi="ar-SA"/>
-              </w:rPr>
-              <w:t>Implement manual telescope positioning</w:t>
+              <w:autoSpaceDE w:val="0"/>
+              <w:autoSpaceDN w:val="0"/>
+              <w:adjustRightInd w:val="0"/>
+              <w:spacing w:after="0" w:line="240" w:lineRule="auto"/>
+              <w:rPr>
+                <w:rFonts w:ascii="Arial" w:hAnsi="Arial" w:cs="Arial"/>
+                <w:sz w:val="24"/>
+                <w:szCs w:val="24"/>
+                <w:lang w:bidi="ar-SA"/>
+              </w:rPr>
+            </w:pPr>
+            <w:r>
+              <w:rPr>
+                <w:rFonts w:ascii="Arial" w:hAnsi="Arial" w:cs="Arial"/>
+                <w:sz w:val="24"/>
+                <w:szCs w:val="24"/>
+                <w:lang w:bidi="ar-SA"/>
+              </w:rPr>
+              <w:t>Web system: Form improvements (on mobile devices)</w:t>
             </w:r>
           </w:p>
         </w:tc>
@@ -25308,15 +25241,9 @@
             <w:pPr>
               <w:pStyle w:val="NoSpacing"/>
               <w:jc w:val="center"/>
-              <w:rPr>
-                <w:rFonts w:cs="Arial"/>
-              </w:rPr>
-            </w:pPr>
-            <w:r>
-              <w:rPr>
-                <w:rFonts w:cs="Arial"/>
-              </w:rPr>
-              <w:t>30</w:t>
+            </w:pPr>
+            <w:r>
+              <w:t>8</w:t>
             </w:r>
           </w:p>
         </w:tc>
@@ -25342,29 +25269,47 @@
         <w:tc>
           <w:tcPr>
             <w:tcW w:w="7110" w:type="dxa"/>
-            <w:tcBorders>
-              <w:bottom w:val="single" w:sz="2" w:space="0" w:color="auto"/>
-            </w:tcBorders>
-            <w:vAlign w:val="center"/>
-          </w:tcPr>
-          <w:p>
-            <w:pPr>
-              <w:pStyle w:val="NoSpacing"/>
-              <w:rPr>
-                <w:lang w:bidi="ar-SA"/>
-              </w:rPr>
-            </w:pPr>
-            <w:r>
-              <w:rPr>
+            <w:vAlign w:val="center"/>
+          </w:tcPr>
+          <w:p>
+            <w:pPr>
+              <w:autoSpaceDE w:val="0"/>
+              <w:autoSpaceDN w:val="0"/>
+              <w:adjustRightInd w:val="0"/>
+              <w:spacing w:after="0" w:line="240" w:lineRule="auto"/>
+              <w:rPr>
+                <w:rFonts w:ascii="Arial" w:hAnsi="Arial" w:cs="Arial"/>
+                <w:sz w:val="24"/>
+                <w:szCs w:val="24"/>
+                <w:lang w:bidi="ar-SA"/>
+              </w:rPr>
+            </w:pPr>
+            <w:r>
+              <w:rPr>
+                <w:rFonts w:ascii="Arial" w:hAnsi="Arial" w:cs="Arial"/>
+                <w:sz w:val="24"/>
+                <w:szCs w:val="24"/>
                 <w:lang w:bidi="ar-SA"/>
               </w:rPr>
               <w:t xml:space="preserve">Web system: </w:t>
             </w:r>
             <w:r>
               <w:rPr>
-                <w:lang w:bidi="ar-SA"/>
-              </w:rPr>
-              <w:t xml:space="preserve">Implement ability for streaming images live </w:t>
+                <w:rFonts w:ascii="Arial" w:hAnsi="Arial" w:cs="Arial"/>
+                <w:sz w:val="24"/>
+                <w:szCs w:val="24"/>
+                <w:lang w:bidi="ar-SA"/>
+              </w:rPr>
+              <w:t>Create</w:t>
+            </w:r>
+            <w:r>
+              <w:rPr>
+                <w:rFonts w:ascii="Arial" w:hAnsi="Arial" w:cs="Arial"/>
+                <w:sz w:val="24"/>
+                <w:szCs w:val="24"/>
+                <w:lang w:bidi="ar-SA"/>
+              </w:rPr>
+              <w:t xml:space="preserve"> rake task for image copying</w:t>
             </w:r>
           </w:p>
         </w:tc>
@@ -25377,15 +25322,9 @@
             <w:pPr>
               <w:pStyle w:val="NoSpacing"/>
               <w:jc w:val="center"/>
-              <w:rPr>
-                <w:rFonts w:cs="Arial"/>
-              </w:rPr>
-            </w:pPr>
-            <w:r>
-              <w:rPr>
-                <w:rFonts w:cs="Arial"/>
-              </w:rPr>
-              <w:t>35</w:t>
+            </w:pPr>
+            <w:r>
+              <w:t>25</w:t>
             </w:r>
           </w:p>
         </w:tc>
@@ -25411,23 +25350,38 @@
         <w:tc>
           <w:tcPr>
             <w:tcW w:w="7110" w:type="dxa"/>
-            <w:tcBorders>
-              <w:bottom w:val="single" w:sz="2" w:space="0" w:color="auto"/>
-            </w:tcBorders>
-            <w:vAlign w:val="center"/>
-          </w:tcPr>
-          <w:p>
-            <w:pPr>
-              <w:pStyle w:val="NoSpacing"/>
-              <w:rPr>
-                <w:lang w:bidi="ar-SA"/>
-              </w:rPr>
-            </w:pPr>
-            <w:r>
-              <w:rPr>
-                <w:lang w:bidi="ar-SA"/>
-              </w:rPr>
-              <w:t>Telescope-controlling application: Research image processing options and components</w:t>
+            <w:vAlign w:val="center"/>
+          </w:tcPr>
+          <w:p>
+            <w:pPr>
+              <w:autoSpaceDE w:val="0"/>
+              <w:autoSpaceDN w:val="0"/>
+              <w:adjustRightInd w:val="0"/>
+              <w:spacing w:after="0" w:line="240" w:lineRule="auto"/>
+              <w:rPr>
+                <w:rFonts w:ascii="Arial" w:hAnsi="Arial" w:cs="Arial"/>
+                <w:sz w:val="24"/>
+                <w:szCs w:val="24"/>
+                <w:lang w:bidi="ar-SA"/>
+              </w:rPr>
+            </w:pPr>
+            <w:r>
+              <w:rPr>
+                <w:rFonts w:ascii="Arial" w:hAnsi="Arial" w:cs="Arial"/>
+                <w:sz w:val="24"/>
+                <w:szCs w:val="24"/>
+                <w:lang w:bidi="ar-SA"/>
+              </w:rPr>
+              <w:t xml:space="preserve">Web system: </w:t>
+            </w:r>
+            <w:r>
+              <w:rPr>
+                <w:rFonts w:ascii="Arial" w:hAnsi="Arial" w:cs="Arial"/>
+                <w:sz w:val="24"/>
+                <w:szCs w:val="24"/>
+                <w:lang w:bidi="ar-SA"/>
+              </w:rPr>
+              <w:t>Integrate camera values to camera calls</w:t>
             </w:r>
           </w:p>
         </w:tc>
@@ -25440,15 +25394,9 @@
             <w:pPr>
               <w:pStyle w:val="NoSpacing"/>
               <w:jc w:val="center"/>
-              <w:rPr>
-                <w:rFonts w:cs="Arial"/>
-              </w:rPr>
-            </w:pPr>
-            <w:r>
-              <w:rPr>
-                <w:rFonts w:cs="Arial"/>
-              </w:rPr>
-              <w:t>12</w:t>
+            </w:pPr>
+            <w:r>
+              <w:t>6</w:t>
             </w:r>
           </w:p>
         </w:tc>
@@ -25474,23 +25422,29 @@
         <w:tc>
           <w:tcPr>
             <w:tcW w:w="7110" w:type="dxa"/>
-            <w:tcBorders>
-              <w:bottom w:val="single" w:sz="2" w:space="0" w:color="auto"/>
-            </w:tcBorders>
-            <w:vAlign w:val="center"/>
-          </w:tcPr>
-          <w:p>
-            <w:pPr>
-              <w:pStyle w:val="NoSpacing"/>
-              <w:rPr>
-                <w:lang w:bidi="ar-SA"/>
-              </w:rPr>
-            </w:pPr>
-            <w:r>
-              <w:rPr>
-                <w:lang w:bidi="ar-SA"/>
-              </w:rPr>
-              <w:t>Telescope-controlling application: Implement functionality for image recognition</w:t>
+            <w:vAlign w:val="center"/>
+          </w:tcPr>
+          <w:p>
+            <w:pPr>
+              <w:autoSpaceDE w:val="0"/>
+              <w:autoSpaceDN w:val="0"/>
+              <w:adjustRightInd w:val="0"/>
+              <w:spacing w:after="0" w:line="240" w:lineRule="auto"/>
+              <w:rPr>
+                <w:rFonts w:ascii="Arial" w:hAnsi="Arial" w:cs="Arial"/>
+                <w:sz w:val="24"/>
+                <w:szCs w:val="24"/>
+                <w:lang w:bidi="ar-SA"/>
+              </w:rPr>
+            </w:pPr>
+            <w:r>
+              <w:rPr>
+                <w:rFonts w:ascii="Arial" w:hAnsi="Arial" w:cs="Arial"/>
+                <w:sz w:val="24"/>
+                <w:szCs w:val="24"/>
+                <w:lang w:bidi="ar-SA"/>
+              </w:rPr>
+              <w:t>Web system: Fix bug with testing environment</w:t>
             </w:r>
           </w:p>
         </w:tc>
@@ -25503,15 +25457,9 @@
             <w:pPr>
               <w:pStyle w:val="NoSpacing"/>
               <w:jc w:val="center"/>
-              <w:rPr>
-                <w:rFonts w:cs="Arial"/>
-              </w:rPr>
-            </w:pPr>
-            <w:r>
-              <w:rPr>
-                <w:rFonts w:cs="Arial"/>
-              </w:rPr>
-              <w:t>24</w:t>
+            </w:pPr>
+            <w:r>
+              <w:t>10</w:t>
             </w:r>
           </w:p>
         </w:tc>
@@ -25537,23 +25485,38 @@
         <w:tc>
           <w:tcPr>
             <w:tcW w:w="7110" w:type="dxa"/>
-            <w:tcBorders>
-              <w:bottom w:val="single" w:sz="2" w:space="0" w:color="auto"/>
-            </w:tcBorders>
-            <w:vAlign w:val="center"/>
-          </w:tcPr>
-          <w:p>
-            <w:pPr>
-              <w:pStyle w:val="NoSpacing"/>
-              <w:rPr>
-                <w:lang w:bidi="ar-SA"/>
-              </w:rPr>
-            </w:pPr>
-            <w:r>
-              <w:rPr>
-                <w:lang w:bidi="ar-SA"/>
-              </w:rPr>
-              <w:t>Telescope-controlling application: Integrate image recognition program to application</w:t>
+            <w:vAlign w:val="center"/>
+          </w:tcPr>
+          <w:p>
+            <w:pPr>
+              <w:autoSpaceDE w:val="0"/>
+              <w:autoSpaceDN w:val="0"/>
+              <w:adjustRightInd w:val="0"/>
+              <w:spacing w:after="0" w:line="240" w:lineRule="auto"/>
+              <w:rPr>
+                <w:rFonts w:ascii="Arial" w:hAnsi="Arial" w:cs="Arial"/>
+                <w:sz w:val="24"/>
+                <w:szCs w:val="24"/>
+                <w:lang w:bidi="ar-SA"/>
+              </w:rPr>
+            </w:pPr>
+            <w:r>
+              <w:rPr>
+                <w:rFonts w:ascii="Arial" w:hAnsi="Arial" w:cs="Arial"/>
+                <w:sz w:val="24"/>
+                <w:szCs w:val="24"/>
+                <w:lang w:bidi="ar-SA"/>
+              </w:rPr>
+              <w:t xml:space="preserve">Telescope-controlling application: </w:t>
+            </w:r>
+            <w:r>
+              <w:rPr>
+                <w:rFonts w:ascii="Arial" w:hAnsi="Arial" w:cs="Arial"/>
+                <w:sz w:val="24"/>
+                <w:szCs w:val="24"/>
+                <w:lang w:bidi="ar-SA"/>
+              </w:rPr>
+              <w:t>Create program to handle image taking with specific parameters</w:t>
             </w:r>
           </w:p>
         </w:tc>
@@ -25566,15 +25529,9 @@
             <w:pPr>
               <w:pStyle w:val="NoSpacing"/>
               <w:jc w:val="center"/>
-              <w:rPr>
-                <w:rFonts w:cs="Arial"/>
-              </w:rPr>
-            </w:pPr>
-            <w:r>
-              <w:rPr>
-                <w:rFonts w:cs="Arial"/>
-              </w:rPr>
-              <w:t>6</w:t>
+            </w:pPr>
+            <w:r>
+              <w:t>18</w:t>
             </w:r>
           </w:p>
         </w:tc>
@@ -25600,23 +25557,29 @@
         <w:tc>
           <w:tcPr>
             <w:tcW w:w="7110" w:type="dxa"/>
-            <w:tcBorders>
-              <w:bottom w:val="single" w:sz="2" w:space="0" w:color="auto"/>
-            </w:tcBorders>
-            <w:vAlign w:val="center"/>
-          </w:tcPr>
-          <w:p>
-            <w:pPr>
-              <w:pStyle w:val="NoSpacing"/>
-              <w:rPr>
-                <w:lang w:bidi="ar-SA"/>
-              </w:rPr>
-            </w:pPr>
-            <w:r>
-              <w:rPr>
-                <w:lang w:bidi="ar-SA"/>
-              </w:rPr>
-              <w:t>Database: Create scheduled email job which will email operators when new objects are found</w:t>
+            <w:vAlign w:val="center"/>
+          </w:tcPr>
+          <w:p>
+            <w:pPr>
+              <w:autoSpaceDE w:val="0"/>
+              <w:autoSpaceDN w:val="0"/>
+              <w:adjustRightInd w:val="0"/>
+              <w:spacing w:after="0" w:line="240" w:lineRule="auto"/>
+              <w:rPr>
+                <w:rFonts w:ascii="Arial" w:hAnsi="Arial" w:cs="Arial"/>
+                <w:sz w:val="24"/>
+                <w:szCs w:val="24"/>
+                <w:lang w:bidi="ar-SA"/>
+              </w:rPr>
+            </w:pPr>
+            <w:r>
+              <w:rPr>
+                <w:rFonts w:ascii="Arial" w:hAnsi="Arial" w:cs="Arial"/>
+                <w:sz w:val="24"/>
+                <w:szCs w:val="24"/>
+                <w:lang w:bidi="ar-SA"/>
+              </w:rPr>
+              <w:t>Telescope-controlling application: Integrate camera</w:t>
             </w:r>
           </w:p>
         </w:tc>
@@ -25629,15 +25592,150 @@
             <w:pPr>
               <w:pStyle w:val="NoSpacing"/>
               <w:jc w:val="center"/>
-              <w:rPr>
-                <w:rFonts w:cs="Arial"/>
-              </w:rPr>
-            </w:pPr>
-            <w:r>
-              <w:rPr>
-                <w:rFonts w:cs="Arial"/>
-              </w:rPr>
-              <w:t>8</w:t>
+            </w:pPr>
+            <w:r>
+              <w:t>2</w:t>
+            </w:r>
+          </w:p>
+        </w:tc>
+        <w:tc>
+          <w:tcPr>
+            <w:tcW w:w="1170" w:type="dxa"/>
+          </w:tcPr>
+          <w:p>
+            <w:pPr>
+              <w:pStyle w:val="NoSpacing"/>
+              <w:jc w:val="center"/>
+              <w:rPr>
+                <w:rFonts w:cs="Arial"/>
+              </w:rPr>
+            </w:pPr>
+          </w:p>
+        </w:tc>
+      </w:tr>
+      <w:tr>
+        <w:trPr>
+          <w:trHeight w:val="285"/>
+        </w:trPr>
+        <w:tc>
+          <w:tcPr>
+            <w:tcW w:w="7110" w:type="dxa"/>
+            <w:vAlign w:val="center"/>
+          </w:tcPr>
+          <w:p>
+            <w:pPr>
+              <w:pStyle w:val="NoSpacing"/>
+              <w:rPr>
+                <w:lang w:bidi="ar-SA"/>
+              </w:rPr>
+            </w:pPr>
+            <w:r>
+              <w:rPr>
+                <w:lang w:bidi="ar-SA"/>
+              </w:rPr>
+              <w:t>Telescope-controlling application: Implement functionality for compiling composite images</w:t>
+            </w:r>
+          </w:p>
+        </w:tc>
+        <w:tc>
+          <w:tcPr>
+            <w:tcW w:w="1350" w:type="dxa"/>
+            <w:vAlign w:val="center"/>
+          </w:tcPr>
+          <w:p>
+            <w:pPr>
+              <w:pStyle w:val="NoSpacing"/>
+              <w:jc w:val="center"/>
+              <w:rPr>
+                <w:rFonts w:cs="Arial"/>
+              </w:rPr>
+            </w:pPr>
+            <w:r>
+              <w:rPr>
+                <w:rFonts w:cs="Arial"/>
+              </w:rPr>
+              <w:t>18</w:t>
+            </w:r>
+          </w:p>
+        </w:tc>
+        <w:tc>
+          <w:tcPr>
+            <w:tcW w:w="1170" w:type="dxa"/>
+          </w:tcPr>
+          <w:p>
+            <w:pPr>
+              <w:pStyle w:val="NoSpacing"/>
+              <w:jc w:val="center"/>
+              <w:rPr>
+                <w:rFonts w:cs="Arial"/>
+              </w:rPr>
+            </w:pPr>
+          </w:p>
+        </w:tc>
+      </w:tr>
+      <w:tr>
+        <w:trPr>
+          <w:trHeight w:val="285"/>
+        </w:trPr>
+        <w:tc>
+          <w:tcPr>
+            <w:tcW w:w="7110" w:type="dxa"/>
+            <w:vAlign w:val="center"/>
+          </w:tcPr>
+          <w:p>
+            <w:pPr>
+              <w:autoSpaceDE w:val="0"/>
+              <w:autoSpaceDN w:val="0"/>
+              <w:adjustRightInd w:val="0"/>
+              <w:spacing w:after="0" w:line="240" w:lineRule="auto"/>
+              <w:rPr>
+                <w:rFonts w:ascii="Arial" w:hAnsi="Arial" w:cs="Arial"/>
+                <w:sz w:val="24"/>
+                <w:szCs w:val="24"/>
+                <w:lang w:bidi="ar-SA"/>
+              </w:rPr>
+            </w:pPr>
+            <w:r>
+              <w:rPr>
+                <w:rFonts w:ascii="Arial" w:hAnsi="Arial" w:cs="Arial"/>
+                <w:sz w:val="24"/>
+                <w:szCs w:val="24"/>
+                <w:lang w:bidi="ar-SA"/>
+              </w:rPr>
+              <w:t>Telescope-controlling application</w:t>
+            </w:r>
+            <w:r>
+              <w:rPr>
+                <w:rFonts w:ascii="Arial" w:hAnsi="Arial" w:cs="Arial"/>
+                <w:sz w:val="24"/>
+                <w:szCs w:val="24"/>
+                <w:lang w:bidi="ar-SA"/>
+              </w:rPr>
+              <w:t xml:space="preserve">: </w:t>
+            </w:r>
+            <w:r>
+              <w:rPr>
+                <w:rFonts w:ascii="Arial" w:hAnsi="Arial" w:cs="Arial"/>
+                <w:sz w:val="24"/>
+                <w:szCs w:val="24"/>
+                <w:lang w:bidi="ar-SA"/>
+              </w:rPr>
+              <w:t xml:space="preserve">Create unit tests </w:t>
+            </w:r>
+          </w:p>
+        </w:tc>
+        <w:tc>
+          <w:tcPr>
+            <w:tcW w:w="1350" w:type="dxa"/>
+            <w:vAlign w:val="center"/>
+          </w:tcPr>
+          <w:p>
+            <w:pPr>
+              <w:pStyle w:val="NoSpacing"/>
+              <w:jc w:val="center"/>
+            </w:pPr>
+            <w:r>
+              <w:t>10</w:t>
             </w:r>
           </w:p>
         </w:tc>
@@ -25729,7 +25827,7 @@
                 <w:rFonts w:cs="Arial"/>
                 <w:noProof/>
               </w:rPr>
-              <w:t>131</w:t>
+              <w:t>113</w:t>
             </w:r>
             <w:r>
               <w:rPr>
@@ -25755,17 +25853,13 @@
               <w:jc w:val="center"/>
               <w:rPr>
                 <w:rFonts w:cs="Arial"/>
+                <w:b/>
               </w:rPr>
             </w:pPr>
           </w:p>
         </w:tc>
       </w:tr>
     </w:tbl>
-    <w:p>
-      <w:pPr>
-        <w:pStyle w:val="NoSpacing"/>
-      </w:pPr>
-    </w:p>
     <w:p>
       <w:pPr>
         <w:pStyle w:val="Heading3"/>
@@ -25792,7 +25886,7 @@
         <w:t xml:space="preserve">: </w:t>
       </w:r>
       <w:r>
-        <w:t>Mar. 4</w:t>
+        <w:t>Mar. ?</w:t>
       </w:r>
       <w:r>
         <w:rPr>
@@ -25802,6 +25896,60 @@
       </w:r>
       <w:r>
         <w:t>, 2010</w:t>
+      </w:r>
+    </w:p>
+    <w:p>
+      <w:pPr>
+        <w:pStyle w:val="NoSpacing"/>
+        <w:ind w:left="1080"/>
+      </w:pPr>
+    </w:p>
+    <w:p>
+      <w:pPr>
+        <w:pStyle w:val="Heading3"/>
+      </w:pPr>
+      <w:r>
+        <w:t>Analysis:</w:t>
+      </w:r>
+    </w:p>
+    <w:p>
+      <w:pPr>
+        <w:pStyle w:val="NoSpacing"/>
+      </w:pPr>
+      <w:r>
+        <w:t>This iteration was originally intended to deal with implementing a level of image recognition. New objects would be found by processing images captured and based on referring those images with previous images or known objects in the library.</w:t>
+      </w:r>
+      <w:r>
+        <w:t xml:space="preserve"> However, this has to be abandoned due to equipment delays and time constraints. There was also a possibility of implementing manual positioning of the telescope, but this was outside the scope of the project and no time is available to pursue this feature.</w:t>
+      </w:r>
+      <w:r>
+        <w:t xml:space="preserve"> Consequently, </w:t>
+      </w:r>
+      <w:r>
+        <w:lastRenderedPageBreak/>
+        <w:t>no notifications need to be sent to users as there will be no image recognition which means no email server and programs need to be added.</w:t>
+      </w:r>
+    </w:p>
+    <w:p>
+      <w:pPr>
+        <w:pStyle w:val="NoSpacing"/>
+      </w:pPr>
+    </w:p>
+    <w:p>
+      <w:pPr>
+        <w:pStyle w:val="NoSpacing"/>
+      </w:pPr>
+      <w:r>
+        <w:t>Now, after receiving a digital camera, the implementation of image capturing must be realized.</w:t>
+      </w:r>
+      <w:r>
+        <w:t xml:space="preserve"> While we do not have access to the customer’s Sony </w:t>
+      </w:r>
+      <w:r>
+        <w:t>A900 DSLR</w:t>
+      </w:r>
+      <w:r>
+        <w:t xml:space="preserve"> digital camera, we have access to a less powerful digital camera of a different make and model (Canon 30D).</w:t>
       </w:r>
       <w:r>
         <w:br w:type="page"/>
@@ -25857,7 +26005,7 @@
         <w:pStyle w:val="NoSpacing"/>
       </w:pPr>
       <w:r>
-        <w:t>End date: April 20</w:t>
+        <w:t>End date: April 8</w:t>
       </w:r>
       <w:r>
         <w:rPr>
@@ -26930,7 +27078,7 @@
             <w:rPr>
               <w:noProof/>
             </w:rPr>
-            <w:t>2</w:t>
+            <w:t>8</w:t>
           </w:r>
         </w:fldSimple>
       </w:p>
@@ -30430,7 +30578,7 @@
 </file>
 
 <file path=customXml/itemProps2.xml><?xml version="1.0" encoding="utf-8"?>
-<ds:datastoreItem xmlns:ds="http://schemas.openxmlformats.org/officeDocument/2006/customXml" ds:itemID="{62A863D2-DAF3-4048-8516-9592E29E59DD}">
+<ds:datastoreItem xmlns:ds="http://schemas.openxmlformats.org/officeDocument/2006/customXml" ds:itemID="{40D576B9-F176-441E-B401-99A958BBD4DF}">
   <ds:schemaRefs>
     <ds:schemaRef ds:uri="http://schemas.openxmlformats.org/officeDocument/2006/bibliography"/>
   </ds:schemaRefs>

</xml_diff>